<commit_message>
Har skrevet to avsnitt under refleksjon
</commit_message>
<xml_diff>
--- a/rapport.docx
+++ b/rapport.docx
@@ -10,6 +10,7 @@
           <w:docPartUnique/>
         </w:docPartObj>
       </w:sdtPr>
+      <w:sdtEndPr/>
       <w:sdtContent>
         <w:p>
           <w:pPr>
@@ -65,6 +66,7 @@
                           <w:dataBinding w:prefixMappings="xmlns:ns0='http://schemas.openxmlformats.org/package/2006/metadata/core-properties' xmlns:ns1='http://purl.org/dc/elements/1.1/'" w:xpath="/ns0:coreProperties[1]/ns1:title[1]" w:storeItemID="{6C3C8BC8-F283-45AE-878A-BAB7291924A1}"/>
                           <w:text/>
                         </w:sdtPr>
+                        <w:sdtEndPr/>
                         <w:sdtContent>
                           <w:r>
                             <w:rPr>
@@ -107,6 +109,7 @@
                           <w:dataBinding w:prefixMappings="xmlns:ns0='http://schemas.openxmlformats.org/package/2006/metadata/core-properties' xmlns:ns1='http://purl.org/dc/elements/1.1/'" w:xpath="/ns0:coreProperties[1]/ns1:subject[1]" w:storeItemID="{6C3C8BC8-F283-45AE-878A-BAB7291924A1}"/>
                           <w:text/>
                         </w:sdtPr>
+                        <w:sdtEndPr/>
                         <w:sdtContent>
                           <w:r>
                             <w:rPr>
@@ -143,6 +146,7 @@
                           <w:dataBinding w:prefixMappings="xmlns:ns0='http://schemas.microsoft.com/office/2006/coverPageProps'" w:xpath="/ns0:CoverPageProperties[1]/ns0:Abstract[1]" w:storeItemID="{55AF091B-3C7A-41E3-B477-F2FDAA23CFDA}"/>
                           <w:text/>
                         </w:sdtPr>
+                        <w:sdtEndPr/>
                         <w:sdtContent>
                           <w:r>
                             <w:t xml:space="preserve">Dette dokumentet er et resultat av arbeidet vårt i faget TDT4140 dette semesteret, og fellesprosjektet mellom fagene TDT4140 og TDT4145 som har gått over de siste fire ukene. Her finnes dokumentasjon til systemet vi har laget, og mye rundt selve prosessen </w:t>
@@ -249,6 +253,7 @@
                           <w:id w:val="280430085"/>
                           <w:text/>
                         </w:sdtPr>
+                        <w:sdtEndPr/>
                         <w:sdtContent>
                           <w:r>
                             <w:rPr>
@@ -285,6 +290,7 @@
                             <w:calendar w:val="gregorian"/>
                           </w:date>
                         </w:sdtPr>
+                        <w:sdtEndPr/>
                         <w:sdtContent>
                           <w:r>
                             <w:rPr>
@@ -311,7 +317,7 @@
     </w:sdt>
     <w:p>
       <w:pPr>
-        <w:pStyle w:val="Tittel"/>
+        <w:pStyle w:val="Title"/>
       </w:pPr>
       <w:sdt>
         <w:sdtPr>
@@ -321,6 +327,7 @@
             <w:docPartUnique/>
           </w:docPartObj>
         </w:sdtPr>
+        <w:sdtEndPr/>
         <w:sdtContent>
           <w:r>
             <w:rPr>
@@ -356,6 +363,7 @@
           <w:dataBinding w:prefixMappings="xmlns:ns0='http://purl.org/dc/elements/1.1/' xmlns:ns1='http://schemas.openxmlformats.org/package/2006/metadata/core-properties' " w:xpath="/ns1:coreProperties[1]/ns0:title[1]" w:storeItemID="{6C3C8BC8-F283-45AE-878A-BAB7291924A1}"/>
           <w:text/>
         </w:sdtPr>
+        <w:sdtEndPr/>
         <w:sdtContent>
           <w:r>
             <w:rPr>
@@ -714,10 +722,11 @@
         <w:dataBinding w:prefixMappings="xmlns:ns0='http://purl.org/dc/elements/1.1/' xmlns:ns1='http://schemas.openxmlformats.org/package/2006/metadata/core-properties' " w:xpath="/ns1:coreProperties[1]/ns0:subject[1]" w:storeItemID="{6C3C8BC8-F283-45AE-878A-BAB7291924A1}"/>
         <w:text/>
       </w:sdtPr>
+      <w:sdtEndPr/>
       <w:sdtContent>
         <w:p>
           <w:pPr>
-            <w:pStyle w:val="Undertittel"/>
+            <w:pStyle w:val="Subtitle"/>
           </w:pPr>
           <w:r>
             <w:t>Fellesprosjekt 2015: Kalender</w:t>
@@ -763,7 +772,7 @@
       <w:sdtContent>
         <w:p>
           <w:pPr>
-            <w:pStyle w:val="Overskriftforinnholdsfortegnelse"/>
+            <w:pStyle w:val="TOCHeading"/>
           </w:pPr>
           <w:r>
             <w:t>Innhold</w:t>
@@ -771,7 +780,7 @@
         </w:p>
         <w:p>
           <w:pPr>
-            <w:pStyle w:val="INNH1"/>
+            <w:pStyle w:val="TOC1"/>
             <w:tabs>
               <w:tab w:val="right" w:leader="dot" w:pos="8211"/>
             </w:tabs>
@@ -795,7 +804,7 @@
           <w:hyperlink w:anchor="_Toc413404691" w:history="1">
             <w:r>
               <w:rPr>
-                <w:rStyle w:val="Hyperkobling"/>
+                <w:rStyle w:val="Hyperlink"/>
                 <w:noProof/>
               </w:rPr>
               <w:t>Beskrivelse av systemet og problemet</w:t>
@@ -852,7 +861,7 @@
         </w:p>
         <w:p>
           <w:pPr>
-            <w:pStyle w:val="INNH1"/>
+            <w:pStyle w:val="TOC1"/>
             <w:tabs>
               <w:tab w:val="right" w:leader="dot" w:pos="8211"/>
             </w:tabs>
@@ -867,7 +876,7 @@
           <w:hyperlink w:anchor="_Toc413404692" w:history="1">
             <w:r>
               <w:rPr>
-                <w:rStyle w:val="Hyperkobling"/>
+                <w:rStyle w:val="Hyperlink"/>
                 <w:noProof/>
               </w:rPr>
               <w:t>Beskrivelse av utviklingsmetodikk</w:t>
@@ -924,7 +933,7 @@
         </w:p>
         <w:p>
           <w:pPr>
-            <w:pStyle w:val="INNH1"/>
+            <w:pStyle w:val="TOC1"/>
             <w:tabs>
               <w:tab w:val="right" w:leader="dot" w:pos="8211"/>
             </w:tabs>
@@ -939,7 +948,7 @@
           <w:hyperlink w:anchor="_Toc413404693" w:history="1">
             <w:r>
               <w:rPr>
-                <w:rStyle w:val="Hyperkobling"/>
+                <w:rStyle w:val="Hyperlink"/>
                 <w:noProof/>
               </w:rPr>
               <w:t>Krav</w:t>
@@ -996,7 +1005,7 @@
         </w:p>
         <w:p>
           <w:pPr>
-            <w:pStyle w:val="INNH2"/>
+            <w:pStyle w:val="TOC2"/>
             <w:tabs>
               <w:tab w:val="right" w:leader="dot" w:pos="8211"/>
             </w:tabs>
@@ -1011,7 +1020,7 @@
           <w:hyperlink w:anchor="_Toc413404694" w:history="1">
             <w:r>
               <w:rPr>
-                <w:rStyle w:val="Hyperkobling"/>
+                <w:rStyle w:val="Hyperlink"/>
                 <w:noProof/>
               </w:rPr>
               <w:t>Generelle krav</w:t>
@@ -1068,7 +1077,7 @@
         </w:p>
         <w:p>
           <w:pPr>
-            <w:pStyle w:val="INNH2"/>
+            <w:pStyle w:val="TOC2"/>
             <w:tabs>
               <w:tab w:val="right" w:leader="dot" w:pos="8211"/>
             </w:tabs>
@@ -1083,7 +1092,7 @@
           <w:hyperlink w:anchor="_Toc413404695" w:history="1">
             <w:r>
               <w:rPr>
-                <w:rStyle w:val="Hyperkobling"/>
+                <w:rStyle w:val="Hyperlink"/>
                 <w:noProof/>
               </w:rPr>
               <w:t>Avtaler</w:t>
@@ -1140,7 +1149,7 @@
         </w:p>
         <w:p>
           <w:pPr>
-            <w:pStyle w:val="INNH2"/>
+            <w:pStyle w:val="TOC2"/>
             <w:tabs>
               <w:tab w:val="right" w:leader="dot" w:pos="8211"/>
             </w:tabs>
@@ -1155,7 +1164,7 @@
           <w:hyperlink w:anchor="_Toc413404696" w:history="1">
             <w:r>
               <w:rPr>
-                <w:rStyle w:val="Hyperkobling"/>
+                <w:rStyle w:val="Hyperlink"/>
                 <w:noProof/>
               </w:rPr>
               <w:t>Bookingsystem</w:t>
@@ -1212,7 +1221,7 @@
         </w:p>
         <w:p>
           <w:pPr>
-            <w:pStyle w:val="INNH1"/>
+            <w:pStyle w:val="TOC1"/>
             <w:tabs>
               <w:tab w:val="right" w:leader="dot" w:pos="8211"/>
             </w:tabs>
@@ -1227,7 +1236,7 @@
           <w:hyperlink w:anchor="_Toc413404697" w:history="1">
             <w:r>
               <w:rPr>
-                <w:rStyle w:val="Hyperkobling"/>
+                <w:rStyle w:val="Hyperlink"/>
                 <w:noProof/>
               </w:rPr>
               <w:t>Use cases</w:t>
@@ -1284,7 +1293,7 @@
         </w:p>
         <w:p>
           <w:pPr>
-            <w:pStyle w:val="INNH1"/>
+            <w:pStyle w:val="TOC1"/>
             <w:tabs>
               <w:tab w:val="right" w:leader="dot" w:pos="8211"/>
             </w:tabs>
@@ -1299,7 +1308,7 @@
           <w:hyperlink w:anchor="_Toc413404698" w:history="1">
             <w:r>
               <w:rPr>
-                <w:rStyle w:val="Hyperkobling"/>
+                <w:rStyle w:val="Hyperlink"/>
                 <w:noProof/>
               </w:rPr>
               <w:t>Aktivitetsdiagram</w:t>
@@ -1356,7 +1365,7 @@
         </w:p>
         <w:p>
           <w:pPr>
-            <w:pStyle w:val="INNH1"/>
+            <w:pStyle w:val="TOC1"/>
             <w:tabs>
               <w:tab w:val="right" w:leader="dot" w:pos="8211"/>
             </w:tabs>
@@ -1371,7 +1380,7 @@
           <w:hyperlink w:anchor="_Toc413404699" w:history="1">
             <w:r>
               <w:rPr>
-                <w:rStyle w:val="Hyperkobling"/>
+                <w:rStyle w:val="Hyperlink"/>
                 <w:noProof/>
               </w:rPr>
               <w:t>Klassediagram</w:t>
@@ -1428,7 +1437,7 @@
         </w:p>
         <w:p>
           <w:pPr>
-            <w:pStyle w:val="INNH1"/>
+            <w:pStyle w:val="TOC1"/>
             <w:tabs>
               <w:tab w:val="right" w:leader="dot" w:pos="8211"/>
             </w:tabs>
@@ -1443,7 +1452,7 @@
           <w:hyperlink w:anchor="_Toc413404700" w:history="1">
             <w:r>
               <w:rPr>
-                <w:rStyle w:val="Hyperkobling"/>
+                <w:rStyle w:val="Hyperlink"/>
                 <w:noProof/>
               </w:rPr>
               <w:t>Testing</w:t>
@@ -1500,7 +1509,7 @@
         </w:p>
         <w:p>
           <w:pPr>
-            <w:pStyle w:val="INNH1"/>
+            <w:pStyle w:val="TOC1"/>
             <w:tabs>
               <w:tab w:val="right" w:leader="dot" w:pos="8211"/>
             </w:tabs>
@@ -1515,7 +1524,7 @@
           <w:hyperlink w:anchor="_Toc413404701" w:history="1">
             <w:r>
               <w:rPr>
-                <w:rStyle w:val="Hyperkobling"/>
+                <w:rStyle w:val="Hyperlink"/>
                 <w:noProof/>
               </w:rPr>
               <w:t>Riskikoanalyse</w:t>
@@ -1572,7 +1581,7 @@
         </w:p>
         <w:p>
           <w:pPr>
-            <w:pStyle w:val="INNH1"/>
+            <w:pStyle w:val="TOC1"/>
             <w:tabs>
               <w:tab w:val="right" w:leader="dot" w:pos="8211"/>
             </w:tabs>
@@ -1587,7 +1596,7 @@
           <w:hyperlink w:anchor="_Toc413404702" w:history="1">
             <w:r>
               <w:rPr>
-                <w:rStyle w:val="Hyperkobling"/>
+                <w:rStyle w:val="Hyperlink"/>
                 <w:noProof/>
               </w:rPr>
               <w:t>Change management</w:t>
@@ -1644,7 +1653,7 @@
         </w:p>
         <w:p>
           <w:pPr>
-            <w:pStyle w:val="INNH1"/>
+            <w:pStyle w:val="TOC1"/>
             <w:tabs>
               <w:tab w:val="right" w:leader="dot" w:pos="8211"/>
             </w:tabs>
@@ -1659,7 +1668,7 @@
           <w:hyperlink w:anchor="_Toc413404703" w:history="1">
             <w:r>
               <w:rPr>
-                <w:rStyle w:val="Hyperkobling"/>
+                <w:rStyle w:val="Hyperlink"/>
                 <w:noProof/>
               </w:rPr>
               <w:t>TIdsestimat og tid brukt</w:t>
@@ -1716,7 +1725,7 @@
         </w:p>
         <w:p>
           <w:pPr>
-            <w:pStyle w:val="INNH1"/>
+            <w:pStyle w:val="TOC1"/>
             <w:tabs>
               <w:tab w:val="right" w:leader="dot" w:pos="8211"/>
             </w:tabs>
@@ -1731,7 +1740,7 @@
           <w:hyperlink w:anchor="_Toc413404704" w:history="1">
             <w:r>
               <w:rPr>
-                <w:rStyle w:val="Hyperkobling"/>
+                <w:rStyle w:val="Hyperlink"/>
                 <w:noProof/>
               </w:rPr>
               <w:t>Gjenstående arbeid</w:t>
@@ -1788,7 +1797,7 @@
         </w:p>
         <w:p>
           <w:pPr>
-            <w:pStyle w:val="INNH1"/>
+            <w:pStyle w:val="TOC1"/>
             <w:tabs>
               <w:tab w:val="right" w:leader="dot" w:pos="8211"/>
             </w:tabs>
@@ -1803,7 +1812,7 @@
           <w:hyperlink w:anchor="_Toc413404705" w:history="1">
             <w:r>
               <w:rPr>
-                <w:rStyle w:val="Hyperkobling"/>
+                <w:rStyle w:val="Hyperlink"/>
                 <w:noProof/>
               </w:rPr>
               <w:t>Refleksjon om prosjektet</w:t>
@@ -1860,7 +1869,7 @@
         </w:p>
         <w:p>
           <w:pPr>
-            <w:pStyle w:val="INNH1"/>
+            <w:pStyle w:val="TOC1"/>
             <w:tabs>
               <w:tab w:val="right" w:leader="dot" w:pos="8211"/>
             </w:tabs>
@@ -1875,7 +1884,7 @@
           <w:hyperlink w:anchor="_Toc413404706" w:history="1">
             <w:r>
               <w:rPr>
-                <w:rStyle w:val="Hyperkobling"/>
+                <w:rStyle w:val="Hyperlink"/>
                 <w:noProof/>
               </w:rPr>
               <w:t>Kommentarer til gjennomføring av faget</w:t>
@@ -1932,7 +1941,7 @@
         </w:p>
         <w:p>
           <w:pPr>
-            <w:pStyle w:val="INNH1"/>
+            <w:pStyle w:val="TOC1"/>
             <w:tabs>
               <w:tab w:val="right" w:leader="dot" w:pos="8211"/>
             </w:tabs>
@@ -1947,7 +1956,7 @@
           <w:hyperlink w:anchor="_Toc413404707" w:history="1">
             <w:r>
               <w:rPr>
-                <w:rStyle w:val="Hyperkobling"/>
+                <w:rStyle w:val="Hyperlink"/>
                 <w:noProof/>
               </w:rPr>
               <w:t>Timeliste</w:t>
@@ -2004,7 +2013,7 @@
         </w:p>
         <w:p>
           <w:pPr>
-            <w:pStyle w:val="INNH1"/>
+            <w:pStyle w:val="TOC1"/>
             <w:tabs>
               <w:tab w:val="right" w:leader="dot" w:pos="8211"/>
             </w:tabs>
@@ -2019,7 +2028,7 @@
           <w:hyperlink w:anchor="_Toc413404708" w:history="1">
             <w:r>
               <w:rPr>
-                <w:rStyle w:val="Hyperkobling"/>
+                <w:rStyle w:val="Hyperlink"/>
                 <w:noProof/>
               </w:rPr>
               <w:t>Møtereferater</w:t>
@@ -2076,7 +2085,7 @@
         </w:p>
         <w:p>
           <w:pPr>
-            <w:pStyle w:val="INNH2"/>
+            <w:pStyle w:val="TOC2"/>
             <w:tabs>
               <w:tab w:val="right" w:leader="dot" w:pos="8211"/>
             </w:tabs>
@@ -2091,7 +2100,7 @@
           <w:hyperlink w:anchor="_Toc413404709" w:history="1">
             <w:r>
               <w:rPr>
-                <w:rStyle w:val="Hyperkobling"/>
+                <w:rStyle w:val="Hyperlink"/>
                 <w:noProof/>
               </w:rPr>
               <w:t>Referat</w:t>
@@ -2148,7 +2157,7 @@
         </w:p>
         <w:p>
           <w:pPr>
-            <w:pStyle w:val="INNH2"/>
+            <w:pStyle w:val="TOC2"/>
             <w:tabs>
               <w:tab w:val="right" w:leader="dot" w:pos="8211"/>
             </w:tabs>
@@ -2163,7 +2172,7 @@
           <w:hyperlink w:anchor="_Toc413404710" w:history="1">
             <w:r>
               <w:rPr>
-                <w:rStyle w:val="Hyperkobling"/>
+                <w:rStyle w:val="Hyperlink"/>
                 <w:noProof/>
               </w:rPr>
               <w:t>Referat</w:t>
@@ -2220,7 +2229,7 @@
         </w:p>
         <w:p>
           <w:pPr>
-            <w:pStyle w:val="INNH2"/>
+            <w:pStyle w:val="TOC2"/>
             <w:tabs>
               <w:tab w:val="right" w:leader="dot" w:pos="8211"/>
             </w:tabs>
@@ -2235,7 +2244,7 @@
           <w:hyperlink w:anchor="_Toc413404711" w:history="1">
             <w:r>
               <w:rPr>
-                <w:rStyle w:val="Hyperkobling"/>
+                <w:rStyle w:val="Hyperlink"/>
                 <w:noProof/>
               </w:rPr>
               <w:t>Referat</w:t>
@@ -2292,7 +2301,7 @@
         </w:p>
         <w:p>
           <w:pPr>
-            <w:pStyle w:val="INNH2"/>
+            <w:pStyle w:val="TOC2"/>
             <w:tabs>
               <w:tab w:val="right" w:leader="dot" w:pos="8211"/>
             </w:tabs>
@@ -2307,7 +2316,7 @@
           <w:hyperlink w:anchor="_Toc413404712" w:history="1">
             <w:r>
               <w:rPr>
-                <w:rStyle w:val="Hyperkobling"/>
+                <w:rStyle w:val="Hyperlink"/>
                 <w:noProof/>
               </w:rPr>
               <w:t>Referat</w:t>
@@ -2403,7 +2412,7 @@
     </w:p>
     <w:p>
       <w:pPr>
-        <w:pStyle w:val="Overskrift1"/>
+        <w:pStyle w:val="Heading1"/>
       </w:pPr>
       <w:bookmarkStart w:id="0" w:name="_Toc413404691"/>
       <w:r>
@@ -2456,7 +2465,7 @@
     </w:p>
     <w:p>
       <w:pPr>
-        <w:pStyle w:val="Overskrift1"/>
+        <w:pStyle w:val="Heading1"/>
       </w:pPr>
       <w:bookmarkStart w:id="1" w:name="_Toc413404692"/>
       <w:r>
@@ -2602,7 +2611,7 @@
     </w:p>
     <w:p>
       <w:pPr>
-        <w:pStyle w:val="Listeavsnitt"/>
+        <w:pStyle w:val="ListParagraph"/>
         <w:numPr>
           <w:ilvl w:val="0"/>
           <w:numId w:val="6"/>
@@ -2624,7 +2633,7 @@
     </w:p>
     <w:p>
       <w:pPr>
-        <w:pStyle w:val="Listeavsnitt"/>
+        <w:pStyle w:val="ListParagraph"/>
         <w:rPr>
           <w:rFonts w:eastAsia="Times New Roman" w:cs="Arial"/>
           <w:color w:val="777C84" w:themeColor="accent6"/>
@@ -2634,7 +2643,7 @@
     </w:p>
     <w:p>
       <w:pPr>
-        <w:pStyle w:val="Listeavsnitt"/>
+        <w:pStyle w:val="ListParagraph"/>
         <w:numPr>
           <w:ilvl w:val="0"/>
           <w:numId w:val="6"/>
@@ -2656,7 +2665,7 @@
     </w:p>
     <w:p>
       <w:pPr>
-        <w:pStyle w:val="Listeavsnitt"/>
+        <w:pStyle w:val="ListParagraph"/>
         <w:rPr>
           <w:rFonts w:eastAsia="Times New Roman" w:cs="Arial"/>
           <w:color w:val="777C84" w:themeColor="accent6"/>
@@ -2675,7 +2684,7 @@
     </w:p>
     <w:p>
       <w:pPr>
-        <w:pStyle w:val="Listeavsnitt"/>
+        <w:pStyle w:val="ListParagraph"/>
         <w:numPr>
           <w:ilvl w:val="0"/>
           <w:numId w:val="6"/>
@@ -2722,7 +2731,7 @@
     </w:p>
     <w:p>
       <w:pPr>
-        <w:pStyle w:val="Listeavsnitt"/>
+        <w:pStyle w:val="ListParagraph"/>
         <w:numPr>
           <w:ilvl w:val="0"/>
           <w:numId w:val="6"/>
@@ -2744,7 +2753,7 @@
     </w:p>
     <w:p>
       <w:pPr>
-        <w:pStyle w:val="Listeavsnitt"/>
+        <w:pStyle w:val="ListParagraph"/>
         <w:rPr>
           <w:rFonts w:eastAsia="Times New Roman" w:cs="Arial"/>
           <w:color w:val="777C84" w:themeColor="accent6"/>
@@ -2754,7 +2763,7 @@
     </w:p>
     <w:p>
       <w:pPr>
-        <w:pStyle w:val="Listeavsnitt"/>
+        <w:pStyle w:val="ListParagraph"/>
         <w:numPr>
           <w:ilvl w:val="0"/>
           <w:numId w:val="7"/>
@@ -2776,7 +2785,7 @@
     </w:p>
     <w:p>
       <w:pPr>
-        <w:pStyle w:val="Listeavsnitt"/>
+        <w:pStyle w:val="ListParagraph"/>
         <w:rPr>
           <w:rFonts w:eastAsia="Times New Roman" w:cs="Arial"/>
           <w:color w:val="777C84" w:themeColor="accent6"/>
@@ -2786,7 +2795,7 @@
     </w:p>
     <w:p>
       <w:pPr>
-        <w:pStyle w:val="Listeavsnitt"/>
+        <w:pStyle w:val="ListParagraph"/>
         <w:numPr>
           <w:ilvl w:val="0"/>
           <w:numId w:val="7"/>
@@ -2808,7 +2817,7 @@
     </w:p>
     <w:p>
       <w:pPr>
-        <w:pStyle w:val="Listeavsnitt"/>
+        <w:pStyle w:val="ListParagraph"/>
         <w:rPr>
           <w:rFonts w:eastAsia="Times New Roman" w:cs="Arial"/>
           <w:color w:val="777C84" w:themeColor="accent6"/>
@@ -2818,7 +2827,7 @@
     </w:p>
     <w:p>
       <w:pPr>
-        <w:pStyle w:val="Listeavsnitt"/>
+        <w:pStyle w:val="ListParagraph"/>
         <w:numPr>
           <w:ilvl w:val="0"/>
           <w:numId w:val="7"/>
@@ -2840,7 +2849,7 @@
     </w:p>
     <w:p>
       <w:pPr>
-        <w:pStyle w:val="Listeavsnitt"/>
+        <w:pStyle w:val="ListParagraph"/>
         <w:rPr>
           <w:rFonts w:eastAsia="Times New Roman" w:cs="Arial"/>
           <w:color w:val="777C84" w:themeColor="accent6"/>
@@ -3044,7 +3053,7 @@
     </w:p>
     <w:tbl>
       <w:tblPr>
-        <w:tblStyle w:val="Rutenettabell1lys-uthevingsfarge1"/>
+        <w:tblStyle w:val="GridTable1Light-Accent1"/>
         <w:tblW w:w="0" w:type="auto"/>
         <w:tblLook w:val="04A0" w:firstRow="1" w:lastRow="0" w:firstColumn="1" w:lastColumn="0" w:noHBand="0" w:noVBand="1"/>
       </w:tblPr>
@@ -3612,7 +3621,7 @@
     </w:p>
     <w:p>
       <w:pPr>
-        <w:pStyle w:val="Overskrift1"/>
+        <w:pStyle w:val="Heading1"/>
       </w:pPr>
       <w:bookmarkStart w:id="2" w:name="_Toc413404693"/>
       <w:r>
@@ -3625,7 +3634,7 @@
     </w:p>
     <w:p>
       <w:pPr>
-        <w:pStyle w:val="Overskrift2"/>
+        <w:pStyle w:val="Heading2"/>
       </w:pPr>
       <w:bookmarkStart w:id="3" w:name="_Toc413404694"/>
       <w:r>
@@ -3635,7 +3644,7 @@
     </w:p>
     <w:p>
       <w:pPr>
-        <w:pStyle w:val="Listeavsnitt"/>
+        <w:pStyle w:val="ListParagraph"/>
         <w:numPr>
           <w:ilvl w:val="0"/>
           <w:numId w:val="10"/>
@@ -3647,7 +3656,7 @@
     </w:p>
     <w:p>
       <w:pPr>
-        <w:pStyle w:val="Listeavsnitt"/>
+        <w:pStyle w:val="ListParagraph"/>
         <w:numPr>
           <w:ilvl w:val="0"/>
           <w:numId w:val="10"/>
@@ -3664,7 +3673,7 @@
     </w:p>
     <w:p>
       <w:pPr>
-        <w:pStyle w:val="Listeavsnitt"/>
+        <w:pStyle w:val="ListParagraph"/>
         <w:numPr>
           <w:ilvl w:val="0"/>
           <w:numId w:val="10"/>
@@ -3676,7 +3685,7 @@
     </w:p>
     <w:p>
       <w:pPr>
-        <w:pStyle w:val="Listeavsnitt"/>
+        <w:pStyle w:val="ListParagraph"/>
         <w:numPr>
           <w:ilvl w:val="0"/>
           <w:numId w:val="10"/>
@@ -3688,7 +3697,7 @@
     </w:p>
     <w:p>
       <w:pPr>
-        <w:pStyle w:val="Listeavsnitt"/>
+        <w:pStyle w:val="ListParagraph"/>
         <w:numPr>
           <w:ilvl w:val="0"/>
           <w:numId w:val="10"/>
@@ -3700,7 +3709,7 @@
     </w:p>
     <w:p>
       <w:pPr>
-        <w:pStyle w:val="Listeavsnitt"/>
+        <w:pStyle w:val="ListParagraph"/>
         <w:numPr>
           <w:ilvl w:val="0"/>
           <w:numId w:val="10"/>
@@ -3712,7 +3721,7 @@
     </w:p>
     <w:p>
       <w:pPr>
-        <w:pStyle w:val="Overskrift2"/>
+        <w:pStyle w:val="Heading2"/>
       </w:pPr>
       <w:bookmarkStart w:id="4" w:name="_Toc413404695"/>
       <w:r>
@@ -3722,7 +3731,7 @@
     </w:p>
     <w:p>
       <w:pPr>
-        <w:pStyle w:val="Listeavsnitt"/>
+        <w:pStyle w:val="ListParagraph"/>
         <w:numPr>
           <w:ilvl w:val="0"/>
           <w:numId w:val="11"/>
@@ -3734,7 +3743,7 @@
     </w:p>
     <w:p>
       <w:pPr>
-        <w:pStyle w:val="Listeavsnitt"/>
+        <w:pStyle w:val="ListParagraph"/>
         <w:numPr>
           <w:ilvl w:val="1"/>
           <w:numId w:val="11"/>
@@ -3746,7 +3755,7 @@
     </w:p>
     <w:p>
       <w:pPr>
-        <w:pStyle w:val="Listeavsnitt"/>
+        <w:pStyle w:val="ListParagraph"/>
         <w:numPr>
           <w:ilvl w:val="1"/>
           <w:numId w:val="11"/>
@@ -3758,7 +3767,7 @@
     </w:p>
     <w:p>
       <w:pPr>
-        <w:pStyle w:val="Listeavsnitt"/>
+        <w:pStyle w:val="ListParagraph"/>
         <w:numPr>
           <w:ilvl w:val="1"/>
           <w:numId w:val="11"/>
@@ -3770,19 +3779,20 @@
     </w:p>
     <w:p>
       <w:pPr>
-        <w:pStyle w:val="Listeavsnitt"/>
+        <w:pStyle w:val="ListParagraph"/>
         <w:numPr>
           <w:ilvl w:val="1"/>
           <w:numId w:val="11"/>
         </w:numPr>
       </w:pPr>
       <w:r>
+        <w:lastRenderedPageBreak/>
         <w:t>Prioritet</w:t>
       </w:r>
     </w:p>
     <w:p>
       <w:pPr>
-        <w:pStyle w:val="Listeavsnitt"/>
+        <w:pStyle w:val="ListParagraph"/>
         <w:numPr>
           <w:ilvl w:val="1"/>
           <w:numId w:val="11"/>
@@ -3794,7 +3804,7 @@
     </w:p>
     <w:p>
       <w:pPr>
-        <w:pStyle w:val="Listeavsnitt"/>
+        <w:pStyle w:val="ListParagraph"/>
         <w:numPr>
           <w:ilvl w:val="0"/>
           <w:numId w:val="11"/>
@@ -3806,7 +3816,7 @@
     </w:p>
     <w:p>
       <w:pPr>
-        <w:pStyle w:val="Listeavsnitt"/>
+        <w:pStyle w:val="ListParagraph"/>
         <w:numPr>
           <w:ilvl w:val="1"/>
           <w:numId w:val="11"/>
@@ -3818,7 +3828,7 @@
     </w:p>
     <w:p>
       <w:pPr>
-        <w:pStyle w:val="Listeavsnitt"/>
+        <w:pStyle w:val="ListParagraph"/>
         <w:numPr>
           <w:ilvl w:val="1"/>
           <w:numId w:val="11"/>
@@ -3830,7 +3840,7 @@
     </w:p>
     <w:p>
       <w:pPr>
-        <w:pStyle w:val="Listeavsnitt"/>
+        <w:pStyle w:val="ListParagraph"/>
         <w:numPr>
           <w:ilvl w:val="0"/>
           <w:numId w:val="11"/>
@@ -3842,7 +3852,7 @@
     </w:p>
     <w:p>
       <w:pPr>
-        <w:pStyle w:val="Listeavsnitt"/>
+        <w:pStyle w:val="ListParagraph"/>
         <w:numPr>
           <w:ilvl w:val="0"/>
           <w:numId w:val="11"/>
@@ -3854,7 +3864,7 @@
     </w:p>
     <w:p>
       <w:pPr>
-        <w:pStyle w:val="Listeavsnitt"/>
+        <w:pStyle w:val="ListParagraph"/>
         <w:numPr>
           <w:ilvl w:val="0"/>
           <w:numId w:val="11"/>
@@ -3866,7 +3876,7 @@
     </w:p>
     <w:p>
       <w:pPr>
-        <w:pStyle w:val="Listeavsnitt"/>
+        <w:pStyle w:val="ListParagraph"/>
         <w:numPr>
           <w:ilvl w:val="1"/>
           <w:numId w:val="11"/>
@@ -3878,7 +3888,7 @@
     </w:p>
     <w:p>
       <w:pPr>
-        <w:pStyle w:val="Listeavsnitt"/>
+        <w:pStyle w:val="ListParagraph"/>
         <w:numPr>
           <w:ilvl w:val="1"/>
           <w:numId w:val="11"/>
@@ -3890,7 +3900,7 @@
     </w:p>
     <w:p>
       <w:pPr>
-        <w:pStyle w:val="Listeavsnitt"/>
+        <w:pStyle w:val="ListParagraph"/>
         <w:numPr>
           <w:ilvl w:val="1"/>
           <w:numId w:val="11"/>
@@ -3902,7 +3912,7 @@
     </w:p>
     <w:p>
       <w:pPr>
-        <w:pStyle w:val="Listeavsnitt"/>
+        <w:pStyle w:val="ListParagraph"/>
         <w:numPr>
           <w:ilvl w:val="1"/>
           <w:numId w:val="11"/>
@@ -3914,7 +3924,7 @@
     </w:p>
     <w:p>
       <w:pPr>
-        <w:pStyle w:val="Overskrift2"/>
+        <w:pStyle w:val="Heading2"/>
       </w:pPr>
       <w:bookmarkStart w:id="5" w:name="_Toc413404696"/>
       <w:r>
@@ -3924,7 +3934,7 @@
     </w:p>
     <w:p>
       <w:pPr>
-        <w:pStyle w:val="Listeavsnitt"/>
+        <w:pStyle w:val="ListParagraph"/>
         <w:numPr>
           <w:ilvl w:val="0"/>
           <w:numId w:val="12"/>
@@ -3936,7 +3946,7 @@
     </w:p>
     <w:p>
       <w:pPr>
-        <w:pStyle w:val="Listeavsnitt"/>
+        <w:pStyle w:val="ListParagraph"/>
         <w:numPr>
           <w:ilvl w:val="0"/>
           <w:numId w:val="12"/>
@@ -3948,7 +3958,7 @@
     </w:p>
     <w:p>
       <w:pPr>
-        <w:pStyle w:val="Listeavsnitt"/>
+        <w:pStyle w:val="ListParagraph"/>
         <w:numPr>
           <w:ilvl w:val="1"/>
           <w:numId w:val="12"/>
@@ -3960,7 +3970,7 @@
     </w:p>
     <w:p>
       <w:pPr>
-        <w:pStyle w:val="Listeavsnitt"/>
+        <w:pStyle w:val="ListParagraph"/>
         <w:numPr>
           <w:ilvl w:val="1"/>
           <w:numId w:val="12"/>
@@ -3972,7 +3982,7 @@
     </w:p>
     <w:p>
       <w:pPr>
-        <w:pStyle w:val="Overskrift1"/>
+        <w:pStyle w:val="Heading1"/>
       </w:pPr>
       <w:bookmarkStart w:id="6" w:name="_Toc413404697"/>
       <w:proofErr w:type="spellStart"/>
@@ -3988,7 +3998,7 @@
     <w:p/>
     <w:p>
       <w:pPr>
-        <w:pStyle w:val="Overskrift1"/>
+        <w:pStyle w:val="Heading1"/>
       </w:pPr>
       <w:bookmarkStart w:id="7" w:name="_Toc413404698"/>
       <w:r>
@@ -3999,7 +4009,7 @@
     <w:p/>
     <w:p>
       <w:pPr>
-        <w:pStyle w:val="Overskrift1"/>
+        <w:pStyle w:val="Heading1"/>
       </w:pPr>
       <w:bookmarkStart w:id="8" w:name="_Toc413404699"/>
       <w:r>
@@ -4011,7 +4021,7 @@
     <w:p/>
     <w:p>
       <w:pPr>
-        <w:pStyle w:val="Overskrift1"/>
+        <w:pStyle w:val="Heading1"/>
       </w:pPr>
       <w:bookmarkStart w:id="9" w:name="_Toc413404700"/>
       <w:r>
@@ -4022,7 +4032,7 @@
     <w:p/>
     <w:p>
       <w:pPr>
-        <w:pStyle w:val="Overskrift1"/>
+        <w:pStyle w:val="Heading1"/>
       </w:pPr>
       <w:bookmarkStart w:id="10" w:name="_Toc413404701"/>
       <w:proofErr w:type="spellStart"/>
@@ -4047,7 +4057,7 @@
     </w:p>
     <w:tbl>
       <w:tblPr>
-        <w:tblStyle w:val="Rutenettabell1lys-uthevingsfarge1"/>
+        <w:tblStyle w:val="GridTable1Light-Accent1"/>
         <w:tblW w:w="9666" w:type="dxa"/>
         <w:tblLayout w:type="fixed"/>
         <w:tblLook w:val="04A0" w:firstRow="1" w:lastRow="0" w:firstColumn="1" w:lastColumn="0" w:noHBand="0" w:noVBand="1"/>
@@ -4191,6 +4201,7 @@
                 <w:shd w:val="clear" w:color="auto" w:fill="FFFFFF"/>
                 <w:lang w:eastAsia="nb-NO"/>
               </w:rPr>
+              <w:lastRenderedPageBreak/>
               <w:t>Ett medlem må pga. sykdom eller lignende være borte fra prosjektet i store deler av tiden</w:t>
             </w:r>
           </w:p>
@@ -4820,6 +4831,7 @@
                 <w:shd w:val="clear" w:color="auto" w:fill="FFFFFF"/>
                 <w:lang w:eastAsia="nb-NO"/>
               </w:rPr>
+              <w:lastRenderedPageBreak/>
               <w:t>Ikke god nok opplæring/kompetanse i programmer/ språk/ verktøy vi bruker</w:t>
             </w:r>
           </w:p>
@@ -5149,7 +5161,7 @@
     <w:p/>
     <w:p>
       <w:pPr>
-        <w:pStyle w:val="Overskrift1"/>
+        <w:pStyle w:val="Heading1"/>
       </w:pPr>
       <w:bookmarkStart w:id="11" w:name="_Toc413404702"/>
       <w:proofErr w:type="spellStart"/>
@@ -5165,7 +5177,7 @@
     <w:p/>
     <w:p>
       <w:pPr>
-        <w:pStyle w:val="Overskrift1"/>
+        <w:pStyle w:val="Heading1"/>
       </w:pPr>
       <w:bookmarkStart w:id="12" w:name="_Toc413404703"/>
       <w:proofErr w:type="spellStart"/>
@@ -5181,7 +5193,7 @@
     <w:p/>
     <w:p>
       <w:pPr>
-        <w:pStyle w:val="Overskrift1"/>
+        <w:pStyle w:val="Heading1"/>
       </w:pPr>
       <w:bookmarkStart w:id="13" w:name="_Toc413404704"/>
       <w:r>
@@ -5191,7 +5203,7 @@
     </w:p>
     <w:p>
       <w:pPr>
-        <w:pStyle w:val="Overskrift1"/>
+        <w:pStyle w:val="Heading1"/>
       </w:pPr>
       <w:bookmarkStart w:id="14" w:name="_Toc413404705"/>
       <w:r>
@@ -5200,15 +5212,14 @@
       <w:bookmarkEnd w:id="14"/>
     </w:p>
     <w:p>
-      <w:r>
+      <w:pPr>
         <w:rPr>
           <w:rFonts w:ascii="Arial" w:hAnsi="Arial" w:cs="Arial"/>
           <w:color w:val="000000"/>
           <w:sz w:val="23"/>
           <w:szCs w:val="23"/>
         </w:rPr>
-        <w:t xml:space="preserve">Fra oppgaveteksten: </w:t>
-      </w:r>
+      </w:pPr>
       <w:r>
         <w:rPr>
           <w:rFonts w:ascii="Arial" w:hAnsi="Arial" w:cs="Arial"/>
@@ -5216,32 +5227,54 @@
           <w:sz w:val="23"/>
           <w:szCs w:val="23"/>
         </w:rPr>
-        <w:t>Hva gjorde dere bra, hvorfor gjorde dere dette bra? Hva kunne dere gjort bedre? Møtte dere på noen vanskeligheter, i så fall hvordan taklet dere disse (brukte dere risikoanalysen?)?</w:t>
-      </w:r>
-    </w:p>
-    <w:p>
-      <w:pPr>
-        <w:pStyle w:val="Overskrift1"/>
-      </w:pPr>
-      <w:bookmarkStart w:id="15" w:name="_Toc413404706"/>
-      <w:r>
-        <w:t>Kommentarer til gjennomføring av faget</w:t>
-      </w:r>
-      <w:bookmarkEnd w:id="15"/>
-      <w:r>
-        <w:t xml:space="preserve"> </w:t>
-      </w:r>
-    </w:p>
-    <w:p>
-      <w:r>
+        <w:t>Fra oppgaveteksten: Hva gjorde dere bra, hvorfor gjorde dere dette bra? Hva kunne dere gjort bedre? Møtte dere på noen vanskeligheter, i så fall hvordan taklet dere disse (brukte dere risikoanalysen?)?</w:t>
+      </w:r>
+    </w:p>
+    <w:p>
+      <w:pPr>
         <w:rPr>
           <w:rFonts w:ascii="Arial" w:hAnsi="Arial" w:cs="Arial"/>
           <w:color w:val="000000"/>
           <w:sz w:val="23"/>
           <w:szCs w:val="23"/>
         </w:rPr>
-        <w:softHyphen/>
-      </w:r>
+      </w:pPr>
+    </w:p>
+    <w:p>
+      <w:r>
+        <w:lastRenderedPageBreak/>
+        <w:t>Vi fikk en litt tøff start på fellesprosjektet ved at vi fikk en utrolig kjedelig beskjed. Daniel var på fjellet på skitur helgen før prosjektstart, og var så utrolig uheldig å pådra seg brudd i kragebeinet. Han måtte vente på operasjon, og visste ikke når han kom tilbake. To uker ut i prosjektperioden hadde vi fremdeles ikke hørt noe fra han. Dette hadde vi tatt høyde for i risikoanalysen, hvor vi hadde skrevet at dersom noen ble borte ville vi løse dette ved å delegere oppgaver videre til et annet gruppemedlem, og eventuelt kutte ut mindre viktig funksjonalitet. Dette har til en viss grad løst seg selv, på den måten at vi uansett måtte prioritere de taskene som vi hadde prioritert høyest i planleggingsfasen.</w:t>
+      </w:r>
+    </w:p>
+    <w:p>
+      <w:r>
+        <w:t xml:space="preserve">Til tross for at Daniel var borte, var vi veldig ivrige i begynnelsen av prosjektperioden. Vi tenkte at det ikke gjorde noe at vi begynte på forskjellige deler, for vi hadde jo planlagt dette tidligere. Dette gjorde at vi i senere tid måtte endre en del på det noen gjorde i begynnelsen, fordi vi hadde litt forskjellige ideer om hvordan pakkene og klassene i systemet skulle kommunisere. I tillegg hadde vi litt problemer i begynnelsen med at vi brukte mye tid på ting som ikke tok oss videre i arbeidet. Et eksempel på dette var problemer med </w:t>
+      </w:r>
+      <w:proofErr w:type="spellStart"/>
+      <w:r>
+        <w:t>Git</w:t>
+      </w:r>
+      <w:proofErr w:type="spellEnd"/>
+      <w:r>
+        <w:t xml:space="preserve">, som gjorde at vi til tider kunne sitte lenge å prøve å finne ut av hva som var feil, og dermed uten mulighet til å komme videre i arbeidet. </w:t>
+      </w:r>
+      <w:bookmarkStart w:id="15" w:name="_GoBack"/>
+      <w:bookmarkEnd w:id="15"/>
+    </w:p>
+    <w:p>
+      <w:pPr>
+        <w:pStyle w:val="Heading1"/>
+      </w:pPr>
+      <w:bookmarkStart w:id="16" w:name="_Toc413404706"/>
+      <w:r>
+        <w:t>Kommentarer til gjennomføring av faget</w:t>
+      </w:r>
+      <w:bookmarkEnd w:id="16"/>
+      <w:r>
+        <w:t xml:space="preserve"> </w:t>
+      </w:r>
+    </w:p>
+    <w:p>
       <w:r>
         <w:rPr>
           <w:rFonts w:ascii="Arial" w:hAnsi="Arial" w:cs="Arial"/>
@@ -5249,6 +5282,7 @@
           <w:sz w:val="23"/>
           <w:szCs w:val="23"/>
         </w:rPr>
+        <w:softHyphen/>
         <w:t xml:space="preserve">fra </w:t>
       </w:r>
       <w:proofErr w:type="gramStart"/>
@@ -5259,10 +5293,9 @@
           <w:sz w:val="23"/>
           <w:szCs w:val="23"/>
         </w:rPr>
-        <w:t xml:space="preserve">oppgaveteksten: </w:t>
-      </w:r>
-      <w:bookmarkStart w:id="16" w:name="_GoBack"/>
-      <w:bookmarkEnd w:id="16"/>
+        <w:t>oppgaveteksten:  Hva</w:t>
+      </w:r>
+      <w:proofErr w:type="gramEnd"/>
       <w:r>
         <w:rPr>
           <w:rFonts w:ascii="Arial" w:hAnsi="Arial" w:cs="Arial"/>
@@ -5270,9 +5303,9 @@
           <w:sz w:val="23"/>
           <w:szCs w:val="23"/>
         </w:rPr>
-        <w:t xml:space="preserve"> Hva</w:t>
-      </w:r>
-      <w:proofErr w:type="gramEnd"/>
+        <w:t xml:space="preserve"> synes dere om øvingsopplegget og fellesprosjektet (bra/dårlig)? Hva synes dere om gjennomføringen av forelesningene (øvingsforelesningene og forelesningene). Hva var bra og hva kan vi gjøre </w:t>
+      </w:r>
+      <w:proofErr w:type="spellStart"/>
       <w:r>
         <w:rPr>
           <w:rFonts w:ascii="Arial" w:hAnsi="Arial" w:cs="Arial"/>
@@ -5280,9 +5313,9 @@
           <w:sz w:val="23"/>
           <w:szCs w:val="23"/>
         </w:rPr>
-        <w:t xml:space="preserve"> synes dere om øvingsopplegget og fellesprosjektet (bra/dårlig)? Hva synes dere om gjennomføringen av forelesningene (øvingsforelesningene og forelesningene). Hva var bra og hva kan vi gjøre </w:t>
-      </w:r>
-      <w:proofErr w:type="spellStart"/>
+        <w:t>anerledes</w:t>
+      </w:r>
+      <w:proofErr w:type="spellEnd"/>
       <w:r>
         <w:rPr>
           <w:rFonts w:ascii="Arial" w:hAnsi="Arial" w:cs="Arial"/>
@@ -5290,23 +5323,13 @@
           <w:sz w:val="23"/>
           <w:szCs w:val="23"/>
         </w:rPr>
-        <w:t>anerledes</w:t>
-      </w:r>
-      <w:proofErr w:type="spellEnd"/>
-      <w:r>
-        <w:rPr>
-          <w:rFonts w:ascii="Arial" w:hAnsi="Arial" w:cs="Arial"/>
-          <w:color w:val="000000"/>
-          <w:sz w:val="23"/>
-          <w:szCs w:val="23"/>
-        </w:rPr>
         <w:t>?</w:t>
       </w:r>
     </w:p>
     <w:p/>
     <w:p>
       <w:pPr>
-        <w:pStyle w:val="Tittel"/>
+        <w:pStyle w:val="Title"/>
         <w:rPr>
           <w:i/>
           <w:iCs/>
@@ -5316,13 +5339,13 @@
       <w:proofErr w:type="spellStart"/>
       <w:r>
         <w:rPr>
-          <w:rStyle w:val="Svakutheving"/>
+          <w:rStyle w:val="SubtleEmphasis"/>
         </w:rPr>
         <w:t>A</w:t>
       </w:r>
       <w:r>
         <w:rPr>
-          <w:rStyle w:val="Svakutheving"/>
+          <w:rStyle w:val="SubtleEmphasis"/>
         </w:rPr>
         <w:t>ppendix</w:t>
       </w:r>
@@ -5330,7 +5353,7 @@
     </w:p>
     <w:p>
       <w:pPr>
-        <w:pStyle w:val="Overskrift1"/>
+        <w:pStyle w:val="Heading1"/>
       </w:pPr>
       <w:bookmarkStart w:id="17" w:name="_Toc413404707"/>
       <w:r>
@@ -5340,7 +5363,7 @@
     </w:p>
     <w:p>
       <w:pPr>
-        <w:pStyle w:val="Overskrift1"/>
+        <w:pStyle w:val="Heading1"/>
       </w:pPr>
       <w:bookmarkStart w:id="18" w:name="_Toc413404708"/>
       <w:r>
@@ -5354,7 +5377,7 @@
     <w:p/>
     <w:p>
       <w:pPr>
-        <w:pStyle w:val="Overskrift2"/>
+        <w:pStyle w:val="Heading2"/>
       </w:pPr>
       <w:bookmarkStart w:id="19" w:name="h.sz4monrcjnri" w:colFirst="0" w:colLast="0"/>
       <w:bookmarkStart w:id="20" w:name="_Toc413404709"/>
@@ -5454,6 +5477,7 @@
           <w:b/>
           <w:u w:val="single"/>
         </w:rPr>
+        <w:lastRenderedPageBreak/>
         <w:t xml:space="preserve">Ordstyrer: </w:t>
       </w:r>
       <w:r>
@@ -6162,7 +6186,6 @@
               <w:rPr>
                 <w:rFonts w:ascii="Times New Roman" w:hAnsi="Times New Roman" w:cs="Times New Roman"/>
               </w:rPr>
-              <w:lastRenderedPageBreak/>
               <w:t xml:space="preserve">Bruke </w:t>
             </w:r>
             <w:proofErr w:type="spellStart"/>
@@ -6310,7 +6333,7 @@
     </w:p>
     <w:p>
       <w:pPr>
-        <w:pStyle w:val="Undertittel"/>
+        <w:pStyle w:val="Subtitle"/>
         <w:spacing w:line="240" w:lineRule="auto"/>
         <w:rPr>
           <w:rFonts w:ascii="Times New Roman" w:hAnsi="Times New Roman" w:cs="Times New Roman"/>
@@ -6379,6 +6402,7 @@
               <w:rPr>
                 <w:rFonts w:ascii="Times New Roman" w:hAnsi="Times New Roman" w:cs="Times New Roman"/>
               </w:rPr>
+              <w:lastRenderedPageBreak/>
               <w:t>Hva</w:t>
             </w:r>
           </w:p>
@@ -6619,7 +6643,7 @@
     </w:p>
     <w:p>
       <w:pPr>
-        <w:pStyle w:val="Undertittel"/>
+        <w:pStyle w:val="Subtitle"/>
         <w:spacing w:line="240" w:lineRule="auto"/>
         <w:rPr>
           <w:rFonts w:ascii="Times New Roman" w:hAnsi="Times New Roman" w:cs="Times New Roman"/>
@@ -6632,7 +6656,7 @@
     </w:p>
     <w:p>
       <w:pPr>
-        <w:pStyle w:val="Undertittel"/>
+        <w:pStyle w:val="Subtitle"/>
         <w:spacing w:line="240" w:lineRule="auto"/>
       </w:pPr>
       <w:bookmarkStart w:id="23" w:name="h.6efcwqekb3ou" w:colFirst="0" w:colLast="0"/>
@@ -6663,7 +6687,7 @@
     <w:p/>
     <w:p>
       <w:pPr>
-        <w:pStyle w:val="Overskrift2"/>
+        <w:pStyle w:val="Heading2"/>
         <w:rPr>
           <w:rFonts w:asciiTheme="minorHAnsi" w:eastAsiaTheme="minorEastAsia" w:hAnsiTheme="minorHAnsi" w:cstheme="minorBidi"/>
           <w:sz w:val="20"/>
@@ -6673,7 +6697,7 @@
     </w:p>
     <w:p>
       <w:pPr>
-        <w:pStyle w:val="Overskrift2"/>
+        <w:pStyle w:val="Heading2"/>
         <w:rPr>
           <w:rFonts w:asciiTheme="minorHAnsi" w:eastAsiaTheme="minorEastAsia" w:hAnsiTheme="minorHAnsi" w:cstheme="minorBidi"/>
           <w:sz w:val="20"/>
@@ -6683,7 +6707,7 @@
     </w:p>
     <w:p>
       <w:pPr>
-        <w:pStyle w:val="Overskrift2"/>
+        <w:pStyle w:val="Heading2"/>
         <w:rPr>
           <w:rFonts w:asciiTheme="minorHAnsi" w:eastAsiaTheme="minorEastAsia" w:hAnsiTheme="minorHAnsi" w:cstheme="minorBidi"/>
           <w:sz w:val="20"/>
@@ -6693,7 +6717,7 @@
     </w:p>
     <w:p>
       <w:pPr>
-        <w:pStyle w:val="Overskrift2"/>
+        <w:pStyle w:val="Heading2"/>
       </w:pPr>
       <w:bookmarkStart w:id="24" w:name="_Toc413404710"/>
       <w:r>
@@ -6783,6 +6807,7 @@
           <w:b/>
           <w:u w:val="single"/>
         </w:rPr>
+        <w:lastRenderedPageBreak/>
         <w:t xml:space="preserve">Ordstyrer: </w:t>
       </w:r>
       <w:r>
@@ -6824,7 +6849,7 @@
     </w:p>
     <w:p>
       <w:pPr>
-        <w:pStyle w:val="Undertittel"/>
+        <w:pStyle w:val="Subtitle"/>
         <w:spacing w:line="360" w:lineRule="auto"/>
         <w:rPr>
           <w:rFonts w:ascii="Times New Roman" w:hAnsi="Times New Roman" w:cs="Times New Roman"/>
@@ -7193,7 +7218,7 @@
     </w:p>
     <w:p>
       <w:pPr>
-        <w:pStyle w:val="Undertittel"/>
+        <w:pStyle w:val="Subtitle"/>
         <w:spacing w:line="240" w:lineRule="auto"/>
         <w:rPr>
           <w:rFonts w:ascii="Times New Roman" w:hAnsi="Times New Roman" w:cs="Times New Roman"/>
@@ -7249,7 +7274,6 @@
         <w:rPr>
           <w:rFonts w:ascii="Times New Roman" w:hAnsi="Times New Roman" w:cs="Times New Roman"/>
         </w:rPr>
-        <w:lastRenderedPageBreak/>
         <w:t xml:space="preserve">Klasser: </w:t>
       </w:r>
     </w:p>
@@ -7303,7 +7327,7 @@
     </w:p>
     <w:p>
       <w:pPr>
-        <w:pStyle w:val="Undertittel"/>
+        <w:pStyle w:val="Subtitle"/>
         <w:spacing w:line="240" w:lineRule="auto"/>
       </w:pPr>
       <w:bookmarkStart w:id="27" w:name="h.iyiyum8n2e91" w:colFirst="0" w:colLast="0"/>
@@ -7311,7 +7335,7 @@
     </w:p>
     <w:p>
       <w:pPr>
-        <w:pStyle w:val="Overskrift2"/>
+        <w:pStyle w:val="Heading2"/>
       </w:pPr>
       <w:bookmarkStart w:id="28" w:name="h.cpipyatr1n2n" w:colFirst="0" w:colLast="0"/>
       <w:bookmarkStart w:id="29" w:name="_Toc413404711"/>
@@ -7404,6 +7428,7 @@
           <w:b/>
           <w:u w:val="single"/>
         </w:rPr>
+        <w:lastRenderedPageBreak/>
         <w:t xml:space="preserve">Ordstyrer: </w:t>
       </w:r>
       <w:r>
@@ -8058,7 +8083,6 @@
               <w:rPr>
                 <w:rFonts w:ascii="Times New Roman" w:hAnsi="Times New Roman" w:cs="Times New Roman"/>
               </w:rPr>
-              <w:lastRenderedPageBreak/>
               <w:t xml:space="preserve">Respekter andres tid! </w:t>
             </w:r>
           </w:p>
@@ -8128,7 +8152,7 @@
     </w:p>
     <w:p>
       <w:pPr>
-        <w:pStyle w:val="Undertittel"/>
+        <w:pStyle w:val="Subtitle"/>
         <w:spacing w:line="240" w:lineRule="auto"/>
         <w:rPr>
           <w:rFonts w:ascii="Times New Roman" w:hAnsi="Times New Roman" w:cs="Times New Roman"/>
@@ -8161,7 +8185,7 @@
     </w:p>
     <w:p>
       <w:pPr>
-        <w:pStyle w:val="Overskrift2"/>
+        <w:pStyle w:val="Heading2"/>
       </w:pPr>
       <w:bookmarkStart w:id="30" w:name="_Toc413404712"/>
       <w:r>
@@ -8268,6 +8292,7 @@
           <w:b/>
           <w:u w:val="single"/>
         </w:rPr>
+        <w:lastRenderedPageBreak/>
         <w:t xml:space="preserve">Ordstyrer: </w:t>
       </w:r>
       <w:r>
@@ -8833,7 +8858,7 @@
     </w:p>
     <w:p>
       <w:pPr>
-        <w:pStyle w:val="Undertittel"/>
+        <w:pStyle w:val="Subtitle"/>
         <w:spacing w:line="240" w:lineRule="auto"/>
         <w:rPr>
           <w:rFonts w:ascii="Times New Roman" w:hAnsi="Times New Roman" w:cs="Times New Roman"/>
@@ -8874,7 +8899,7 @@
     </w:p>
     <w:p>
       <w:pPr>
-        <w:pStyle w:val="Undertittel"/>
+        <w:pStyle w:val="Subtitle"/>
         <w:spacing w:line="240" w:lineRule="auto"/>
         <w:rPr>
           <w:rFonts w:ascii="Times New Roman" w:hAnsi="Times New Roman" w:cs="Times New Roman"/>
@@ -8885,7 +8910,7 @@
     </w:p>
     <w:p>
       <w:pPr>
-        <w:pStyle w:val="Undertittel"/>
+        <w:pStyle w:val="Subtitle"/>
         <w:spacing w:line="240" w:lineRule="auto"/>
         <w:rPr>
           <w:rFonts w:ascii="Times New Roman" w:hAnsi="Times New Roman" w:cs="Times New Roman"/>
@@ -8963,7 +8988,7 @@
 <w:ftr xmlns:wpc="http://schemas.microsoft.com/office/word/2010/wordprocessingCanvas" xmlns:mc="http://schemas.openxmlformats.org/markup-compatibility/2006" xmlns:o="urn:schemas-microsoft-com:office:office" xmlns:r="http://schemas.openxmlformats.org/officeDocument/2006/relationships" xmlns:m="http://schemas.openxmlformats.org/officeDocument/2006/math" xmlns:v="urn:schemas-microsoft-com:vml" xmlns:wp14="http://schemas.microsoft.com/office/word/2010/wordprocessingDrawing" xmlns:wp="http://schemas.openxmlformats.org/drawingml/2006/wordprocessingDrawing" xmlns:w10="urn:schemas-microsoft-com:office:word" xmlns:w="http://schemas.openxmlformats.org/wordprocessingml/2006/main" xmlns:w14="http://schemas.microsoft.com/office/word/2010/wordml" xmlns:w15="http://schemas.microsoft.com/office/word/2012/wordml" xmlns:wpg="http://schemas.microsoft.com/office/word/2010/wordprocessingGroup" xmlns:wpi="http://schemas.microsoft.com/office/word/2010/wordprocessingInk" xmlns:wne="http://schemas.microsoft.com/office/word/2006/wordml" xmlns:wps="http://schemas.microsoft.com/office/word/2010/wordprocessingShape" mc:Ignorable="w14 w15 wp14">
   <w:p>
     <w:pPr>
-      <w:pStyle w:val="Bunntekst"/>
+      <w:pStyle w:val="Footer"/>
     </w:pPr>
   </w:p>
 </w:ftr>
@@ -8973,7 +8998,7 @@
 <w:ftr xmlns:wpc="http://schemas.microsoft.com/office/word/2010/wordprocessingCanvas" xmlns:mc="http://schemas.openxmlformats.org/markup-compatibility/2006" xmlns:o="urn:schemas-microsoft-com:office:office" xmlns:r="http://schemas.openxmlformats.org/officeDocument/2006/relationships" xmlns:m="http://schemas.openxmlformats.org/officeDocument/2006/math" xmlns:v="urn:schemas-microsoft-com:vml" xmlns:wp14="http://schemas.microsoft.com/office/word/2010/wordprocessingDrawing" xmlns:wp="http://schemas.openxmlformats.org/drawingml/2006/wordprocessingDrawing" xmlns:w10="urn:schemas-microsoft-com:office:word" xmlns:w="http://schemas.openxmlformats.org/wordprocessingml/2006/main" xmlns:w14="http://schemas.microsoft.com/office/word/2010/wordml" xmlns:w15="http://schemas.microsoft.com/office/word/2012/wordml" xmlns:wpg="http://schemas.microsoft.com/office/word/2010/wordprocessingGroup" xmlns:wpi="http://schemas.microsoft.com/office/word/2010/wordprocessingInk" xmlns:wne="http://schemas.microsoft.com/office/word/2006/wordml" xmlns:wps="http://schemas.microsoft.com/office/word/2010/wordprocessingShape" mc:Ignorable="w14 w15 wp14">
   <w:p>
     <w:pPr>
-      <w:pStyle w:val="Bunntekst"/>
+      <w:pStyle w:val="Footer"/>
     </w:pPr>
     <w:r>
       <w:ptab w:relativeTo="margin" w:alignment="right" w:leader="none"/>
@@ -8991,7 +9016,7 @@
       <w:rPr>
         <w:noProof/>
       </w:rPr>
-      <w:t>2</w:t>
+      <w:t>7</w:t>
     </w:r>
     <w:r>
       <w:rPr>
@@ -9028,7 +9053,7 @@
 <w:ftr xmlns:wpc="http://schemas.microsoft.com/office/word/2010/wordprocessingCanvas" xmlns:mc="http://schemas.openxmlformats.org/markup-compatibility/2006" xmlns:o="urn:schemas-microsoft-com:office:office" xmlns:r="http://schemas.openxmlformats.org/officeDocument/2006/relationships" xmlns:m="http://schemas.openxmlformats.org/officeDocument/2006/math" xmlns:v="urn:schemas-microsoft-com:vml" xmlns:wp14="http://schemas.microsoft.com/office/word/2010/wordprocessingDrawing" xmlns:wp="http://schemas.openxmlformats.org/drawingml/2006/wordprocessingDrawing" xmlns:w10="urn:schemas-microsoft-com:office:word" xmlns:w="http://schemas.openxmlformats.org/wordprocessingml/2006/main" xmlns:w14="http://schemas.microsoft.com/office/word/2010/wordml" xmlns:w15="http://schemas.microsoft.com/office/word/2012/wordml" xmlns:wpg="http://schemas.microsoft.com/office/word/2010/wordprocessingGroup" xmlns:wpi="http://schemas.microsoft.com/office/word/2010/wordprocessingInk" xmlns:wne="http://schemas.microsoft.com/office/word/2006/wordml" xmlns:wps="http://schemas.microsoft.com/office/word/2010/wordprocessingShape" mc:Ignorable="w14 w15 wp14">
   <w:p>
     <w:pPr>
-      <w:pStyle w:val="Bunntekst"/>
+      <w:pStyle w:val="Footer"/>
     </w:pPr>
   </w:p>
 </w:ftr>
@@ -9063,7 +9088,7 @@
 <w:hdr xmlns:wpc="http://schemas.microsoft.com/office/word/2010/wordprocessingCanvas" xmlns:mc="http://schemas.openxmlformats.org/markup-compatibility/2006" xmlns:o="urn:schemas-microsoft-com:office:office" xmlns:r="http://schemas.openxmlformats.org/officeDocument/2006/relationships" xmlns:m="http://schemas.openxmlformats.org/officeDocument/2006/math" xmlns:v="urn:schemas-microsoft-com:vml" xmlns:wp14="http://schemas.microsoft.com/office/word/2010/wordprocessingDrawing" xmlns:wp="http://schemas.openxmlformats.org/drawingml/2006/wordprocessingDrawing" xmlns:w10="urn:schemas-microsoft-com:office:word" xmlns:w="http://schemas.openxmlformats.org/wordprocessingml/2006/main" xmlns:w14="http://schemas.microsoft.com/office/word/2010/wordml" xmlns:w15="http://schemas.microsoft.com/office/word/2012/wordml" xmlns:wpg="http://schemas.microsoft.com/office/word/2010/wordprocessingGroup" xmlns:wpi="http://schemas.microsoft.com/office/word/2010/wordprocessingInk" xmlns:wne="http://schemas.microsoft.com/office/word/2006/wordml" xmlns:wps="http://schemas.microsoft.com/office/word/2010/wordprocessingShape" mc:Ignorable="w14 w15 wp14">
   <w:p>
     <w:pPr>
-      <w:pStyle w:val="Topptekst"/>
+      <w:pStyle w:val="Header"/>
     </w:pPr>
   </w:p>
 </w:hdr>
@@ -9073,7 +9098,7 @@
 <w:hdr xmlns:wpc="http://schemas.microsoft.com/office/word/2010/wordprocessingCanvas" xmlns:mc="http://schemas.openxmlformats.org/markup-compatibility/2006" xmlns:o="urn:schemas-microsoft-com:office:office" xmlns:r="http://schemas.openxmlformats.org/officeDocument/2006/relationships" xmlns:m="http://schemas.openxmlformats.org/officeDocument/2006/math" xmlns:v="urn:schemas-microsoft-com:vml" xmlns:wp14="http://schemas.microsoft.com/office/word/2010/wordprocessingDrawing" xmlns:wp="http://schemas.openxmlformats.org/drawingml/2006/wordprocessingDrawing" xmlns:w10="urn:schemas-microsoft-com:office:word" xmlns:w="http://schemas.openxmlformats.org/wordprocessingml/2006/main" xmlns:w14="http://schemas.microsoft.com/office/word/2010/wordml" xmlns:w15="http://schemas.microsoft.com/office/word/2012/wordml" xmlns:wpg="http://schemas.microsoft.com/office/word/2010/wordprocessingGroup" xmlns:wpi="http://schemas.microsoft.com/office/word/2010/wordprocessingInk" xmlns:wne="http://schemas.microsoft.com/office/word/2006/wordml" xmlns:wps="http://schemas.microsoft.com/office/word/2010/wordprocessingShape" mc:Ignorable="w14 w15 wp14">
   <w:p>
     <w:pPr>
-      <w:pStyle w:val="Topptekst"/>
+      <w:pStyle w:val="Header"/>
     </w:pPr>
     <w:r>
       <w:ptab w:relativeTo="margin" w:alignment="right" w:leader="none"/>
@@ -9089,6 +9114,7 @@
           <w:calendar w:val="gregorian"/>
         </w:date>
       </w:sdtPr>
+      <w:sdtEndPr/>
       <w:sdtContent>
         <w:r>
           <w:t>20.03.2015</w:t>
@@ -9118,7 +9144,7 @@
 <w:hdr xmlns:wpc="http://schemas.microsoft.com/office/word/2010/wordprocessingCanvas" xmlns:mc="http://schemas.openxmlformats.org/markup-compatibility/2006" xmlns:o="urn:schemas-microsoft-com:office:office" xmlns:r="http://schemas.openxmlformats.org/officeDocument/2006/relationships" xmlns:m="http://schemas.openxmlformats.org/officeDocument/2006/math" xmlns:v="urn:schemas-microsoft-com:vml" xmlns:wp14="http://schemas.microsoft.com/office/word/2010/wordprocessingDrawing" xmlns:wp="http://schemas.openxmlformats.org/drawingml/2006/wordprocessingDrawing" xmlns:w10="urn:schemas-microsoft-com:office:word" xmlns:w="http://schemas.openxmlformats.org/wordprocessingml/2006/main" xmlns:w14="http://schemas.microsoft.com/office/word/2010/wordml" xmlns:w15="http://schemas.microsoft.com/office/word/2012/wordml" xmlns:wpg="http://schemas.microsoft.com/office/word/2010/wordprocessingGroup" xmlns:wpi="http://schemas.microsoft.com/office/word/2010/wordprocessingInk" xmlns:wne="http://schemas.microsoft.com/office/word/2006/wordml" xmlns:wps="http://schemas.microsoft.com/office/word/2010/wordprocessingShape" mc:Ignorable="w14 w15 wp14">
   <w:p>
     <w:pPr>
-      <w:pStyle w:val="Topptekst"/>
+      <w:pStyle w:val="Header"/>
     </w:pPr>
   </w:p>
 </w:hdr>
@@ -11057,11 +11083,11 @@
       <w:lang w:val="nb-NO"/>
     </w:rPr>
   </w:style>
-  <w:style w:type="paragraph" w:styleId="Overskrift1">
+  <w:style w:type="paragraph" w:styleId="Heading1">
     <w:name w:val="heading 1"/>
     <w:basedOn w:val="Normal"/>
     <w:next w:val="Normal"/>
-    <w:link w:val="Overskrift1Tegn"/>
+    <w:link w:val="Heading1Char"/>
     <w:uiPriority w:val="9"/>
     <w:unhideWhenUsed/>
     <w:qFormat/>
@@ -11077,11 +11103,11 @@
       <w:szCs w:val="32"/>
     </w:rPr>
   </w:style>
-  <w:style w:type="paragraph" w:styleId="Overskrift2">
+  <w:style w:type="paragraph" w:styleId="Heading2">
     <w:name w:val="heading 2"/>
     <w:basedOn w:val="Normal"/>
     <w:next w:val="Normal"/>
-    <w:link w:val="Overskrift2Tegn"/>
+    <w:link w:val="Heading2Char"/>
     <w:uiPriority w:val="9"/>
     <w:unhideWhenUsed/>
     <w:qFormat/>
@@ -11095,11 +11121,11 @@
       <w:szCs w:val="28"/>
     </w:rPr>
   </w:style>
-  <w:style w:type="paragraph" w:styleId="Overskrift3">
+  <w:style w:type="paragraph" w:styleId="Heading3">
     <w:name w:val="heading 3"/>
     <w:basedOn w:val="Normal"/>
     <w:next w:val="Normal"/>
-    <w:link w:val="Overskrift3Tegn"/>
+    <w:link w:val="Heading3Char"/>
     <w:uiPriority w:val="9"/>
     <w:unhideWhenUsed/>
     <w:qFormat/>
@@ -11114,11 +11140,11 @@
       <w:szCs w:val="24"/>
     </w:rPr>
   </w:style>
-  <w:style w:type="paragraph" w:styleId="Overskrift4">
+  <w:style w:type="paragraph" w:styleId="Heading4">
     <w:name w:val="heading 4"/>
     <w:basedOn w:val="Normal"/>
     <w:next w:val="Normal"/>
-    <w:link w:val="Overskrift4Tegn"/>
+    <w:link w:val="Heading4Char"/>
     <w:uiPriority w:val="9"/>
     <w:semiHidden/>
     <w:unhideWhenUsed/>
@@ -11134,11 +11160,11 @@
       <w:szCs w:val="22"/>
     </w:rPr>
   </w:style>
-  <w:style w:type="paragraph" w:styleId="Overskrift5">
+  <w:style w:type="paragraph" w:styleId="Heading5">
     <w:name w:val="heading 5"/>
     <w:basedOn w:val="Normal"/>
     <w:next w:val="Normal"/>
-    <w:link w:val="Overskrift5Tegn"/>
+    <w:link w:val="Heading5Char"/>
     <w:uiPriority w:val="9"/>
     <w:semiHidden/>
     <w:unhideWhenUsed/>
@@ -11155,11 +11181,11 @@
       <w:szCs w:val="22"/>
     </w:rPr>
   </w:style>
-  <w:style w:type="paragraph" w:styleId="Overskrift6">
+  <w:style w:type="paragraph" w:styleId="Heading6">
     <w:name w:val="heading 6"/>
     <w:basedOn w:val="Normal"/>
     <w:next w:val="Normal"/>
-    <w:link w:val="Overskrift6Tegn"/>
+    <w:link w:val="Heading6Char"/>
     <w:uiPriority w:val="9"/>
     <w:semiHidden/>
     <w:unhideWhenUsed/>
@@ -11174,11 +11200,11 @@
       <w:color w:val="E65B01" w:themeColor="accent1" w:themeShade="BF"/>
     </w:rPr>
   </w:style>
-  <w:style w:type="paragraph" w:styleId="Overskrift7">
+  <w:style w:type="paragraph" w:styleId="Heading7">
     <w:name w:val="heading 7"/>
     <w:basedOn w:val="Normal"/>
     <w:next w:val="Normal"/>
-    <w:link w:val="Overskrift7Tegn"/>
+    <w:link w:val="Heading7Char"/>
     <w:uiPriority w:val="9"/>
     <w:semiHidden/>
     <w:unhideWhenUsed/>
@@ -11195,11 +11221,11 @@
       <w:color w:val="E65B01" w:themeColor="accent1" w:themeShade="BF"/>
     </w:rPr>
   </w:style>
-  <w:style w:type="paragraph" w:styleId="Overskrift8">
+  <w:style w:type="paragraph" w:styleId="Heading8">
     <w:name w:val="heading 8"/>
     <w:basedOn w:val="Normal"/>
     <w:next w:val="Normal"/>
-    <w:link w:val="Overskrift8Tegn"/>
+    <w:link w:val="Heading8Char"/>
     <w:uiPriority w:val="9"/>
     <w:semiHidden/>
     <w:unhideWhenUsed/>
@@ -11214,11 +11240,11 @@
       <w:color w:val="3667C3" w:themeColor="accent2" w:themeShade="BF"/>
     </w:rPr>
   </w:style>
-  <w:style w:type="paragraph" w:styleId="Overskrift9">
+  <w:style w:type="paragraph" w:styleId="Heading9">
     <w:name w:val="heading 9"/>
     <w:basedOn w:val="Normal"/>
     <w:next w:val="Normal"/>
-    <w:link w:val="Overskrift9Tegn"/>
+    <w:link w:val="Heading9Char"/>
     <w:uiPriority w:val="9"/>
     <w:semiHidden/>
     <w:unhideWhenUsed/>
@@ -11237,13 +11263,13 @@
       <w:szCs w:val="18"/>
     </w:rPr>
   </w:style>
-  <w:style w:type="character" w:default="1" w:styleId="Standardskriftforavsnitt">
+  <w:style w:type="character" w:default="1" w:styleId="DefaultParagraphFont">
     <w:name w:val="Default Paragraph Font"/>
     <w:uiPriority w:val="1"/>
     <w:semiHidden/>
     <w:unhideWhenUsed/>
   </w:style>
-  <w:style w:type="table" w:default="1" w:styleId="Vanligtabell">
+  <w:style w:type="table" w:default="1" w:styleId="TableNormal">
     <w:name w:val="Normal Table"/>
     <w:uiPriority w:val="99"/>
     <w:semiHidden/>
@@ -11258,16 +11284,16 @@
       </w:tblCellMar>
     </w:tblPr>
   </w:style>
-  <w:style w:type="numbering" w:default="1" w:styleId="Ingenliste">
+  <w:style w:type="numbering" w:default="1" w:styleId="NoList">
     <w:name w:val="No List"/>
     <w:uiPriority w:val="99"/>
     <w:semiHidden/>
     <w:unhideWhenUsed/>
   </w:style>
-  <w:style w:type="character" w:customStyle="1" w:styleId="Overskrift1Tegn">
-    <w:name w:val="Overskrift 1 Tegn"/>
-    <w:basedOn w:val="Standardskriftforavsnitt"/>
-    <w:link w:val="Overskrift1"/>
+  <w:style w:type="character" w:customStyle="1" w:styleId="Heading1Char">
+    <w:name w:val="Heading 1 Char"/>
+    <w:basedOn w:val="DefaultParagraphFont"/>
+    <w:link w:val="Heading1"/>
     <w:uiPriority w:val="9"/>
     <w:rPr>
       <w:rFonts w:asciiTheme="majorHAnsi" w:eastAsiaTheme="majorEastAsia" w:hAnsiTheme="majorHAnsi" w:cstheme="majorBidi"/>
@@ -11278,10 +11304,10 @@
       <w:szCs w:val="32"/>
     </w:rPr>
   </w:style>
-  <w:style w:type="character" w:customStyle="1" w:styleId="Overskrift2Tegn">
-    <w:name w:val="Overskrift 2 Tegn"/>
-    <w:basedOn w:val="Standardskriftforavsnitt"/>
-    <w:link w:val="Overskrift2"/>
+  <w:style w:type="character" w:customStyle="1" w:styleId="Heading2Char">
+    <w:name w:val="Heading 2 Char"/>
+    <w:basedOn w:val="DefaultParagraphFont"/>
+    <w:link w:val="Heading2"/>
     <w:uiPriority w:val="9"/>
     <w:rPr>
       <w:rFonts w:asciiTheme="majorHAnsi" w:eastAsiaTheme="majorEastAsia" w:hAnsiTheme="majorHAnsi" w:cstheme="majorBidi"/>
@@ -11290,10 +11316,10 @@
       <w:szCs w:val="28"/>
     </w:rPr>
   </w:style>
-  <w:style w:type="paragraph" w:styleId="Tittel">
+  <w:style w:type="paragraph" w:styleId="Title">
     <w:name w:val="Title"/>
     <w:basedOn w:val="Normal"/>
-    <w:link w:val="TittelTegn"/>
+    <w:link w:val="TitleChar"/>
     <w:qFormat/>
     <w:rPr>
       <w:rFonts w:asciiTheme="majorHAnsi" w:eastAsiaTheme="majorEastAsia" w:hAnsiTheme="majorHAnsi" w:cstheme="majorBidi"/>
@@ -11304,10 +11330,10 @@
       <w:szCs w:val="48"/>
     </w:rPr>
   </w:style>
-  <w:style w:type="character" w:customStyle="1" w:styleId="TittelTegn">
-    <w:name w:val="Tittel Tegn"/>
-    <w:basedOn w:val="Standardskriftforavsnitt"/>
-    <w:link w:val="Tittel"/>
+  <w:style w:type="character" w:customStyle="1" w:styleId="TitleChar">
+    <w:name w:val="Title Char"/>
+    <w:basedOn w:val="DefaultParagraphFont"/>
+    <w:link w:val="Title"/>
     <w:uiPriority w:val="10"/>
     <w:rPr>
       <w:rFonts w:asciiTheme="majorHAnsi" w:eastAsiaTheme="majorEastAsia" w:hAnsiTheme="majorHAnsi" w:cstheme="majorBidi"/>
@@ -11318,10 +11344,10 @@
       <w:szCs w:val="48"/>
     </w:rPr>
   </w:style>
-  <w:style w:type="paragraph" w:styleId="Undertittel">
+  <w:style w:type="paragraph" w:styleId="Subtitle">
     <w:name w:val="Subtitle"/>
     <w:basedOn w:val="Normal"/>
-    <w:link w:val="UndertittelTegn"/>
+    <w:link w:val="SubtitleChar"/>
     <w:qFormat/>
     <w:rPr>
       <w:i/>
@@ -11332,10 +11358,10 @@
       <w:szCs w:val="24"/>
     </w:rPr>
   </w:style>
-  <w:style w:type="character" w:customStyle="1" w:styleId="UndertittelTegn">
-    <w:name w:val="Undertittel Tegn"/>
-    <w:basedOn w:val="Standardskriftforavsnitt"/>
-    <w:link w:val="Undertittel"/>
+  <w:style w:type="character" w:customStyle="1" w:styleId="SubtitleChar">
+    <w:name w:val="Subtitle Char"/>
+    <w:basedOn w:val="DefaultParagraphFont"/>
+    <w:link w:val="Subtitle"/>
     <w:uiPriority w:val="11"/>
     <w:rPr>
       <w:i/>
@@ -11346,10 +11372,10 @@
       <w:szCs w:val="24"/>
     </w:rPr>
   </w:style>
-  <w:style w:type="paragraph" w:styleId="Bobletekst">
+  <w:style w:type="paragraph" w:styleId="BalloonText">
     <w:name w:val="Balloon Text"/>
     <w:basedOn w:val="Normal"/>
-    <w:link w:val="BobletekstTegn"/>
+    <w:link w:val="BalloonTextChar"/>
     <w:uiPriority w:val="99"/>
     <w:semiHidden/>
     <w:unhideWhenUsed/>
@@ -11362,10 +11388,10 @@
       <w:szCs w:val="16"/>
     </w:rPr>
   </w:style>
-  <w:style w:type="character" w:customStyle="1" w:styleId="BobletekstTegn">
-    <w:name w:val="Bobletekst Tegn"/>
-    <w:basedOn w:val="Standardskriftforavsnitt"/>
-    <w:link w:val="Bobletekst"/>
+  <w:style w:type="character" w:customStyle="1" w:styleId="BalloonTextChar">
+    <w:name w:val="Balloon Text Char"/>
+    <w:basedOn w:val="DefaultParagraphFont"/>
+    <w:link w:val="BalloonText"/>
     <w:uiPriority w:val="99"/>
     <w:semiHidden/>
     <w:rPr>
@@ -11376,9 +11402,9 @@
       <w:lang w:val="nb-NO"/>
     </w:rPr>
   </w:style>
-  <w:style w:type="character" w:styleId="Boktittel">
+  <w:style w:type="character" w:styleId="BookTitle">
     <w:name w:val="Book Title"/>
-    <w:basedOn w:val="Standardskriftforavsnitt"/>
+    <w:basedOn w:val="DefaultParagraphFont"/>
     <w:uiPriority w:val="33"/>
     <w:qFormat/>
     <w:rPr>
@@ -11401,7 +11427,7 @@
       </w:numPr>
     </w:pPr>
   </w:style>
-  <w:style w:type="paragraph" w:styleId="Bildetekst">
+  <w:style w:type="paragraph" w:styleId="Caption">
     <w:name w:val="caption"/>
     <w:basedOn w:val="Normal"/>
     <w:next w:val="Normal"/>
@@ -11419,7 +11445,7 @@
       <w:szCs w:val="16"/>
     </w:rPr>
   </w:style>
-  <w:style w:type="character" w:styleId="Utheving">
+  <w:style w:type="character" w:styleId="Emphasis">
     <w:name w:val="Emphasis"/>
     <w:uiPriority w:val="20"/>
     <w:qFormat/>
@@ -11436,10 +11462,10 @@
       <w:lang w:val="nb-NO"/>
     </w:rPr>
   </w:style>
-  <w:style w:type="paragraph" w:styleId="Bunntekst">
+  <w:style w:type="paragraph" w:styleId="Footer">
     <w:name w:val="footer"/>
     <w:basedOn w:val="Normal"/>
-    <w:link w:val="BunntekstTegn"/>
+    <w:link w:val="FooterChar"/>
     <w:uiPriority w:val="99"/>
     <w:unhideWhenUsed/>
     <w:pPr>
@@ -11450,20 +11476,20 @@
       <w:spacing w:after="0" w:line="240" w:lineRule="auto"/>
     </w:pPr>
   </w:style>
-  <w:style w:type="character" w:customStyle="1" w:styleId="BunntekstTegn">
-    <w:name w:val="Bunntekst Tegn"/>
-    <w:basedOn w:val="Standardskriftforavsnitt"/>
-    <w:link w:val="Bunntekst"/>
+  <w:style w:type="character" w:customStyle="1" w:styleId="FooterChar">
+    <w:name w:val="Footer Char"/>
+    <w:basedOn w:val="DefaultParagraphFont"/>
+    <w:link w:val="Footer"/>
     <w:uiPriority w:val="99"/>
     <w:rPr>
       <w:color w:val="414751" w:themeColor="text2" w:themeShade="BF"/>
       <w:sz w:val="20"/>
     </w:rPr>
   </w:style>
-  <w:style w:type="paragraph" w:styleId="Topptekst">
+  <w:style w:type="paragraph" w:styleId="Header">
     <w:name w:val="header"/>
     <w:basedOn w:val="Normal"/>
-    <w:link w:val="TopptekstTegn"/>
+    <w:link w:val="HeaderChar"/>
     <w:uiPriority w:val="99"/>
     <w:semiHidden/>
     <w:unhideWhenUsed/>
@@ -11475,10 +11501,10 @@
       <w:spacing w:after="0" w:line="240" w:lineRule="auto"/>
     </w:pPr>
   </w:style>
-  <w:style w:type="character" w:customStyle="1" w:styleId="TopptekstTegn">
-    <w:name w:val="Topptekst Tegn"/>
-    <w:basedOn w:val="Standardskriftforavsnitt"/>
-    <w:link w:val="Topptekst"/>
+  <w:style w:type="character" w:customStyle="1" w:styleId="HeaderChar">
+    <w:name w:val="Header Char"/>
+    <w:basedOn w:val="DefaultParagraphFont"/>
+    <w:link w:val="Header"/>
     <w:uiPriority w:val="99"/>
     <w:semiHidden/>
     <w:rPr>
@@ -11486,10 +11512,10 @@
       <w:sz w:val="20"/>
     </w:rPr>
   </w:style>
-  <w:style w:type="character" w:customStyle="1" w:styleId="Overskrift3Tegn">
-    <w:name w:val="Overskrift 3 Tegn"/>
-    <w:basedOn w:val="Standardskriftforavsnitt"/>
-    <w:link w:val="Overskrift3"/>
+  <w:style w:type="character" w:customStyle="1" w:styleId="Heading3Char">
+    <w:name w:val="Heading 3 Char"/>
+    <w:basedOn w:val="DefaultParagraphFont"/>
+    <w:link w:val="Heading3"/>
     <w:uiPriority w:val="9"/>
     <w:rPr>
       <w:rFonts w:asciiTheme="majorHAnsi" w:eastAsiaTheme="majorEastAsia" w:hAnsiTheme="majorHAnsi" w:cstheme="majorBidi"/>
@@ -11499,10 +11525,10 @@
       <w:szCs w:val="24"/>
     </w:rPr>
   </w:style>
-  <w:style w:type="character" w:customStyle="1" w:styleId="Overskrift4Tegn">
-    <w:name w:val="Overskrift 4 Tegn"/>
-    <w:basedOn w:val="Standardskriftforavsnitt"/>
-    <w:link w:val="Overskrift4"/>
+  <w:style w:type="character" w:customStyle="1" w:styleId="Heading4Char">
+    <w:name w:val="Heading 4 Char"/>
+    <w:basedOn w:val="DefaultParagraphFont"/>
+    <w:link w:val="Heading4"/>
     <w:uiPriority w:val="9"/>
     <w:semiHidden/>
     <w:rPr>
@@ -11510,10 +11536,10 @@
       <w:color w:val="E65B01" w:themeColor="accent1" w:themeShade="BF"/>
     </w:rPr>
   </w:style>
-  <w:style w:type="character" w:customStyle="1" w:styleId="Overskrift5Tegn">
-    <w:name w:val="Overskrift 5 Tegn"/>
-    <w:basedOn w:val="Standardskriftforavsnitt"/>
-    <w:link w:val="Overskrift5"/>
+  <w:style w:type="character" w:customStyle="1" w:styleId="Heading5Char">
+    <w:name w:val="Heading 5 Char"/>
+    <w:basedOn w:val="DefaultParagraphFont"/>
+    <w:link w:val="Heading5"/>
     <w:uiPriority w:val="9"/>
     <w:semiHidden/>
     <w:rPr>
@@ -11522,10 +11548,10 @@
       <w:color w:val="E65B01" w:themeColor="accent1" w:themeShade="BF"/>
     </w:rPr>
   </w:style>
-  <w:style w:type="character" w:customStyle="1" w:styleId="Overskrift6Tegn">
-    <w:name w:val="Overskrift 6 Tegn"/>
-    <w:basedOn w:val="Standardskriftforavsnitt"/>
-    <w:link w:val="Overskrift6"/>
+  <w:style w:type="character" w:customStyle="1" w:styleId="Heading6Char">
+    <w:name w:val="Heading 6 Char"/>
+    <w:basedOn w:val="DefaultParagraphFont"/>
+    <w:link w:val="Heading6"/>
     <w:uiPriority w:val="9"/>
     <w:semiHidden/>
     <w:rPr>
@@ -11535,10 +11561,10 @@
       <w:sz w:val="20"/>
     </w:rPr>
   </w:style>
-  <w:style w:type="character" w:customStyle="1" w:styleId="Overskrift7Tegn">
-    <w:name w:val="Overskrift 7 Tegn"/>
-    <w:basedOn w:val="Standardskriftforavsnitt"/>
-    <w:link w:val="Overskrift7"/>
+  <w:style w:type="character" w:customStyle="1" w:styleId="Heading7Char">
+    <w:name w:val="Heading 7 Char"/>
+    <w:basedOn w:val="DefaultParagraphFont"/>
+    <w:link w:val="Heading7"/>
     <w:uiPriority w:val="9"/>
     <w:semiHidden/>
     <w:rPr>
@@ -11550,10 +11576,10 @@
       <w:sz w:val="20"/>
     </w:rPr>
   </w:style>
-  <w:style w:type="character" w:customStyle="1" w:styleId="Overskrift8Tegn">
-    <w:name w:val="Overskrift 8 Tegn"/>
-    <w:basedOn w:val="Standardskriftforavsnitt"/>
-    <w:link w:val="Overskrift8"/>
+  <w:style w:type="character" w:customStyle="1" w:styleId="Heading8Char">
+    <w:name w:val="Heading 8 Char"/>
+    <w:basedOn w:val="DefaultParagraphFont"/>
+    <w:link w:val="Heading8"/>
     <w:uiPriority w:val="9"/>
     <w:semiHidden/>
     <w:rPr>
@@ -11563,10 +11589,10 @@
       <w:sz w:val="20"/>
     </w:rPr>
   </w:style>
-  <w:style w:type="character" w:customStyle="1" w:styleId="Overskrift9Tegn">
-    <w:name w:val="Overskrift 9 Tegn"/>
-    <w:basedOn w:val="Standardskriftforavsnitt"/>
-    <w:link w:val="Overskrift9"/>
+  <w:style w:type="character" w:customStyle="1" w:styleId="Heading9Char">
+    <w:name w:val="Heading 9 Char"/>
+    <w:basedOn w:val="DefaultParagraphFont"/>
+    <w:link w:val="Heading9"/>
     <w:uiPriority w:val="9"/>
     <w:semiHidden/>
     <w:rPr>
@@ -11579,9 +11605,9 @@
       <w:szCs w:val="18"/>
     </w:rPr>
   </w:style>
-  <w:style w:type="character" w:styleId="Sterkutheving">
+  <w:style w:type="character" w:styleId="IntenseEmphasis">
     <w:name w:val="Intense Emphasis"/>
-    <w:basedOn w:val="Standardskriftforavsnitt"/>
+    <w:basedOn w:val="DefaultParagraphFont"/>
     <w:uiPriority w:val="21"/>
     <w:qFormat/>
     <w:rPr>
@@ -11594,10 +11620,10 @@
       <w:szCs w:val="18"/>
     </w:rPr>
   </w:style>
-  <w:style w:type="paragraph" w:styleId="Sitat">
+  <w:style w:type="paragraph" w:styleId="Quote">
     <w:name w:val="Quote"/>
     <w:basedOn w:val="Normal"/>
-    <w:link w:val="SitatTegn"/>
+    <w:link w:val="QuoteChar"/>
     <w:uiPriority w:val="29"/>
     <w:qFormat/>
     <w:rPr>
@@ -11605,10 +11631,10 @@
       <w:iCs/>
     </w:rPr>
   </w:style>
-  <w:style w:type="character" w:customStyle="1" w:styleId="SitatTegn">
-    <w:name w:val="Sitat Tegn"/>
-    <w:basedOn w:val="Standardskriftforavsnitt"/>
-    <w:link w:val="Sitat"/>
+  <w:style w:type="character" w:customStyle="1" w:styleId="QuoteChar">
+    <w:name w:val="Quote Char"/>
+    <w:basedOn w:val="DefaultParagraphFont"/>
+    <w:link w:val="Quote"/>
     <w:uiPriority w:val="29"/>
     <w:rPr>
       <w:i/>
@@ -11617,10 +11643,10 @@
       <w:sz w:val="20"/>
     </w:rPr>
   </w:style>
-  <w:style w:type="paragraph" w:styleId="Sterktsitat">
+  <w:style w:type="paragraph" w:styleId="IntenseQuote">
     <w:name w:val="Intense Quote"/>
-    <w:basedOn w:val="Sitat"/>
-    <w:link w:val="SterktsitatTegn"/>
+    <w:basedOn w:val="Quote"/>
+    <w:link w:val="IntenseQuoteChar"/>
     <w:uiPriority w:val="30"/>
     <w:qFormat/>
     <w:pPr>
@@ -11635,19 +11661,19 @@
       <w:color w:val="E65B01" w:themeColor="accent1" w:themeShade="BF"/>
     </w:rPr>
   </w:style>
-  <w:style w:type="character" w:customStyle="1" w:styleId="SterktsitatTegn">
-    <w:name w:val="Sterkt sitat Tegn"/>
-    <w:basedOn w:val="Standardskriftforavsnitt"/>
-    <w:link w:val="Sterktsitat"/>
+  <w:style w:type="character" w:customStyle="1" w:styleId="IntenseQuoteChar">
+    <w:name w:val="Intense Quote Char"/>
+    <w:basedOn w:val="DefaultParagraphFont"/>
+    <w:link w:val="IntenseQuote"/>
     <w:uiPriority w:val="30"/>
     <w:rPr>
       <w:color w:val="E65B01" w:themeColor="accent1" w:themeShade="BF"/>
       <w:sz w:val="20"/>
     </w:rPr>
   </w:style>
-  <w:style w:type="character" w:styleId="Sterkreferanse">
+  <w:style w:type="character" w:styleId="IntenseReference">
     <w:name w:val="Intense Reference"/>
-    <w:basedOn w:val="Standardskriftforavsnitt"/>
+    <w:basedOn w:val="DefaultParagraphFont"/>
     <w:uiPriority w:val="32"/>
     <w:qFormat/>
     <w:rPr>
@@ -11660,7 +11686,7 @@
       <w:szCs w:val="18"/>
     </w:rPr>
   </w:style>
-  <w:style w:type="paragraph" w:styleId="Listeavsnitt">
+  <w:style w:type="paragraph" w:styleId="ListParagraph">
     <w:name w:val="List Paragraph"/>
     <w:basedOn w:val="Normal"/>
     <w:uiPriority w:val="36"/>
@@ -11671,7 +11697,7 @@
       <w:contextualSpacing/>
     </w:pPr>
   </w:style>
-  <w:style w:type="paragraph" w:styleId="Vanliginnrykk">
+  <w:style w:type="paragraph" w:styleId="NormalIndent">
     <w:name w:val="Normal Indent"/>
     <w:basedOn w:val="Normal"/>
     <w:uiPriority w:val="99"/>
@@ -11690,9 +11716,9 @@
       </w:numPr>
     </w:pPr>
   </w:style>
-  <w:style w:type="character" w:styleId="Sterk">
+  <w:style w:type="character" w:styleId="Strong">
     <w:name w:val="Strong"/>
-    <w:basedOn w:val="Standardskriftforavsnitt"/>
+    <w:basedOn w:val="DefaultParagraphFont"/>
     <w:uiPriority w:val="22"/>
     <w:qFormat/>
     <w:rPr>
@@ -11700,9 +11726,9 @@
       <w:bCs/>
     </w:rPr>
   </w:style>
-  <w:style w:type="character" w:styleId="Svakutheving">
+  <w:style w:type="character" w:styleId="SubtleEmphasis">
     <w:name w:val="Subtle Emphasis"/>
-    <w:basedOn w:val="Standardskriftforavsnitt"/>
+    <w:basedOn w:val="DefaultParagraphFont"/>
     <w:uiPriority w:val="19"/>
     <w:qFormat/>
     <w:rPr>
@@ -11711,9 +11737,9 @@
       <w:color w:val="E65B01" w:themeColor="accent1" w:themeShade="BF"/>
     </w:rPr>
   </w:style>
-  <w:style w:type="character" w:styleId="Svakreferanse">
+  <w:style w:type="character" w:styleId="SubtleReference">
     <w:name w:val="Subtle Reference"/>
-    <w:basedOn w:val="Standardskriftforavsnitt"/>
+    <w:basedOn w:val="DefaultParagraphFont"/>
     <w:uiPriority w:val="31"/>
     <w:qFormat/>
     <w:rPr>
@@ -11724,9 +11750,9 @@
       <w:color w:val="3667C3" w:themeColor="accent2" w:themeShade="BF"/>
     </w:rPr>
   </w:style>
-  <w:style w:type="table" w:styleId="Tabellrutenett">
+  <w:style w:type="table" w:styleId="TableGrid">
     <w:name w:val="Table Grid"/>
-    <w:basedOn w:val="Vanligtabell"/>
+    <w:basedOn w:val="TableNormal"/>
     <w:uiPriority w:val="1"/>
     <w:pPr>
       <w:spacing w:after="0" w:line="240" w:lineRule="auto"/>
@@ -11746,9 +11772,9 @@
       </w:tblBorders>
     </w:tblPr>
   </w:style>
-  <w:style w:type="character" w:styleId="Plassholdertekst">
+  <w:style w:type="character" w:styleId="PlaceholderText">
     <w:name w:val="Placeholder Text"/>
-    <w:basedOn w:val="Standardskriftforavsnitt"/>
+    <w:basedOn w:val="DefaultParagraphFont"/>
     <w:uiPriority w:val="99"/>
     <w:semiHidden/>
     <w:qFormat/>
@@ -11756,9 +11782,9 @@
       <w:color w:val="808080"/>
     </w:rPr>
   </w:style>
-  <w:style w:type="paragraph" w:styleId="Overskriftforinnholdsfortegnelse">
+  <w:style w:type="paragraph" w:styleId="TOCHeading">
     <w:name w:val="TOC Heading"/>
-    <w:basedOn w:val="Overskrift1"/>
+    <w:basedOn w:val="Heading1"/>
     <w:next w:val="Normal"/>
     <w:uiPriority w:val="39"/>
     <w:unhideWhenUsed/>
@@ -11777,7 +11803,7 @@
       <w:lang w:eastAsia="nb-NO"/>
     </w:rPr>
   </w:style>
-  <w:style w:type="paragraph" w:styleId="INNH1">
+  <w:style w:type="paragraph" w:styleId="TOC1">
     <w:name w:val="toc 1"/>
     <w:basedOn w:val="Normal"/>
     <w:next w:val="Normal"/>
@@ -11790,7 +11816,7 @@
       <w:spacing w:after="100"/>
     </w:pPr>
   </w:style>
-  <w:style w:type="paragraph" w:styleId="INNH2">
+  <w:style w:type="paragraph" w:styleId="TOC2">
     <w:name w:val="toc 2"/>
     <w:basedOn w:val="Normal"/>
     <w:next w:val="Normal"/>
@@ -11804,9 +11830,9 @@
       <w:ind w:left="200"/>
     </w:pPr>
   </w:style>
-  <w:style w:type="character" w:styleId="Hyperkobling">
+  <w:style w:type="character" w:styleId="Hyperlink">
     <w:name w:val="Hyperlink"/>
-    <w:basedOn w:val="Standardskriftforavsnitt"/>
+    <w:basedOn w:val="DefaultParagraphFont"/>
     <w:uiPriority w:val="99"/>
     <w:unhideWhenUsed/>
     <w:rsid w:val="00387E2E"/>
@@ -11833,9 +11859,9 @@
       <w:lang w:eastAsia="nb-NO"/>
     </w:rPr>
   </w:style>
-  <w:style w:type="character" w:styleId="Merknadsreferanse">
+  <w:style w:type="character" w:styleId="CommentReference">
     <w:name w:val="annotation reference"/>
-    <w:basedOn w:val="Standardskriftforavsnitt"/>
+    <w:basedOn w:val="DefaultParagraphFont"/>
     <w:uiPriority w:val="99"/>
     <w:semiHidden/>
     <w:unhideWhenUsed/>
@@ -11846,10 +11872,10 @@
       <w:szCs w:val="16"/>
     </w:rPr>
   </w:style>
-  <w:style w:type="paragraph" w:styleId="Merknadstekst">
+  <w:style w:type="paragraph" w:styleId="CommentText">
     <w:name w:val="annotation text"/>
     <w:basedOn w:val="Normal"/>
-    <w:link w:val="MerknadstekstTegn"/>
+    <w:link w:val="CommentTextChar"/>
     <w:uiPriority w:val="99"/>
     <w:semiHidden/>
     <w:unhideWhenUsed/>
@@ -11859,10 +11885,10 @@
       <w:spacing w:line="240" w:lineRule="auto"/>
     </w:pPr>
   </w:style>
-  <w:style w:type="character" w:customStyle="1" w:styleId="MerknadstekstTegn">
-    <w:name w:val="Merknadstekst Tegn"/>
-    <w:basedOn w:val="Standardskriftforavsnitt"/>
-    <w:link w:val="Merknadstekst"/>
+  <w:style w:type="character" w:customStyle="1" w:styleId="CommentTextChar">
+    <w:name w:val="Comment Text Char"/>
+    <w:basedOn w:val="DefaultParagraphFont"/>
+    <w:link w:val="CommentText"/>
     <w:uiPriority w:val="99"/>
     <w:semiHidden/>
     <w:rsid w:val="00E8498A"/>
@@ -11874,11 +11900,11 @@
       <w:lang w:val="nb-NO"/>
     </w:rPr>
   </w:style>
-  <w:style w:type="paragraph" w:styleId="Kommentaremne">
+  <w:style w:type="paragraph" w:styleId="CommentSubject">
     <w:name w:val="annotation subject"/>
-    <w:basedOn w:val="Merknadstekst"/>
-    <w:next w:val="Merknadstekst"/>
-    <w:link w:val="KommentaremneTegn"/>
+    <w:basedOn w:val="CommentText"/>
+    <w:next w:val="CommentText"/>
+    <w:link w:val="CommentSubjectChar"/>
     <w:uiPriority w:val="99"/>
     <w:semiHidden/>
     <w:unhideWhenUsed/>
@@ -11889,10 +11915,10 @@
       <w:bCs/>
     </w:rPr>
   </w:style>
-  <w:style w:type="character" w:customStyle="1" w:styleId="KommentaremneTegn">
-    <w:name w:val="Kommentaremne Tegn"/>
-    <w:basedOn w:val="MerknadstekstTegn"/>
-    <w:link w:val="Kommentaremne"/>
+  <w:style w:type="character" w:customStyle="1" w:styleId="CommentSubjectChar">
+    <w:name w:val="Comment Subject Char"/>
+    <w:basedOn w:val="CommentTextChar"/>
+    <w:link w:val="CommentSubject"/>
     <w:uiPriority w:val="99"/>
     <w:semiHidden/>
     <w:rsid w:val="00E8498A"/>
@@ -11906,9 +11932,9 @@
       <w:lang w:val="nb-NO"/>
     </w:rPr>
   </w:style>
-  <w:style w:type="table" w:styleId="Rutenettabell3-uthevingsfarge1">
+  <w:style w:type="table" w:styleId="GridTable3-Accent1">
     <w:name w:val="Grid Table 3 Accent 1"/>
-    <w:basedOn w:val="Vanligtabell"/>
+    <w:basedOn w:val="TableNormal"/>
     <w:uiPriority w:val="48"/>
     <w:rsid w:val="00B01091"/>
     <w:pPr>
@@ -12042,9 +12068,9 @@
       </w:tcPr>
     </w:tblStylePr>
   </w:style>
-  <w:style w:type="table" w:styleId="Rutenettabell1lys-uthevingsfarge1">
+  <w:style w:type="table" w:styleId="GridTable1Light-Accent1">
     <w:name w:val="Grid Table 1 Light Accent 1"/>
-    <w:basedOn w:val="Vanligtabell"/>
+    <w:basedOn w:val="TableNormal"/>
     <w:uiPriority w:val="46"/>
     <w:rsid w:val="00B01091"/>
     <w:pPr>
@@ -12099,9 +12125,9 @@
       </w:rPr>
     </w:tblStylePr>
   </w:style>
-  <w:style w:type="table" w:styleId="Vanligtabell2">
+  <w:style w:type="table" w:styleId="PlainTable2">
     <w:name w:val="Plain Table 2"/>
-    <w:basedOn w:val="Vanligtabell"/>
+    <w:basedOn w:val="TableNormal"/>
     <w:uiPriority w:val="42"/>
     <w:rsid w:val="00B01091"/>
     <w:pPr>
@@ -12426,6 +12452,7 @@
   <w:rsids>
     <w:rsidRoot w:val="00440415"/>
     <w:rsid w:val="00440415"/>
+    <w:rsid w:val="0082418C"/>
     <w:rsid w:val="00BA4755"/>
     <w:rsid w:val="00DD1DEB"/>
   </w:rsids>
@@ -12844,11 +12871,11 @@
     <w:name w:val="Normal"/>
     <w:qFormat/>
   </w:style>
-  <w:style w:type="paragraph" w:styleId="Overskrift1">
+  <w:style w:type="paragraph" w:styleId="Heading1">
     <w:name w:val="heading 1"/>
     <w:basedOn w:val="Normal"/>
     <w:next w:val="Normal"/>
-    <w:link w:val="Overskrift1Tegn"/>
+    <w:link w:val="Heading1Char"/>
     <w:uiPriority w:val="1"/>
     <w:qFormat/>
     <w:pPr>
@@ -12865,11 +12892,11 @@
       <w:lang w:val="en-US" w:eastAsia="en-US"/>
     </w:rPr>
   </w:style>
-  <w:style w:type="paragraph" w:styleId="Overskrift2">
+  <w:style w:type="paragraph" w:styleId="Heading2">
     <w:name w:val="heading 2"/>
     <w:basedOn w:val="Normal"/>
     <w:next w:val="Normal"/>
-    <w:link w:val="Overskrift2Tegn"/>
+    <w:link w:val="Heading2Char"/>
     <w:uiPriority w:val="2"/>
     <w:qFormat/>
     <w:pPr>
@@ -12884,13 +12911,13 @@
       <w:lang w:val="en-US" w:eastAsia="en-US"/>
     </w:rPr>
   </w:style>
-  <w:style w:type="character" w:default="1" w:styleId="Standardskriftforavsnitt">
+  <w:style w:type="character" w:default="1" w:styleId="DefaultParagraphFont">
     <w:name w:val="Default Paragraph Font"/>
     <w:uiPriority w:val="1"/>
     <w:semiHidden/>
     <w:unhideWhenUsed/>
   </w:style>
-  <w:style w:type="table" w:default="1" w:styleId="Vanligtabell">
+  <w:style w:type="table" w:default="1" w:styleId="TableNormal">
     <w:name w:val="Normal Table"/>
     <w:uiPriority w:val="99"/>
     <w:semiHidden/>
@@ -12905,7 +12932,7 @@
       </w:tblCellMar>
     </w:tblPr>
   </w:style>
-  <w:style w:type="numbering" w:default="1" w:styleId="Ingenliste">
+  <w:style w:type="numbering" w:default="1" w:styleId="NoList">
     <w:name w:val="No List"/>
     <w:uiPriority w:val="99"/>
     <w:semiHidden/>
@@ -12917,10 +12944,10 @@
   <w:style w:type="paragraph" w:customStyle="1" w:styleId="668596FED432449DB3F157CC8EF888D7">
     <w:name w:val="668596FED432449DB3F157CC8EF888D7"/>
   </w:style>
-  <w:style w:type="character" w:customStyle="1" w:styleId="Overskrift1Tegn">
-    <w:name w:val="Overskrift 1 Tegn"/>
-    <w:basedOn w:val="Standardskriftforavsnitt"/>
-    <w:link w:val="Overskrift1"/>
+  <w:style w:type="character" w:customStyle="1" w:styleId="Heading1Char">
+    <w:name w:val="Heading 1 Char"/>
+    <w:basedOn w:val="DefaultParagraphFont"/>
+    <w:link w:val="Heading1"/>
     <w:uiPriority w:val="1"/>
     <w:rPr>
       <w:rFonts w:asciiTheme="majorHAnsi" w:eastAsiaTheme="minorHAnsi" w:hAnsiTheme="majorHAnsi" w:cstheme="minorHAnsi"/>
@@ -12932,10 +12959,10 @@
       <w:lang w:val="en-US" w:eastAsia="en-US"/>
     </w:rPr>
   </w:style>
-  <w:style w:type="character" w:customStyle="1" w:styleId="Overskrift2Tegn">
-    <w:name w:val="Overskrift 2 Tegn"/>
-    <w:basedOn w:val="Standardskriftforavsnitt"/>
-    <w:link w:val="Overskrift2"/>
+  <w:style w:type="character" w:customStyle="1" w:styleId="Heading2Char">
+    <w:name w:val="Heading 2 Char"/>
+    <w:basedOn w:val="DefaultParagraphFont"/>
+    <w:link w:val="Heading2"/>
     <w:uiPriority w:val="2"/>
     <w:rPr>
       <w:rFonts w:asciiTheme="majorHAnsi" w:eastAsiaTheme="minorHAnsi" w:hAnsiTheme="majorHAnsi" w:cstheme="minorHAnsi"/>
@@ -13278,33 +13305,33 @@
 </file>
 
 <file path=customXml/item2.xml><?xml version="1.0" encoding="utf-8"?>
+<templateProperties xmlns="urn:microsoft.template.properties">
+  <_Version/>
+  <_LCID/>
+</templateProperties>
+</file>
+
+<file path=customXml/item3.xml><?xml version="1.0" encoding="utf-8"?>
+<tns:customPropertyEditors xmlns:tns="http://schemas.microsoft.com/office/2006/customDocumentInformationPanel">
+  <tns:showOnOpen/>
+  <tns:defaultPropertyEditorNamespace/>
+</tns:customPropertyEditors>
+</file>
+
+<file path=customXml/item4.xml><?xml version="1.0" encoding="utf-8"?>
+<templateProperties xmlns="urn:microsoft.template.properties">
+  <_Version/>
+  <_LCID/>
+</templateProperties>
+</file>
+
+<file path=customXml/item5.xml><?xml version="1.0" encoding="utf-8"?>
 <?mso-contentType ?>
 <FormTemplates xmlns="http://schemas.microsoft.com/sharepoint/v3/contenttype/forms">
   <Display>DocumentLibraryForm</Display>
   <Edit>AssetEditForm</Edit>
   <New>DocumentLibraryForm</New>
 </FormTemplates>
-</file>
-
-<file path=customXml/item3.xml><?xml version="1.0" encoding="utf-8"?>
-<templateProperties xmlns="urn:microsoft.template.properties">
-  <_Version/>
-  <_LCID/>
-</templateProperties>
-</file>
-
-<file path=customXml/item4.xml><?xml version="1.0" encoding="utf-8"?>
-<tns:customPropertyEditors xmlns:tns="http://schemas.microsoft.com/office/2006/customDocumentInformationPanel">
-  <tns:showOnOpen/>
-  <tns:defaultPropertyEditorNamespace/>
-</tns:customPropertyEditors>
-</file>
-
-<file path=customXml/item5.xml><?xml version="1.0" encoding="utf-8"?>
-<templateProperties xmlns="urn:microsoft.template.properties">
-  <_Version/>
-  <_LCID/>
-</templateProperties>
 </file>
 
 <file path=customXml/item6.xml><?xml version="1.0" encoding="utf-8"?>
@@ -13320,6 +13347,30 @@
 </file>
 
 <file path=customXml/itemProps2.xml><?xml version="1.0" encoding="utf-8"?>
+<ds:datastoreItem xmlns:ds="http://schemas.openxmlformats.org/officeDocument/2006/customXml" ds:itemID="{37A44DD3-EB41-461C-8831-8E039C645FD7}">
+  <ds:schemaRefs>
+    <ds:schemaRef ds:uri="urn:microsoft.template.properties"/>
+  </ds:schemaRefs>
+</ds:datastoreItem>
+</file>
+
+<file path=customXml/itemProps3.xml><?xml version="1.0" encoding="utf-8"?>
+<ds:datastoreItem xmlns:ds="http://schemas.openxmlformats.org/officeDocument/2006/customXml" ds:itemID="{2B06F414-C573-4C0B-9746-2EC8EAD8EB56}">
+  <ds:schemaRefs>
+    <ds:schemaRef ds:uri="http://schemas.microsoft.com/office/2006/customDocumentInformationPanel"/>
+  </ds:schemaRefs>
+</ds:datastoreItem>
+</file>
+
+<file path=customXml/itemProps4.xml><?xml version="1.0" encoding="utf-8"?>
+<ds:datastoreItem xmlns:ds="http://schemas.openxmlformats.org/officeDocument/2006/customXml" ds:itemID="{C7DCFB9A-D0A9-4B95-B0C1-3C48EE5A7A72}">
+  <ds:schemaRefs>
+    <ds:schemaRef ds:uri="urn:microsoft.template.properties"/>
+  </ds:schemaRefs>
+</ds:datastoreItem>
+</file>
+
+<file path=customXml/itemProps5.xml><?xml version="1.0" encoding="utf-8"?>
 <ds:datastoreItem xmlns:ds="http://schemas.openxmlformats.org/officeDocument/2006/customXml" ds:itemID="{447E0F26-1876-487D-BCAC-4AE90DA76924}">
   <ds:schemaRefs>
     <ds:schemaRef ds:uri="http://schemas.microsoft.com/sharepoint/v3/contenttype/forms"/>
@@ -13327,32 +13378,8 @@
 </ds:datastoreItem>
 </file>
 
-<file path=customXml/itemProps3.xml><?xml version="1.0" encoding="utf-8"?>
-<ds:datastoreItem xmlns:ds="http://schemas.openxmlformats.org/officeDocument/2006/customXml" ds:itemID="{C7DCFB9A-D0A9-4B95-B0C1-3C48EE5A7A72}">
-  <ds:schemaRefs>
-    <ds:schemaRef ds:uri="urn:microsoft.template.properties"/>
-  </ds:schemaRefs>
-</ds:datastoreItem>
-</file>
-
-<file path=customXml/itemProps4.xml><?xml version="1.0" encoding="utf-8"?>
-<ds:datastoreItem xmlns:ds="http://schemas.openxmlformats.org/officeDocument/2006/customXml" ds:itemID="{2B06F414-C573-4C0B-9746-2EC8EAD8EB56}">
-  <ds:schemaRefs>
-    <ds:schemaRef ds:uri="http://schemas.microsoft.com/office/2006/customDocumentInformationPanel"/>
-  </ds:schemaRefs>
-</ds:datastoreItem>
-</file>
-
-<file path=customXml/itemProps5.xml><?xml version="1.0" encoding="utf-8"?>
-<ds:datastoreItem xmlns:ds="http://schemas.openxmlformats.org/officeDocument/2006/customXml" ds:itemID="{37A44DD3-EB41-461C-8831-8E039C645FD7}">
-  <ds:schemaRefs>
-    <ds:schemaRef ds:uri="urn:microsoft.template.properties"/>
-  </ds:schemaRefs>
-</ds:datastoreItem>
-</file>
-
 <file path=customXml/itemProps6.xml><?xml version="1.0" encoding="utf-8"?>
-<ds:datastoreItem xmlns:ds="http://schemas.openxmlformats.org/officeDocument/2006/customXml" ds:itemID="{6E11B135-5979-4119-ABCA-DB85D9699067}">
+<ds:datastoreItem xmlns:ds="http://schemas.openxmlformats.org/officeDocument/2006/customXml" ds:itemID="{FEB3CFA8-5825-4B15-87AE-86A0BEE68CFB}">
   <ds:schemaRefs>
     <ds:schemaRef ds:uri="http://schemas.openxmlformats.org/officeDocument/2006/bibliography"/>
   </ds:schemaRefs>

</xml_diff>

<commit_message>
har skrevet change management
</commit_message>
<xml_diff>
--- a/rapport.docx
+++ b/rapport.docx
@@ -10,7 +10,6 @@
           <w:docPartUnique/>
         </w:docPartObj>
       </w:sdtPr>
-      <w:sdtEndPr/>
       <w:sdtContent>
         <w:p>
           <w:pPr>
@@ -66,7 +65,6 @@
                           <w:dataBinding w:prefixMappings="xmlns:ns0='http://schemas.openxmlformats.org/package/2006/metadata/core-properties' xmlns:ns1='http://purl.org/dc/elements/1.1/'" w:xpath="/ns0:coreProperties[1]/ns1:title[1]" w:storeItemID="{6C3C8BC8-F283-45AE-878A-BAB7291924A1}"/>
                           <w:text/>
                         </w:sdtPr>
-                        <w:sdtEndPr/>
                         <w:sdtContent>
                           <w:r>
                             <w:rPr>
@@ -109,7 +107,6 @@
                           <w:dataBinding w:prefixMappings="xmlns:ns0='http://schemas.openxmlformats.org/package/2006/metadata/core-properties' xmlns:ns1='http://purl.org/dc/elements/1.1/'" w:xpath="/ns0:coreProperties[1]/ns1:subject[1]" w:storeItemID="{6C3C8BC8-F283-45AE-878A-BAB7291924A1}"/>
                           <w:text/>
                         </w:sdtPr>
-                        <w:sdtEndPr/>
                         <w:sdtContent>
                           <w:r>
                             <w:rPr>
@@ -146,7 +143,6 @@
                           <w:dataBinding w:prefixMappings="xmlns:ns0='http://schemas.microsoft.com/office/2006/coverPageProps'" w:xpath="/ns0:CoverPageProperties[1]/ns0:Abstract[1]" w:storeItemID="{55AF091B-3C7A-41E3-B477-F2FDAA23CFDA}"/>
                           <w:text/>
                         </w:sdtPr>
-                        <w:sdtEndPr/>
                         <w:sdtContent>
                           <w:r>
                             <w:t xml:space="preserve">Dette dokumentet er et resultat av arbeidet vårt i faget TDT4140 dette semesteret, og fellesprosjektet mellom fagene TDT4140 og TDT4145 som har gått over de siste fire ukene. Her finnes dokumentasjon til systemet vi har laget, og mye rundt selve prosessen </w:t>
@@ -253,7 +249,6 @@
                           <w:id w:val="280430085"/>
                           <w:text/>
                         </w:sdtPr>
-                        <w:sdtEndPr/>
                         <w:sdtContent>
                           <w:r>
                             <w:rPr>
@@ -290,7 +285,6 @@
                             <w:calendar w:val="gregorian"/>
                           </w:date>
                         </w:sdtPr>
-                        <w:sdtEndPr/>
                         <w:sdtContent>
                           <w:r>
                             <w:rPr>
@@ -317,7 +311,7 @@
     </w:sdt>
     <w:p>
       <w:pPr>
-        <w:pStyle w:val="Title"/>
+        <w:pStyle w:val="Tittel"/>
       </w:pPr>
       <w:sdt>
         <w:sdtPr>
@@ -327,7 +321,6 @@
             <w:docPartUnique/>
           </w:docPartObj>
         </w:sdtPr>
-        <w:sdtEndPr/>
         <w:sdtContent>
           <w:r>
             <w:rPr>
@@ -363,7 +356,6 @@
           <w:dataBinding w:prefixMappings="xmlns:ns0='http://purl.org/dc/elements/1.1/' xmlns:ns1='http://schemas.openxmlformats.org/package/2006/metadata/core-properties' " w:xpath="/ns1:coreProperties[1]/ns0:title[1]" w:storeItemID="{6C3C8BC8-F283-45AE-878A-BAB7291924A1}"/>
           <w:text/>
         </w:sdtPr>
-        <w:sdtEndPr/>
         <w:sdtContent>
           <w:r>
             <w:rPr>
@@ -722,11 +714,10 @@
         <w:dataBinding w:prefixMappings="xmlns:ns0='http://purl.org/dc/elements/1.1/' xmlns:ns1='http://schemas.openxmlformats.org/package/2006/metadata/core-properties' " w:xpath="/ns1:coreProperties[1]/ns0:subject[1]" w:storeItemID="{6C3C8BC8-F283-45AE-878A-BAB7291924A1}"/>
         <w:text/>
       </w:sdtPr>
-      <w:sdtEndPr/>
       <w:sdtContent>
         <w:p>
           <w:pPr>
-            <w:pStyle w:val="Subtitle"/>
+            <w:pStyle w:val="Undertittel"/>
           </w:pPr>
           <w:r>
             <w:t>Fellesprosjekt 2015: Kalender</w:t>
@@ -772,7 +763,7 @@
       <w:sdtContent>
         <w:p>
           <w:pPr>
-            <w:pStyle w:val="TOCHeading"/>
+            <w:pStyle w:val="Overskriftforinnholdsfortegnelse"/>
           </w:pPr>
           <w:r>
             <w:t>Innhold</w:t>
@@ -780,7 +771,7 @@
         </w:p>
         <w:p>
           <w:pPr>
-            <w:pStyle w:val="TOC1"/>
+            <w:pStyle w:val="INNH1"/>
             <w:tabs>
               <w:tab w:val="right" w:leader="dot" w:pos="8211"/>
             </w:tabs>
@@ -801,13 +792,13 @@
           <w:r>
             <w:fldChar w:fldCharType="separate"/>
           </w:r>
-          <w:hyperlink w:anchor="_Toc413404691" w:history="1">
-            <w:r>
-              <w:rPr>
-                <w:rStyle w:val="Hyperlink"/>
-                <w:noProof/>
-              </w:rPr>
-              <w:t>Beskrivelse av systemet og problemet</w:t>
+          <w:hyperlink w:anchor="_Toc413412676" w:history="1">
+            <w:r>
+              <w:rPr>
+                <w:rStyle w:val="Hyperkobling"/>
+                <w:noProof/>
+              </w:rPr>
+              <w:t>Beskrivelse av systemet og problemet - Ferdig</w:t>
             </w:r>
             <w:r>
               <w:rPr>
@@ -828,7 +819,7 @@
                 <w:noProof/>
                 <w:webHidden/>
               </w:rPr>
-              <w:instrText xml:space="preserve"> PAGEREF _Toc413404691 \h </w:instrText>
+              <w:instrText xml:space="preserve"> PAGEREF _Toc413412676 \h </w:instrText>
             </w:r>
             <w:r>
               <w:rPr>
@@ -861,7 +852,7 @@
         </w:p>
         <w:p>
           <w:pPr>
-            <w:pStyle w:val="TOC1"/>
+            <w:pStyle w:val="INNH1"/>
             <w:tabs>
               <w:tab w:val="right" w:leader="dot" w:pos="8211"/>
             </w:tabs>
@@ -873,13 +864,13 @@
               <w:lang w:eastAsia="nb-NO"/>
             </w:rPr>
           </w:pPr>
-          <w:hyperlink w:anchor="_Toc413404692" w:history="1">
-            <w:r>
-              <w:rPr>
-                <w:rStyle w:val="Hyperlink"/>
-                <w:noProof/>
-              </w:rPr>
-              <w:t>Beskrivelse av utviklingsmetodikk</w:t>
+          <w:hyperlink w:anchor="_Toc413412677" w:history="1">
+            <w:r>
+              <w:rPr>
+                <w:rStyle w:val="Hyperkobling"/>
+                <w:noProof/>
+              </w:rPr>
+              <w:t>Beskrivelse av utviklingsmetodikk -ferdig</w:t>
             </w:r>
             <w:r>
               <w:rPr>
@@ -900,7 +891,7 @@
                 <w:noProof/>
                 <w:webHidden/>
               </w:rPr>
-              <w:instrText xml:space="preserve"> PAGEREF _Toc413404692 \h </w:instrText>
+              <w:instrText xml:space="preserve"> PAGEREF _Toc413412677 \h </w:instrText>
             </w:r>
             <w:r>
               <w:rPr>
@@ -933,7 +924,7 @@
         </w:p>
         <w:p>
           <w:pPr>
-            <w:pStyle w:val="TOC1"/>
+            <w:pStyle w:val="INNH1"/>
             <w:tabs>
               <w:tab w:val="right" w:leader="dot" w:pos="8211"/>
             </w:tabs>
@@ -945,13 +936,13 @@
               <w:lang w:eastAsia="nb-NO"/>
             </w:rPr>
           </w:pPr>
-          <w:hyperlink w:anchor="_Toc413404693" w:history="1">
-            <w:r>
-              <w:rPr>
-                <w:rStyle w:val="Hyperlink"/>
-                <w:noProof/>
-              </w:rPr>
-              <w:t>Krav</w:t>
+          <w:hyperlink w:anchor="_Toc413412678" w:history="1">
+            <w:r>
+              <w:rPr>
+                <w:rStyle w:val="Hyperkobling"/>
+                <w:noProof/>
+              </w:rPr>
+              <w:t>Krav -påbegynt</w:t>
             </w:r>
             <w:r>
               <w:rPr>
@@ -972,7 +963,7 @@
                 <w:noProof/>
                 <w:webHidden/>
               </w:rPr>
-              <w:instrText xml:space="preserve"> PAGEREF _Toc413404693 \h </w:instrText>
+              <w:instrText xml:space="preserve"> PAGEREF _Toc413412678 \h </w:instrText>
             </w:r>
             <w:r>
               <w:rPr>
@@ -992,7 +983,7 @@
                 <w:noProof/>
                 <w:webHidden/>
               </w:rPr>
-              <w:t>4</w:t>
+              <w:t>3</w:t>
             </w:r>
             <w:r>
               <w:rPr>
@@ -1005,7 +996,7 @@
         </w:p>
         <w:p>
           <w:pPr>
-            <w:pStyle w:val="TOC2"/>
+            <w:pStyle w:val="INNH2"/>
             <w:tabs>
               <w:tab w:val="right" w:leader="dot" w:pos="8211"/>
             </w:tabs>
@@ -1017,10 +1008,10 @@
               <w:lang w:eastAsia="nb-NO"/>
             </w:rPr>
           </w:pPr>
-          <w:hyperlink w:anchor="_Toc413404694" w:history="1">
-            <w:r>
-              <w:rPr>
-                <w:rStyle w:val="Hyperlink"/>
+          <w:hyperlink w:anchor="_Toc413412679" w:history="1">
+            <w:r>
+              <w:rPr>
+                <w:rStyle w:val="Hyperkobling"/>
                 <w:noProof/>
               </w:rPr>
               <w:t>Generelle krav</w:t>
@@ -1044,7 +1035,7 @@
                 <w:noProof/>
                 <w:webHidden/>
               </w:rPr>
-              <w:instrText xml:space="preserve"> PAGEREF _Toc413404694 \h </w:instrText>
+              <w:instrText xml:space="preserve"> PAGEREF _Toc413412679 \h </w:instrText>
             </w:r>
             <w:r>
               <w:rPr>
@@ -1064,7 +1055,7 @@
                 <w:noProof/>
                 <w:webHidden/>
               </w:rPr>
-              <w:t>4</w:t>
+              <w:t>3</w:t>
             </w:r>
             <w:r>
               <w:rPr>
@@ -1077,7 +1068,7 @@
         </w:p>
         <w:p>
           <w:pPr>
-            <w:pStyle w:val="TOC2"/>
+            <w:pStyle w:val="INNH2"/>
             <w:tabs>
               <w:tab w:val="right" w:leader="dot" w:pos="8211"/>
             </w:tabs>
@@ -1089,10 +1080,10 @@
               <w:lang w:eastAsia="nb-NO"/>
             </w:rPr>
           </w:pPr>
-          <w:hyperlink w:anchor="_Toc413404695" w:history="1">
-            <w:r>
-              <w:rPr>
-                <w:rStyle w:val="Hyperlink"/>
+          <w:hyperlink w:anchor="_Toc413412680" w:history="1">
+            <w:r>
+              <w:rPr>
+                <w:rStyle w:val="Hyperkobling"/>
                 <w:noProof/>
               </w:rPr>
               <w:t>Avtaler</w:t>
@@ -1116,7 +1107,7 @@
                 <w:noProof/>
                 <w:webHidden/>
               </w:rPr>
-              <w:instrText xml:space="preserve"> PAGEREF _Toc413404695 \h </w:instrText>
+              <w:instrText xml:space="preserve"> PAGEREF _Toc413412680 \h </w:instrText>
             </w:r>
             <w:r>
               <w:rPr>
@@ -1136,7 +1127,7 @@
                 <w:noProof/>
                 <w:webHidden/>
               </w:rPr>
-              <w:t>4</w:t>
+              <w:t>3</w:t>
             </w:r>
             <w:r>
               <w:rPr>
@@ -1149,7 +1140,7 @@
         </w:p>
         <w:p>
           <w:pPr>
-            <w:pStyle w:val="TOC2"/>
+            <w:pStyle w:val="INNH2"/>
             <w:tabs>
               <w:tab w:val="right" w:leader="dot" w:pos="8211"/>
             </w:tabs>
@@ -1161,10 +1152,10 @@
               <w:lang w:eastAsia="nb-NO"/>
             </w:rPr>
           </w:pPr>
-          <w:hyperlink w:anchor="_Toc413404696" w:history="1">
-            <w:r>
-              <w:rPr>
-                <w:rStyle w:val="Hyperlink"/>
+          <w:hyperlink w:anchor="_Toc413412681" w:history="1">
+            <w:r>
+              <w:rPr>
+                <w:rStyle w:val="Hyperkobling"/>
                 <w:noProof/>
               </w:rPr>
               <w:t>Bookingsystem</w:t>
@@ -1188,7 +1179,7 @@
                 <w:noProof/>
                 <w:webHidden/>
               </w:rPr>
-              <w:instrText xml:space="preserve"> PAGEREF _Toc413404696 \h </w:instrText>
+              <w:instrText xml:space="preserve"> PAGEREF _Toc413412681 \h </w:instrText>
             </w:r>
             <w:r>
               <w:rPr>
@@ -1208,7 +1199,7 @@
                 <w:noProof/>
                 <w:webHidden/>
               </w:rPr>
-              <w:t>4</w:t>
+              <w:t>3</w:t>
             </w:r>
             <w:r>
               <w:rPr>
@@ -1221,7 +1212,7 @@
         </w:p>
         <w:p>
           <w:pPr>
-            <w:pStyle w:val="TOC1"/>
+            <w:pStyle w:val="INNH1"/>
             <w:tabs>
               <w:tab w:val="right" w:leader="dot" w:pos="8211"/>
             </w:tabs>
@@ -1233,10 +1224,10 @@
               <w:lang w:eastAsia="nb-NO"/>
             </w:rPr>
           </w:pPr>
-          <w:hyperlink w:anchor="_Toc413404697" w:history="1">
-            <w:r>
-              <w:rPr>
-                <w:rStyle w:val="Hyperlink"/>
+          <w:hyperlink w:anchor="_Toc413412682" w:history="1">
+            <w:r>
+              <w:rPr>
+                <w:rStyle w:val="Hyperkobling"/>
                 <w:noProof/>
               </w:rPr>
               <w:t>Use cases</w:t>
@@ -1260,7 +1251,7 @@
                 <w:noProof/>
                 <w:webHidden/>
               </w:rPr>
-              <w:instrText xml:space="preserve"> PAGEREF _Toc413404697 \h </w:instrText>
+              <w:instrText xml:space="preserve"> PAGEREF _Toc413412682 \h </w:instrText>
             </w:r>
             <w:r>
               <w:rPr>
@@ -1280,7 +1271,7 @@
                 <w:noProof/>
                 <w:webHidden/>
               </w:rPr>
-              <w:t>5</w:t>
+              <w:t>3</w:t>
             </w:r>
             <w:r>
               <w:rPr>
@@ -1293,7 +1284,7 @@
         </w:p>
         <w:p>
           <w:pPr>
-            <w:pStyle w:val="TOC1"/>
+            <w:pStyle w:val="INNH1"/>
             <w:tabs>
               <w:tab w:val="right" w:leader="dot" w:pos="8211"/>
             </w:tabs>
@@ -1305,10 +1296,10 @@
               <w:lang w:eastAsia="nb-NO"/>
             </w:rPr>
           </w:pPr>
-          <w:hyperlink w:anchor="_Toc413404698" w:history="1">
-            <w:r>
-              <w:rPr>
-                <w:rStyle w:val="Hyperlink"/>
+          <w:hyperlink w:anchor="_Toc413412683" w:history="1">
+            <w:r>
+              <w:rPr>
+                <w:rStyle w:val="Hyperkobling"/>
                 <w:noProof/>
               </w:rPr>
               <w:t>Aktivitetsdiagram</w:t>
@@ -1332,7 +1323,7 @@
                 <w:noProof/>
                 <w:webHidden/>
               </w:rPr>
-              <w:instrText xml:space="preserve"> PAGEREF _Toc413404698 \h </w:instrText>
+              <w:instrText xml:space="preserve"> PAGEREF _Toc413412683 \h </w:instrText>
             </w:r>
             <w:r>
               <w:rPr>
@@ -1352,7 +1343,7 @@
                 <w:noProof/>
                 <w:webHidden/>
               </w:rPr>
-              <w:t>5</w:t>
+              <w:t>3</w:t>
             </w:r>
             <w:r>
               <w:rPr>
@@ -1365,7 +1356,7 @@
         </w:p>
         <w:p>
           <w:pPr>
-            <w:pStyle w:val="TOC1"/>
+            <w:pStyle w:val="INNH1"/>
             <w:tabs>
               <w:tab w:val="right" w:leader="dot" w:pos="8211"/>
             </w:tabs>
@@ -1377,10 +1368,10 @@
               <w:lang w:eastAsia="nb-NO"/>
             </w:rPr>
           </w:pPr>
-          <w:hyperlink w:anchor="_Toc413404699" w:history="1">
-            <w:r>
-              <w:rPr>
-                <w:rStyle w:val="Hyperlink"/>
+          <w:hyperlink w:anchor="_Toc413412684" w:history="1">
+            <w:r>
+              <w:rPr>
+                <w:rStyle w:val="Hyperkobling"/>
                 <w:noProof/>
               </w:rPr>
               <w:t>Klassediagram</w:t>
@@ -1404,7 +1395,7 @@
                 <w:noProof/>
                 <w:webHidden/>
               </w:rPr>
-              <w:instrText xml:space="preserve"> PAGEREF _Toc413404699 \h </w:instrText>
+              <w:instrText xml:space="preserve"> PAGEREF _Toc413412684 \h </w:instrText>
             </w:r>
             <w:r>
               <w:rPr>
@@ -1424,7 +1415,7 @@
                 <w:noProof/>
                 <w:webHidden/>
               </w:rPr>
-              <w:t>5</w:t>
+              <w:t>3</w:t>
             </w:r>
             <w:r>
               <w:rPr>
@@ -1437,7 +1428,7 @@
         </w:p>
         <w:p>
           <w:pPr>
-            <w:pStyle w:val="TOC1"/>
+            <w:pStyle w:val="INNH1"/>
             <w:tabs>
               <w:tab w:val="right" w:leader="dot" w:pos="8211"/>
             </w:tabs>
@@ -1449,13 +1440,13 @@
               <w:lang w:eastAsia="nb-NO"/>
             </w:rPr>
           </w:pPr>
-          <w:hyperlink w:anchor="_Toc413404700" w:history="1">
-            <w:r>
-              <w:rPr>
-                <w:rStyle w:val="Hyperlink"/>
-                <w:noProof/>
-              </w:rPr>
-              <w:t>Testing</w:t>
+          <w:hyperlink w:anchor="_Toc413412685" w:history="1">
+            <w:r>
+              <w:rPr>
+                <w:rStyle w:val="Hyperkobling"/>
+                <w:noProof/>
+              </w:rPr>
+              <w:t>Testing - påbegynt</w:t>
             </w:r>
             <w:r>
               <w:rPr>
@@ -1476,7 +1467,7 @@
                 <w:noProof/>
                 <w:webHidden/>
               </w:rPr>
-              <w:instrText xml:space="preserve"> PAGEREF _Toc413404700 \h </w:instrText>
+              <w:instrText xml:space="preserve"> PAGEREF _Toc413412685 \h </w:instrText>
             </w:r>
             <w:r>
               <w:rPr>
@@ -1496,7 +1487,7 @@
                 <w:noProof/>
                 <w:webHidden/>
               </w:rPr>
-              <w:t>5</w:t>
+              <w:t>3</w:t>
             </w:r>
             <w:r>
               <w:rPr>
@@ -1509,7 +1500,7 @@
         </w:p>
         <w:p>
           <w:pPr>
-            <w:pStyle w:val="TOC1"/>
+            <w:pStyle w:val="INNH1"/>
             <w:tabs>
               <w:tab w:val="right" w:leader="dot" w:pos="8211"/>
             </w:tabs>
@@ -1521,13 +1512,13 @@
               <w:lang w:eastAsia="nb-NO"/>
             </w:rPr>
           </w:pPr>
-          <w:hyperlink w:anchor="_Toc413404701" w:history="1">
-            <w:r>
-              <w:rPr>
-                <w:rStyle w:val="Hyperlink"/>
-                <w:noProof/>
-              </w:rPr>
-              <w:t>Riskikoanalyse</w:t>
+          <w:hyperlink w:anchor="_Toc413412686" w:history="1">
+            <w:r>
+              <w:rPr>
+                <w:rStyle w:val="Hyperkobling"/>
+                <w:noProof/>
+              </w:rPr>
+              <w:t>Riskikoanalyse -ferdig</w:t>
             </w:r>
             <w:r>
               <w:rPr>
@@ -1548,7 +1539,7 @@
                 <w:noProof/>
                 <w:webHidden/>
               </w:rPr>
-              <w:instrText xml:space="preserve"> PAGEREF _Toc413404701 \h </w:instrText>
+              <w:instrText xml:space="preserve"> PAGEREF _Toc413412686 \h </w:instrText>
             </w:r>
             <w:r>
               <w:rPr>
@@ -1568,7 +1559,7 @@
                 <w:noProof/>
                 <w:webHidden/>
               </w:rPr>
-              <w:t>5</w:t>
+              <w:t>3</w:t>
             </w:r>
             <w:r>
               <w:rPr>
@@ -1581,7 +1572,7 @@
         </w:p>
         <w:p>
           <w:pPr>
-            <w:pStyle w:val="TOC1"/>
+            <w:pStyle w:val="INNH1"/>
             <w:tabs>
               <w:tab w:val="right" w:leader="dot" w:pos="8211"/>
             </w:tabs>
@@ -1593,13 +1584,13 @@
               <w:lang w:eastAsia="nb-NO"/>
             </w:rPr>
           </w:pPr>
-          <w:hyperlink w:anchor="_Toc413404702" w:history="1">
-            <w:r>
-              <w:rPr>
-                <w:rStyle w:val="Hyperlink"/>
-                <w:noProof/>
-              </w:rPr>
-              <w:t>Change management</w:t>
+          <w:hyperlink w:anchor="_Toc413412687" w:history="1">
+            <w:r>
+              <w:rPr>
+                <w:rStyle w:val="Hyperkobling"/>
+                <w:noProof/>
+              </w:rPr>
+              <w:t>Change management - påbegynt</w:t>
             </w:r>
             <w:r>
               <w:rPr>
@@ -1620,7 +1611,7 @@
                 <w:noProof/>
                 <w:webHidden/>
               </w:rPr>
-              <w:instrText xml:space="preserve"> PAGEREF _Toc413404702 \h </w:instrText>
+              <w:instrText xml:space="preserve"> PAGEREF _Toc413412687 \h </w:instrText>
             </w:r>
             <w:r>
               <w:rPr>
@@ -1640,7 +1631,7 @@
                 <w:noProof/>
                 <w:webHidden/>
               </w:rPr>
-              <w:t>7</w:t>
+              <w:t>3</w:t>
             </w:r>
             <w:r>
               <w:rPr>
@@ -1653,7 +1644,7 @@
         </w:p>
         <w:p>
           <w:pPr>
-            <w:pStyle w:val="TOC1"/>
+            <w:pStyle w:val="INNH2"/>
             <w:tabs>
               <w:tab w:val="right" w:leader="dot" w:pos="8211"/>
             </w:tabs>
@@ -1665,13 +1656,13 @@
               <w:lang w:eastAsia="nb-NO"/>
             </w:rPr>
           </w:pPr>
-          <w:hyperlink w:anchor="_Toc413404703" w:history="1">
-            <w:r>
-              <w:rPr>
-                <w:rStyle w:val="Hyperlink"/>
-                <w:noProof/>
-              </w:rPr>
-              <w:t>TIdsestimat og tid brukt</w:t>
+          <w:hyperlink w:anchor="_Toc413412688" w:history="1">
+            <w:r>
+              <w:rPr>
+                <w:rStyle w:val="Hyperkobling"/>
+                <w:noProof/>
+              </w:rPr>
+              <w:t>Pakker</w:t>
             </w:r>
             <w:r>
               <w:rPr>
@@ -1692,7 +1683,7 @@
                 <w:noProof/>
                 <w:webHidden/>
               </w:rPr>
-              <w:instrText xml:space="preserve"> PAGEREF _Toc413404703 \h </w:instrText>
+              <w:instrText xml:space="preserve"> PAGEREF _Toc413412688 \h </w:instrText>
             </w:r>
             <w:r>
               <w:rPr>
@@ -1712,7 +1703,7 @@
                 <w:noProof/>
                 <w:webHidden/>
               </w:rPr>
-              <w:t>7</w:t>
+              <w:t>3</w:t>
             </w:r>
             <w:r>
               <w:rPr>
@@ -1725,7 +1716,7 @@
         </w:p>
         <w:p>
           <w:pPr>
-            <w:pStyle w:val="TOC1"/>
+            <w:pStyle w:val="INNH2"/>
             <w:tabs>
               <w:tab w:val="right" w:leader="dot" w:pos="8211"/>
             </w:tabs>
@@ -1737,13 +1728,13 @@
               <w:lang w:eastAsia="nb-NO"/>
             </w:rPr>
           </w:pPr>
-          <w:hyperlink w:anchor="_Toc413404704" w:history="1">
-            <w:r>
-              <w:rPr>
-                <w:rStyle w:val="Hyperlink"/>
-                <w:noProof/>
-              </w:rPr>
-              <w:t>Gjenstående arbeid</w:t>
+          <w:hyperlink w:anchor="_Toc413412689" w:history="1">
+            <w:r>
+              <w:rPr>
+                <w:rStyle w:val="Hyperkobling"/>
+                <w:noProof/>
+              </w:rPr>
+              <w:t>Klassene</w:t>
             </w:r>
             <w:r>
               <w:rPr>
@@ -1764,7 +1755,7 @@
                 <w:noProof/>
                 <w:webHidden/>
               </w:rPr>
-              <w:instrText xml:space="preserve"> PAGEREF _Toc413404704 \h </w:instrText>
+              <w:instrText xml:space="preserve"> PAGEREF _Toc413412689 \h </w:instrText>
             </w:r>
             <w:r>
               <w:rPr>
@@ -1784,7 +1775,7 @@
                 <w:noProof/>
                 <w:webHidden/>
               </w:rPr>
-              <w:t>7</w:t>
+              <w:t>3</w:t>
             </w:r>
             <w:r>
               <w:rPr>
@@ -1797,7 +1788,7 @@
         </w:p>
         <w:p>
           <w:pPr>
-            <w:pStyle w:val="TOC1"/>
+            <w:pStyle w:val="INNH1"/>
             <w:tabs>
               <w:tab w:val="right" w:leader="dot" w:pos="8211"/>
             </w:tabs>
@@ -1809,13 +1800,13 @@
               <w:lang w:eastAsia="nb-NO"/>
             </w:rPr>
           </w:pPr>
-          <w:hyperlink w:anchor="_Toc413404705" w:history="1">
-            <w:r>
-              <w:rPr>
-                <w:rStyle w:val="Hyperlink"/>
-                <w:noProof/>
-              </w:rPr>
-              <w:t>Refleksjon om prosjektet</w:t>
+          <w:hyperlink w:anchor="_Toc413412690" w:history="1">
+            <w:r>
+              <w:rPr>
+                <w:rStyle w:val="Hyperkobling"/>
+                <w:noProof/>
+              </w:rPr>
+              <w:t>Tidsestimat og tid brukt</w:t>
             </w:r>
             <w:r>
               <w:rPr>
@@ -1836,7 +1827,7 @@
                 <w:noProof/>
                 <w:webHidden/>
               </w:rPr>
-              <w:instrText xml:space="preserve"> PAGEREF _Toc413404705 \h </w:instrText>
+              <w:instrText xml:space="preserve"> PAGEREF _Toc413412690 \h </w:instrText>
             </w:r>
             <w:r>
               <w:rPr>
@@ -1856,7 +1847,7 @@
                 <w:noProof/>
                 <w:webHidden/>
               </w:rPr>
-              <w:t>7</w:t>
+              <w:t>4</w:t>
             </w:r>
             <w:r>
               <w:rPr>
@@ -1869,7 +1860,7 @@
         </w:p>
         <w:p>
           <w:pPr>
-            <w:pStyle w:val="TOC1"/>
+            <w:pStyle w:val="INNH1"/>
             <w:tabs>
               <w:tab w:val="right" w:leader="dot" w:pos="8211"/>
             </w:tabs>
@@ -1881,13 +1872,13 @@
               <w:lang w:eastAsia="nb-NO"/>
             </w:rPr>
           </w:pPr>
-          <w:hyperlink w:anchor="_Toc413404706" w:history="1">
-            <w:r>
-              <w:rPr>
-                <w:rStyle w:val="Hyperlink"/>
-                <w:noProof/>
-              </w:rPr>
-              <w:t>Kommentarer til gjennomføring av faget</w:t>
+          <w:hyperlink w:anchor="_Toc413412691" w:history="1">
+            <w:r>
+              <w:rPr>
+                <w:rStyle w:val="Hyperkobling"/>
+                <w:noProof/>
+              </w:rPr>
+              <w:t>Gjenstående arbeid</w:t>
             </w:r>
             <w:r>
               <w:rPr>
@@ -1908,7 +1899,7 @@
                 <w:noProof/>
                 <w:webHidden/>
               </w:rPr>
-              <w:instrText xml:space="preserve"> PAGEREF _Toc413404706 \h </w:instrText>
+              <w:instrText xml:space="preserve"> PAGEREF _Toc413412691 \h </w:instrText>
             </w:r>
             <w:r>
               <w:rPr>
@@ -1928,7 +1919,7 @@
                 <w:noProof/>
                 <w:webHidden/>
               </w:rPr>
-              <w:t>7</w:t>
+              <w:t>4</w:t>
             </w:r>
             <w:r>
               <w:rPr>
@@ -1941,7 +1932,7 @@
         </w:p>
         <w:p>
           <w:pPr>
-            <w:pStyle w:val="TOC1"/>
+            <w:pStyle w:val="INNH1"/>
             <w:tabs>
               <w:tab w:val="right" w:leader="dot" w:pos="8211"/>
             </w:tabs>
@@ -1953,13 +1944,13 @@
               <w:lang w:eastAsia="nb-NO"/>
             </w:rPr>
           </w:pPr>
-          <w:hyperlink w:anchor="_Toc413404707" w:history="1">
-            <w:r>
-              <w:rPr>
-                <w:rStyle w:val="Hyperlink"/>
-                <w:noProof/>
-              </w:rPr>
-              <w:t>Timeliste</w:t>
+          <w:hyperlink w:anchor="_Toc413412692" w:history="1">
+            <w:r>
+              <w:rPr>
+                <w:rStyle w:val="Hyperkobling"/>
+                <w:noProof/>
+              </w:rPr>
+              <w:t>Refleksjon om prosjektet - påbegynt</w:t>
             </w:r>
             <w:r>
               <w:rPr>
@@ -1980,7 +1971,7 @@
                 <w:noProof/>
                 <w:webHidden/>
               </w:rPr>
-              <w:instrText xml:space="preserve"> PAGEREF _Toc413404707 \h </w:instrText>
+              <w:instrText xml:space="preserve"> PAGEREF _Toc413412692 \h </w:instrText>
             </w:r>
             <w:r>
               <w:rPr>
@@ -2000,7 +1991,7 @@
                 <w:noProof/>
                 <w:webHidden/>
               </w:rPr>
-              <w:t>7</w:t>
+              <w:t>4</w:t>
             </w:r>
             <w:r>
               <w:rPr>
@@ -2013,7 +2004,7 @@
         </w:p>
         <w:p>
           <w:pPr>
-            <w:pStyle w:val="TOC1"/>
+            <w:pStyle w:val="INNH1"/>
             <w:tabs>
               <w:tab w:val="right" w:leader="dot" w:pos="8211"/>
             </w:tabs>
@@ -2025,13 +2016,13 @@
               <w:lang w:eastAsia="nb-NO"/>
             </w:rPr>
           </w:pPr>
-          <w:hyperlink w:anchor="_Toc413404708" w:history="1">
-            <w:r>
-              <w:rPr>
-                <w:rStyle w:val="Hyperlink"/>
-                <w:noProof/>
-              </w:rPr>
-              <w:t>Møtereferater</w:t>
+          <w:hyperlink w:anchor="_Toc413412693" w:history="1">
+            <w:r>
+              <w:rPr>
+                <w:rStyle w:val="Hyperkobling"/>
+                <w:noProof/>
+              </w:rPr>
+              <w:t>Kommentarer til gjennomføring av faget</w:t>
             </w:r>
             <w:r>
               <w:rPr>
@@ -2052,7 +2043,7 @@
                 <w:noProof/>
                 <w:webHidden/>
               </w:rPr>
-              <w:instrText xml:space="preserve"> PAGEREF _Toc413404708 \h </w:instrText>
+              <w:instrText xml:space="preserve"> PAGEREF _Toc413412693 \h </w:instrText>
             </w:r>
             <w:r>
               <w:rPr>
@@ -2072,7 +2063,7 @@
                 <w:noProof/>
                 <w:webHidden/>
               </w:rPr>
-              <w:t>7</w:t>
+              <w:t>4</w:t>
             </w:r>
             <w:r>
               <w:rPr>
@@ -2085,7 +2076,7 @@
         </w:p>
         <w:p>
           <w:pPr>
-            <w:pStyle w:val="TOC2"/>
+            <w:pStyle w:val="INNH1"/>
             <w:tabs>
               <w:tab w:val="right" w:leader="dot" w:pos="8211"/>
             </w:tabs>
@@ -2097,13 +2088,13 @@
               <w:lang w:eastAsia="nb-NO"/>
             </w:rPr>
           </w:pPr>
-          <w:hyperlink w:anchor="_Toc413404709" w:history="1">
-            <w:r>
-              <w:rPr>
-                <w:rStyle w:val="Hyperlink"/>
-                <w:noProof/>
-              </w:rPr>
-              <w:t>Referat</w:t>
+          <w:hyperlink w:anchor="_Toc413412694" w:history="1">
+            <w:r>
+              <w:rPr>
+                <w:rStyle w:val="Hyperkobling"/>
+                <w:noProof/>
+              </w:rPr>
+              <w:t>Timeliste</w:t>
             </w:r>
             <w:r>
               <w:rPr>
@@ -2124,7 +2115,7 @@
                 <w:noProof/>
                 <w:webHidden/>
               </w:rPr>
-              <w:instrText xml:space="preserve"> PAGEREF _Toc413404709 \h </w:instrText>
+              <w:instrText xml:space="preserve"> PAGEREF _Toc413412694 \h </w:instrText>
             </w:r>
             <w:r>
               <w:rPr>
@@ -2144,7 +2135,7 @@
                 <w:noProof/>
                 <w:webHidden/>
               </w:rPr>
-              <w:t>8</w:t>
+              <w:t>5</w:t>
             </w:r>
             <w:r>
               <w:rPr>
@@ -2157,7 +2148,7 @@
         </w:p>
         <w:p>
           <w:pPr>
-            <w:pStyle w:val="TOC2"/>
+            <w:pStyle w:val="INNH1"/>
             <w:tabs>
               <w:tab w:val="right" w:leader="dot" w:pos="8211"/>
             </w:tabs>
@@ -2169,13 +2160,13 @@
               <w:lang w:eastAsia="nb-NO"/>
             </w:rPr>
           </w:pPr>
-          <w:hyperlink w:anchor="_Toc413404710" w:history="1">
-            <w:r>
-              <w:rPr>
-                <w:rStyle w:val="Hyperlink"/>
-                <w:noProof/>
-              </w:rPr>
-              <w:t>Referat</w:t>
+          <w:hyperlink w:anchor="_Toc413412695" w:history="1">
+            <w:r>
+              <w:rPr>
+                <w:rStyle w:val="Hyperkobling"/>
+                <w:noProof/>
+              </w:rPr>
+              <w:t>Møtereferater - påbegynt</w:t>
             </w:r>
             <w:r>
               <w:rPr>
@@ -2196,7 +2187,7 @@
                 <w:noProof/>
                 <w:webHidden/>
               </w:rPr>
-              <w:instrText xml:space="preserve"> PAGEREF _Toc413404710 \h </w:instrText>
+              <w:instrText xml:space="preserve"> PAGEREF _Toc413412695 \h </w:instrText>
             </w:r>
             <w:r>
               <w:rPr>
@@ -2216,7 +2207,7 @@
                 <w:noProof/>
                 <w:webHidden/>
               </w:rPr>
-              <w:t>10</w:t>
+              <w:t>5</w:t>
             </w:r>
             <w:r>
               <w:rPr>
@@ -2229,7 +2220,7 @@
         </w:p>
         <w:p>
           <w:pPr>
-            <w:pStyle w:val="TOC2"/>
+            <w:pStyle w:val="INNH2"/>
             <w:tabs>
               <w:tab w:val="right" w:leader="dot" w:pos="8211"/>
             </w:tabs>
@@ -2241,13 +2232,13 @@
               <w:lang w:eastAsia="nb-NO"/>
             </w:rPr>
           </w:pPr>
-          <w:hyperlink w:anchor="_Toc413404711" w:history="1">
-            <w:r>
-              <w:rPr>
-                <w:rStyle w:val="Hyperlink"/>
-                <w:noProof/>
-              </w:rPr>
-              <w:t>Referat</w:t>
+          <w:hyperlink w:anchor="_Toc413412696" w:history="1">
+            <w:r>
+              <w:rPr>
+                <w:rStyle w:val="Hyperkobling"/>
+                <w:noProof/>
+              </w:rPr>
+              <w:t>Referat 23.02</w:t>
             </w:r>
             <w:r>
               <w:rPr>
@@ -2268,7 +2259,7 @@
                 <w:noProof/>
                 <w:webHidden/>
               </w:rPr>
-              <w:instrText xml:space="preserve"> PAGEREF _Toc413404711 \h </w:instrText>
+              <w:instrText xml:space="preserve"> PAGEREF _Toc413412696 \h </w:instrText>
             </w:r>
             <w:r>
               <w:rPr>
@@ -2288,7 +2279,7 @@
                 <w:noProof/>
                 <w:webHidden/>
               </w:rPr>
-              <w:t>11</w:t>
+              <w:t>5</w:t>
             </w:r>
             <w:r>
               <w:rPr>
@@ -2301,7 +2292,7 @@
         </w:p>
         <w:p>
           <w:pPr>
-            <w:pStyle w:val="TOC2"/>
+            <w:pStyle w:val="INNH2"/>
             <w:tabs>
               <w:tab w:val="right" w:leader="dot" w:pos="8211"/>
             </w:tabs>
@@ -2313,13 +2304,13 @@
               <w:lang w:eastAsia="nb-NO"/>
             </w:rPr>
           </w:pPr>
-          <w:hyperlink w:anchor="_Toc413404712" w:history="1">
-            <w:r>
-              <w:rPr>
-                <w:rStyle w:val="Hyperlink"/>
-                <w:noProof/>
-              </w:rPr>
-              <w:t>Referat</w:t>
+          <w:hyperlink w:anchor="_Toc413412697" w:history="1">
+            <w:r>
+              <w:rPr>
+                <w:rStyle w:val="Hyperkobling"/>
+                <w:noProof/>
+              </w:rPr>
+              <w:t>Referat 24.02</w:t>
             </w:r>
             <w:r>
               <w:rPr>
@@ -2340,7 +2331,7 @@
                 <w:noProof/>
                 <w:webHidden/>
               </w:rPr>
-              <w:instrText xml:space="preserve"> PAGEREF _Toc413404712 \h </w:instrText>
+              <w:instrText xml:space="preserve"> PAGEREF _Toc413412697 \h </w:instrText>
             </w:r>
             <w:r>
               <w:rPr>
@@ -2360,7 +2351,151 @@
                 <w:noProof/>
                 <w:webHidden/>
               </w:rPr>
-              <w:t>12</w:t>
+              <w:t>7</w:t>
+            </w:r>
+            <w:r>
+              <w:rPr>
+                <w:noProof/>
+                <w:webHidden/>
+              </w:rPr>
+              <w:fldChar w:fldCharType="end"/>
+            </w:r>
+          </w:hyperlink>
+        </w:p>
+        <w:p>
+          <w:pPr>
+            <w:pStyle w:val="INNH2"/>
+            <w:tabs>
+              <w:tab w:val="right" w:leader="dot" w:pos="8211"/>
+            </w:tabs>
+            <w:rPr>
+              <w:noProof/>
+              <w:color w:val="auto"/>
+              <w:sz w:val="22"/>
+              <w:szCs w:val="22"/>
+              <w:lang w:eastAsia="nb-NO"/>
+            </w:rPr>
+          </w:pPr>
+          <w:hyperlink w:anchor="_Toc413412698" w:history="1">
+            <w:r>
+              <w:rPr>
+                <w:rStyle w:val="Hyperkobling"/>
+                <w:noProof/>
+              </w:rPr>
+              <w:t>Referat 27.02</w:t>
+            </w:r>
+            <w:r>
+              <w:rPr>
+                <w:noProof/>
+                <w:webHidden/>
+              </w:rPr>
+              <w:tab/>
+            </w:r>
+            <w:r>
+              <w:rPr>
+                <w:noProof/>
+                <w:webHidden/>
+              </w:rPr>
+              <w:fldChar w:fldCharType="begin"/>
+            </w:r>
+            <w:r>
+              <w:rPr>
+                <w:noProof/>
+                <w:webHidden/>
+              </w:rPr>
+              <w:instrText xml:space="preserve"> PAGEREF _Toc413412698 \h </w:instrText>
+            </w:r>
+            <w:r>
+              <w:rPr>
+                <w:noProof/>
+                <w:webHidden/>
+              </w:rPr>
+            </w:r>
+            <w:r>
+              <w:rPr>
+                <w:noProof/>
+                <w:webHidden/>
+              </w:rPr>
+              <w:fldChar w:fldCharType="separate"/>
+            </w:r>
+            <w:r>
+              <w:rPr>
+                <w:noProof/>
+                <w:webHidden/>
+              </w:rPr>
+              <w:t>8</w:t>
+            </w:r>
+            <w:r>
+              <w:rPr>
+                <w:noProof/>
+                <w:webHidden/>
+              </w:rPr>
+              <w:fldChar w:fldCharType="end"/>
+            </w:r>
+          </w:hyperlink>
+        </w:p>
+        <w:p>
+          <w:pPr>
+            <w:pStyle w:val="INNH2"/>
+            <w:tabs>
+              <w:tab w:val="right" w:leader="dot" w:pos="8211"/>
+            </w:tabs>
+            <w:rPr>
+              <w:noProof/>
+              <w:color w:val="auto"/>
+              <w:sz w:val="22"/>
+              <w:szCs w:val="22"/>
+              <w:lang w:eastAsia="nb-NO"/>
+            </w:rPr>
+          </w:pPr>
+          <w:hyperlink w:anchor="_Toc413412699" w:history="1">
+            <w:r>
+              <w:rPr>
+                <w:rStyle w:val="Hyperkobling"/>
+                <w:noProof/>
+              </w:rPr>
+              <w:t>Referat 03.03</w:t>
+            </w:r>
+            <w:r>
+              <w:rPr>
+                <w:noProof/>
+                <w:webHidden/>
+              </w:rPr>
+              <w:tab/>
+            </w:r>
+            <w:r>
+              <w:rPr>
+                <w:noProof/>
+                <w:webHidden/>
+              </w:rPr>
+              <w:fldChar w:fldCharType="begin"/>
+            </w:r>
+            <w:r>
+              <w:rPr>
+                <w:noProof/>
+                <w:webHidden/>
+              </w:rPr>
+              <w:instrText xml:space="preserve"> PAGEREF _Toc413412699 \h </w:instrText>
+            </w:r>
+            <w:r>
+              <w:rPr>
+                <w:noProof/>
+                <w:webHidden/>
+              </w:rPr>
+            </w:r>
+            <w:r>
+              <w:rPr>
+                <w:noProof/>
+                <w:webHidden/>
+              </w:rPr>
+              <w:fldChar w:fldCharType="separate"/>
+            </w:r>
+            <w:r>
+              <w:rPr>
+                <w:noProof/>
+                <w:webHidden/>
+              </w:rPr>
+              <w:t>10</w:t>
             </w:r>
             <w:r>
               <w:rPr>
@@ -2412,17 +2547,20 @@
     </w:p>
     <w:p>
       <w:pPr>
-        <w:pStyle w:val="Heading1"/>
-      </w:pPr>
-      <w:bookmarkStart w:id="0" w:name="_Toc413404691"/>
+        <w:pStyle w:val="Overskrift1"/>
+      </w:pPr>
+      <w:bookmarkStart w:id="0" w:name="_Toc413412676"/>
       <w:r>
         <w:lastRenderedPageBreak/>
         <w:t>Beskrivelse av systemet og problemet</w:t>
       </w:r>
+      <w:r>
+        <w:t xml:space="preserve"> - </w:t>
+      </w:r>
+      <w:r>
+        <w:t>Ferdig</w:t>
+      </w:r>
       <w:bookmarkEnd w:id="0"/>
-      <w:r>
-        <w:t xml:space="preserve"> - ferdig</w:t>
-      </w:r>
     </w:p>
     <w:p>
       <w:pPr>
@@ -2465,16 +2603,16 @@
     </w:p>
     <w:p>
       <w:pPr>
-        <w:pStyle w:val="Heading1"/>
-      </w:pPr>
-      <w:bookmarkStart w:id="1" w:name="_Toc413404692"/>
+        <w:pStyle w:val="Overskrift1"/>
+      </w:pPr>
+      <w:bookmarkStart w:id="1" w:name="_Toc413412677"/>
       <w:r>
         <w:t>Beskrivelse av utviklingsmetodikk</w:t>
       </w:r>
+      <w:r>
+        <w:t xml:space="preserve"> -ferdig</w:t>
+      </w:r>
       <w:bookmarkEnd w:id="1"/>
-      <w:r>
-        <w:t xml:space="preserve"> -ferdig</w:t>
-      </w:r>
     </w:p>
     <w:p>
       <w:pPr>
@@ -2611,7 +2749,7 @@
     </w:p>
     <w:p>
       <w:pPr>
-        <w:pStyle w:val="ListParagraph"/>
+        <w:pStyle w:val="Listeavsnitt"/>
         <w:numPr>
           <w:ilvl w:val="0"/>
           <w:numId w:val="6"/>
@@ -2633,7 +2771,7 @@
     </w:p>
     <w:p>
       <w:pPr>
-        <w:pStyle w:val="ListParagraph"/>
+        <w:pStyle w:val="Listeavsnitt"/>
         <w:rPr>
           <w:rFonts w:eastAsia="Times New Roman" w:cs="Arial"/>
           <w:color w:val="777C84" w:themeColor="accent6"/>
@@ -2643,7 +2781,7 @@
     </w:p>
     <w:p>
       <w:pPr>
-        <w:pStyle w:val="ListParagraph"/>
+        <w:pStyle w:val="Listeavsnitt"/>
         <w:numPr>
           <w:ilvl w:val="0"/>
           <w:numId w:val="6"/>
@@ -2665,7 +2803,7 @@
     </w:p>
     <w:p>
       <w:pPr>
-        <w:pStyle w:val="ListParagraph"/>
+        <w:pStyle w:val="Listeavsnitt"/>
         <w:rPr>
           <w:rFonts w:eastAsia="Times New Roman" w:cs="Arial"/>
           <w:color w:val="777C84" w:themeColor="accent6"/>
@@ -2684,7 +2822,7 @@
     </w:p>
     <w:p>
       <w:pPr>
-        <w:pStyle w:val="ListParagraph"/>
+        <w:pStyle w:val="Listeavsnitt"/>
         <w:numPr>
           <w:ilvl w:val="0"/>
           <w:numId w:val="6"/>
@@ -2731,7 +2869,7 @@
     </w:p>
     <w:p>
       <w:pPr>
-        <w:pStyle w:val="ListParagraph"/>
+        <w:pStyle w:val="Listeavsnitt"/>
         <w:numPr>
           <w:ilvl w:val="0"/>
           <w:numId w:val="6"/>
@@ -2753,7 +2891,7 @@
     </w:p>
     <w:p>
       <w:pPr>
-        <w:pStyle w:val="ListParagraph"/>
+        <w:pStyle w:val="Listeavsnitt"/>
         <w:rPr>
           <w:rFonts w:eastAsia="Times New Roman" w:cs="Arial"/>
           <w:color w:val="777C84" w:themeColor="accent6"/>
@@ -2763,7 +2901,7 @@
     </w:p>
     <w:p>
       <w:pPr>
-        <w:pStyle w:val="ListParagraph"/>
+        <w:pStyle w:val="Listeavsnitt"/>
         <w:numPr>
           <w:ilvl w:val="0"/>
           <w:numId w:val="7"/>
@@ -2785,7 +2923,7 @@
     </w:p>
     <w:p>
       <w:pPr>
-        <w:pStyle w:val="ListParagraph"/>
+        <w:pStyle w:val="Listeavsnitt"/>
         <w:rPr>
           <w:rFonts w:eastAsia="Times New Roman" w:cs="Arial"/>
           <w:color w:val="777C84" w:themeColor="accent6"/>
@@ -2795,7 +2933,7 @@
     </w:p>
     <w:p>
       <w:pPr>
-        <w:pStyle w:val="ListParagraph"/>
+        <w:pStyle w:val="Listeavsnitt"/>
         <w:numPr>
           <w:ilvl w:val="0"/>
           <w:numId w:val="7"/>
@@ -2817,7 +2955,7 @@
     </w:p>
     <w:p>
       <w:pPr>
-        <w:pStyle w:val="ListParagraph"/>
+        <w:pStyle w:val="Listeavsnitt"/>
         <w:rPr>
           <w:rFonts w:eastAsia="Times New Roman" w:cs="Arial"/>
           <w:color w:val="777C84" w:themeColor="accent6"/>
@@ -2827,7 +2965,7 @@
     </w:p>
     <w:p>
       <w:pPr>
-        <w:pStyle w:val="ListParagraph"/>
+        <w:pStyle w:val="Listeavsnitt"/>
         <w:numPr>
           <w:ilvl w:val="0"/>
           <w:numId w:val="7"/>
@@ -2849,7 +2987,7 @@
     </w:p>
     <w:p>
       <w:pPr>
-        <w:pStyle w:val="ListParagraph"/>
+        <w:pStyle w:val="Listeavsnitt"/>
         <w:rPr>
           <w:rFonts w:eastAsia="Times New Roman" w:cs="Arial"/>
           <w:color w:val="777C84" w:themeColor="accent6"/>
@@ -3051,9 +3189,39 @@
         <w:t xml:space="preserve"> i vårt team. Daniel, Joanna, Stephanie, Synne og Tormod. Vi har selv listet opp våre styrker og svakheter og slik ble listen seende ut. </w:t>
       </w:r>
     </w:p>
+    <w:p>
+      <w:pPr>
+        <w:pStyle w:val="Bildetekst"/>
+        <w:keepNext/>
+      </w:pPr>
+      <w:r>
+        <w:t xml:space="preserve">Tabell </w:t>
+      </w:r>
+      <w:r>
+        <w:fldChar w:fldCharType="begin"/>
+      </w:r>
+      <w:r>
+        <w:instrText xml:space="preserve"> SEQ Tabell \* ARABIC </w:instrText>
+      </w:r>
+      <w:r>
+        <w:fldChar w:fldCharType="separate"/>
+      </w:r>
+      <w:r>
+        <w:rPr>
+          <w:noProof/>
+        </w:rPr>
+        <w:t>1</w:t>
+      </w:r>
+      <w:r>
+        <w:fldChar w:fldCharType="end"/>
+      </w:r>
+      <w:r>
+        <w:t xml:space="preserve"> Styrker og svakheter til gruppens medlemmer</w:t>
+      </w:r>
+    </w:p>
     <w:tbl>
       <w:tblPr>
-        <w:tblStyle w:val="GridTable1Light-Accent1"/>
+        <w:tblStyle w:val="Rutenettabell1lys-uthevingsfarge1"/>
         <w:tblW w:w="0" w:type="auto"/>
         <w:tblLook w:val="04A0" w:firstRow="1" w:lastRow="0" w:firstColumn="1" w:lastColumn="0" w:noHBand="0" w:noVBand="1"/>
       </w:tblPr>
@@ -3588,6 +3756,7 @@
           <w:p>
             <w:pPr>
               <w:pStyle w:val="NormalWeb"/>
+              <w:keepNext/>
               <w:spacing w:before="0" w:beforeAutospacing="0" w:after="160" w:afterAutospacing="0"/>
               <w:cnfStyle w:val="000000000000" w:firstRow="0" w:lastRow="0" w:firstColumn="0" w:lastColumn="0" w:oddVBand="0" w:evenVBand="0" w:oddHBand="0" w:evenHBand="0" w:firstRowFirstColumn="0" w:firstRowLastColumn="0" w:lastRowFirstColumn="0" w:lastRowLastColumn="0"/>
               <w:rPr>
@@ -3612,6 +3781,8 @@
     </w:tbl>
     <w:p>
       <w:pPr>
+        <w:pStyle w:val="Bildetekst"/>
+        <w:jc w:val="center"/>
         <w:rPr>
           <w:rFonts w:eastAsia="Times New Roman" w:cs="Arial"/>
           <w:color w:val="777C84" w:themeColor="accent6"/>
@@ -3621,22 +3792,22 @@
     </w:p>
     <w:p>
       <w:pPr>
-        <w:pStyle w:val="Heading1"/>
-      </w:pPr>
-      <w:bookmarkStart w:id="2" w:name="_Toc413404693"/>
+        <w:pStyle w:val="Overskrift1"/>
+      </w:pPr>
+      <w:bookmarkStart w:id="2" w:name="_Toc413412678"/>
       <w:r>
         <w:t>Krav</w:t>
       </w:r>
+      <w:r>
+        <w:t xml:space="preserve"> -påbegynt</w:t>
+      </w:r>
       <w:bookmarkEnd w:id="2"/>
-      <w:r>
-        <w:t xml:space="preserve"> -påbegynt</w:t>
-      </w:r>
-    </w:p>
-    <w:p>
-      <w:pPr>
-        <w:pStyle w:val="Heading2"/>
-      </w:pPr>
-      <w:bookmarkStart w:id="3" w:name="_Toc413404694"/>
+    </w:p>
+    <w:p>
+      <w:pPr>
+        <w:pStyle w:val="Overskrift2"/>
+      </w:pPr>
+      <w:bookmarkStart w:id="3" w:name="_Toc413412679"/>
       <w:r>
         <w:t>Generelle krav</w:t>
       </w:r>
@@ -3644,7 +3815,7 @@
     </w:p>
     <w:p>
       <w:pPr>
-        <w:pStyle w:val="ListParagraph"/>
+        <w:pStyle w:val="Listeavsnitt"/>
         <w:numPr>
           <w:ilvl w:val="0"/>
           <w:numId w:val="10"/>
@@ -3656,7 +3827,7 @@
     </w:p>
     <w:p>
       <w:pPr>
-        <w:pStyle w:val="ListParagraph"/>
+        <w:pStyle w:val="Listeavsnitt"/>
         <w:numPr>
           <w:ilvl w:val="0"/>
           <w:numId w:val="10"/>
@@ -3673,7 +3844,7 @@
     </w:p>
     <w:p>
       <w:pPr>
-        <w:pStyle w:val="ListParagraph"/>
+        <w:pStyle w:val="Listeavsnitt"/>
         <w:numPr>
           <w:ilvl w:val="0"/>
           <w:numId w:val="10"/>
@@ -3685,7 +3856,7 @@
     </w:p>
     <w:p>
       <w:pPr>
-        <w:pStyle w:val="ListParagraph"/>
+        <w:pStyle w:val="Listeavsnitt"/>
         <w:numPr>
           <w:ilvl w:val="0"/>
           <w:numId w:val="10"/>
@@ -3697,7 +3868,7 @@
     </w:p>
     <w:p>
       <w:pPr>
-        <w:pStyle w:val="ListParagraph"/>
+        <w:pStyle w:val="Listeavsnitt"/>
         <w:numPr>
           <w:ilvl w:val="0"/>
           <w:numId w:val="10"/>
@@ -3709,7 +3880,7 @@
     </w:p>
     <w:p>
       <w:pPr>
-        <w:pStyle w:val="ListParagraph"/>
+        <w:pStyle w:val="Listeavsnitt"/>
         <w:numPr>
           <w:ilvl w:val="0"/>
           <w:numId w:val="10"/>
@@ -3721,9 +3892,9 @@
     </w:p>
     <w:p>
       <w:pPr>
-        <w:pStyle w:val="Heading2"/>
-      </w:pPr>
-      <w:bookmarkStart w:id="4" w:name="_Toc413404695"/>
+        <w:pStyle w:val="Overskrift2"/>
+      </w:pPr>
+      <w:bookmarkStart w:id="4" w:name="_Toc413412680"/>
       <w:r>
         <w:t>Avtaler</w:t>
       </w:r>
@@ -3731,7 +3902,7 @@
     </w:p>
     <w:p>
       <w:pPr>
-        <w:pStyle w:val="ListParagraph"/>
+        <w:pStyle w:val="Listeavsnitt"/>
         <w:numPr>
           <w:ilvl w:val="0"/>
           <w:numId w:val="11"/>
@@ -3743,7 +3914,7 @@
     </w:p>
     <w:p>
       <w:pPr>
-        <w:pStyle w:val="ListParagraph"/>
+        <w:pStyle w:val="Listeavsnitt"/>
         <w:numPr>
           <w:ilvl w:val="1"/>
           <w:numId w:val="11"/>
@@ -3755,7 +3926,7 @@
     </w:p>
     <w:p>
       <w:pPr>
-        <w:pStyle w:val="ListParagraph"/>
+        <w:pStyle w:val="Listeavsnitt"/>
         <w:numPr>
           <w:ilvl w:val="1"/>
           <w:numId w:val="11"/>
@@ -3767,7 +3938,7 @@
     </w:p>
     <w:p>
       <w:pPr>
-        <w:pStyle w:val="ListParagraph"/>
+        <w:pStyle w:val="Listeavsnitt"/>
         <w:numPr>
           <w:ilvl w:val="1"/>
           <w:numId w:val="11"/>
@@ -3779,20 +3950,19 @@
     </w:p>
     <w:p>
       <w:pPr>
-        <w:pStyle w:val="ListParagraph"/>
+        <w:pStyle w:val="Listeavsnitt"/>
         <w:numPr>
           <w:ilvl w:val="1"/>
           <w:numId w:val="11"/>
         </w:numPr>
       </w:pPr>
       <w:r>
-        <w:lastRenderedPageBreak/>
         <w:t>Prioritet</w:t>
       </w:r>
     </w:p>
     <w:p>
       <w:pPr>
-        <w:pStyle w:val="ListParagraph"/>
+        <w:pStyle w:val="Listeavsnitt"/>
         <w:numPr>
           <w:ilvl w:val="1"/>
           <w:numId w:val="11"/>
@@ -3804,7 +3974,7 @@
     </w:p>
     <w:p>
       <w:pPr>
-        <w:pStyle w:val="ListParagraph"/>
+        <w:pStyle w:val="Listeavsnitt"/>
         <w:numPr>
           <w:ilvl w:val="0"/>
           <w:numId w:val="11"/>
@@ -3816,7 +3986,7 @@
     </w:p>
     <w:p>
       <w:pPr>
-        <w:pStyle w:val="ListParagraph"/>
+        <w:pStyle w:val="Listeavsnitt"/>
         <w:numPr>
           <w:ilvl w:val="1"/>
           <w:numId w:val="11"/>
@@ -3828,7 +3998,7 @@
     </w:p>
     <w:p>
       <w:pPr>
-        <w:pStyle w:val="ListParagraph"/>
+        <w:pStyle w:val="Listeavsnitt"/>
         <w:numPr>
           <w:ilvl w:val="1"/>
           <w:numId w:val="11"/>
@@ -3840,7 +4010,7 @@
     </w:p>
     <w:p>
       <w:pPr>
-        <w:pStyle w:val="ListParagraph"/>
+        <w:pStyle w:val="Listeavsnitt"/>
         <w:numPr>
           <w:ilvl w:val="0"/>
           <w:numId w:val="11"/>
@@ -3852,7 +4022,7 @@
     </w:p>
     <w:p>
       <w:pPr>
-        <w:pStyle w:val="ListParagraph"/>
+        <w:pStyle w:val="Listeavsnitt"/>
         <w:numPr>
           <w:ilvl w:val="0"/>
           <w:numId w:val="11"/>
@@ -3864,7 +4034,7 @@
     </w:p>
     <w:p>
       <w:pPr>
-        <w:pStyle w:val="ListParagraph"/>
+        <w:pStyle w:val="Listeavsnitt"/>
         <w:numPr>
           <w:ilvl w:val="0"/>
           <w:numId w:val="11"/>
@@ -3876,7 +4046,7 @@
     </w:p>
     <w:p>
       <w:pPr>
-        <w:pStyle w:val="ListParagraph"/>
+        <w:pStyle w:val="Listeavsnitt"/>
         <w:numPr>
           <w:ilvl w:val="1"/>
           <w:numId w:val="11"/>
@@ -3888,7 +4058,7 @@
     </w:p>
     <w:p>
       <w:pPr>
-        <w:pStyle w:val="ListParagraph"/>
+        <w:pStyle w:val="Listeavsnitt"/>
         <w:numPr>
           <w:ilvl w:val="1"/>
           <w:numId w:val="11"/>
@@ -3900,7 +4070,7 @@
     </w:p>
     <w:p>
       <w:pPr>
-        <w:pStyle w:val="ListParagraph"/>
+        <w:pStyle w:val="Listeavsnitt"/>
         <w:numPr>
           <w:ilvl w:val="1"/>
           <w:numId w:val="11"/>
@@ -3912,7 +4082,7 @@
     </w:p>
     <w:p>
       <w:pPr>
-        <w:pStyle w:val="ListParagraph"/>
+        <w:pStyle w:val="Listeavsnitt"/>
         <w:numPr>
           <w:ilvl w:val="1"/>
           <w:numId w:val="11"/>
@@ -3924,9 +4094,9 @@
     </w:p>
     <w:p>
       <w:pPr>
-        <w:pStyle w:val="Heading2"/>
-      </w:pPr>
-      <w:bookmarkStart w:id="5" w:name="_Toc413404696"/>
+        <w:pStyle w:val="Overskrift2"/>
+      </w:pPr>
+      <w:bookmarkStart w:id="5" w:name="_Toc413412681"/>
       <w:r>
         <w:t>Bookingsystem</w:t>
       </w:r>
@@ -3934,7 +4104,7 @@
     </w:p>
     <w:p>
       <w:pPr>
-        <w:pStyle w:val="ListParagraph"/>
+        <w:pStyle w:val="Listeavsnitt"/>
         <w:numPr>
           <w:ilvl w:val="0"/>
           <w:numId w:val="12"/>
@@ -3946,7 +4116,7 @@
     </w:p>
     <w:p>
       <w:pPr>
-        <w:pStyle w:val="ListParagraph"/>
+        <w:pStyle w:val="Listeavsnitt"/>
         <w:numPr>
           <w:ilvl w:val="0"/>
           <w:numId w:val="12"/>
@@ -3958,7 +4128,7 @@
     </w:p>
     <w:p>
       <w:pPr>
-        <w:pStyle w:val="ListParagraph"/>
+        <w:pStyle w:val="Listeavsnitt"/>
         <w:numPr>
           <w:ilvl w:val="1"/>
           <w:numId w:val="12"/>
@@ -3970,7 +4140,7 @@
     </w:p>
     <w:p>
       <w:pPr>
-        <w:pStyle w:val="ListParagraph"/>
+        <w:pStyle w:val="Listeavsnitt"/>
         <w:numPr>
           <w:ilvl w:val="1"/>
           <w:numId w:val="12"/>
@@ -3982,9 +4152,9 @@
     </w:p>
     <w:p>
       <w:pPr>
-        <w:pStyle w:val="Heading1"/>
-      </w:pPr>
-      <w:bookmarkStart w:id="6" w:name="_Toc413404697"/>
+        <w:pStyle w:val="Overskrift1"/>
+      </w:pPr>
+      <w:bookmarkStart w:id="6" w:name="_Toc413412682"/>
       <w:proofErr w:type="spellStart"/>
       <w:r>
         <w:t>Use</w:t>
@@ -3998,9 +4168,9 @@
     <w:p/>
     <w:p>
       <w:pPr>
-        <w:pStyle w:val="Heading1"/>
-      </w:pPr>
-      <w:bookmarkStart w:id="7" w:name="_Toc413404698"/>
+        <w:pStyle w:val="Overskrift1"/>
+      </w:pPr>
+      <w:bookmarkStart w:id="7" w:name="_Toc413412683"/>
       <w:r>
         <w:t>Aktivitetsdiagram</w:t>
       </w:r>
@@ -4009,9 +4179,9 @@
     <w:p/>
     <w:p>
       <w:pPr>
-        <w:pStyle w:val="Heading1"/>
-      </w:pPr>
-      <w:bookmarkStart w:id="8" w:name="_Toc413404699"/>
+        <w:pStyle w:val="Overskrift1"/>
+      </w:pPr>
+      <w:bookmarkStart w:id="8" w:name="_Toc413412684"/>
       <w:r>
         <w:t>Klassediagram</w:t>
       </w:r>
@@ -4021,29 +4191,377 @@
     <w:p/>
     <w:p>
       <w:pPr>
-        <w:pStyle w:val="Heading1"/>
-      </w:pPr>
-      <w:bookmarkStart w:id="9" w:name="_Toc413404700"/>
+        <w:pStyle w:val="Overskrift1"/>
+      </w:pPr>
+      <w:bookmarkStart w:id="9" w:name="_Toc413412685"/>
       <w:r>
         <w:t>Testing</w:t>
       </w:r>
+      <w:r>
+        <w:t xml:space="preserve"> - påbegynt</w:t>
+      </w:r>
       <w:bookmarkEnd w:id="9"/>
     </w:p>
+    <w:p>
+      <w:pPr>
+        <w:spacing w:after="0" w:line="240" w:lineRule="auto"/>
+        <w:rPr>
+          <w:rFonts w:eastAsia="Times New Roman" w:cs="Times New Roman"/>
+          <w:color w:val="777C84" w:themeColor="accent6"/>
+          <w:sz w:val="24"/>
+          <w:szCs w:val="24"/>
+          <w:lang w:eastAsia="nb-NO"/>
+        </w:rPr>
+      </w:pPr>
+      <w:r>
+        <w:rPr>
+          <w:rFonts w:eastAsia="Times New Roman" w:cs="Arial"/>
+          <w:color w:val="777C84" w:themeColor="accent6"/>
+          <w:sz w:val="23"/>
+          <w:szCs w:val="23"/>
+          <w:lang w:eastAsia="nb-NO"/>
+        </w:rPr>
+        <w:t>Teststrat</w:t>
+      </w:r>
+      <w:r>
+        <w:rPr>
+          <w:rFonts w:eastAsia="Times New Roman" w:cs="Arial"/>
+          <w:color w:val="777C84" w:themeColor="accent6"/>
+          <w:sz w:val="23"/>
+          <w:szCs w:val="23"/>
+          <w:lang w:eastAsia="nb-NO"/>
+        </w:rPr>
+        <w:t xml:space="preserve">egien vår har foregått slik at enhetstestene ble gjort med </w:t>
+      </w:r>
+      <w:proofErr w:type="spellStart"/>
+      <w:r>
+        <w:rPr>
+          <w:rFonts w:eastAsia="Times New Roman" w:cs="Arial"/>
+          <w:color w:val="777C84" w:themeColor="accent6"/>
+          <w:sz w:val="23"/>
+          <w:szCs w:val="23"/>
+          <w:lang w:eastAsia="nb-NO"/>
+        </w:rPr>
+        <w:t>white</w:t>
+      </w:r>
+      <w:proofErr w:type="spellEnd"/>
+      <w:r>
+        <w:rPr>
+          <w:rFonts w:eastAsia="Times New Roman" w:cs="Arial"/>
+          <w:color w:val="777C84" w:themeColor="accent6"/>
+          <w:sz w:val="23"/>
+          <w:szCs w:val="23"/>
+          <w:lang w:eastAsia="nb-NO"/>
+        </w:rPr>
+        <w:t xml:space="preserve"> </w:t>
+      </w:r>
+      <w:proofErr w:type="spellStart"/>
+      <w:r>
+        <w:rPr>
+          <w:rFonts w:eastAsia="Times New Roman" w:cs="Arial"/>
+          <w:color w:val="777C84" w:themeColor="accent6"/>
+          <w:sz w:val="23"/>
+          <w:szCs w:val="23"/>
+          <w:lang w:eastAsia="nb-NO"/>
+        </w:rPr>
+        <w:t>box</w:t>
+      </w:r>
+      <w:proofErr w:type="spellEnd"/>
+      <w:r>
+        <w:rPr>
+          <w:rFonts w:eastAsia="Times New Roman" w:cs="Arial"/>
+          <w:color w:val="777C84" w:themeColor="accent6"/>
+          <w:sz w:val="23"/>
+          <w:szCs w:val="23"/>
+          <w:lang w:eastAsia="nb-NO"/>
+        </w:rPr>
+        <w:t xml:space="preserve"> testing. De enkleste klassene var det den som programmerte som selv testet, mens de litt større klassene (</w:t>
+      </w:r>
+      <w:r>
+        <w:rPr>
+          <w:rFonts w:eastAsia="Times New Roman" w:cs="Arial"/>
+          <w:color w:val="777C84" w:themeColor="accent6"/>
+          <w:sz w:val="23"/>
+          <w:szCs w:val="23"/>
+          <w:lang w:eastAsia="nb-NO"/>
+        </w:rPr>
+        <w:t>‘</w:t>
+      </w:r>
+      <w:proofErr w:type="spellStart"/>
+      <w:r>
+        <w:rPr>
+          <w:rFonts w:eastAsia="Times New Roman" w:cs="Arial"/>
+          <w:color w:val="777C84" w:themeColor="accent6"/>
+          <w:sz w:val="23"/>
+          <w:szCs w:val="23"/>
+          <w:lang w:eastAsia="nb-NO"/>
+        </w:rPr>
+        <w:t>user</w:t>
+      </w:r>
+      <w:proofErr w:type="spellEnd"/>
+      <w:r>
+        <w:rPr>
+          <w:rFonts w:eastAsia="Times New Roman" w:cs="Arial"/>
+          <w:color w:val="777C84" w:themeColor="accent6"/>
+          <w:sz w:val="23"/>
+          <w:szCs w:val="23"/>
+          <w:lang w:eastAsia="nb-NO"/>
+        </w:rPr>
+        <w:t>’</w:t>
+      </w:r>
+      <w:r>
+        <w:rPr>
+          <w:rFonts w:eastAsia="Times New Roman" w:cs="Arial"/>
+          <w:color w:val="777C84" w:themeColor="accent6"/>
+          <w:sz w:val="23"/>
+          <w:szCs w:val="23"/>
+          <w:lang w:eastAsia="nb-NO"/>
+        </w:rPr>
+        <w:t xml:space="preserve">, </w:t>
+      </w:r>
+      <w:r>
+        <w:rPr>
+          <w:rFonts w:eastAsia="Times New Roman" w:cs="Arial"/>
+          <w:color w:val="777C84" w:themeColor="accent6"/>
+          <w:sz w:val="23"/>
+          <w:szCs w:val="23"/>
+          <w:lang w:eastAsia="nb-NO"/>
+        </w:rPr>
+        <w:t>‘</w:t>
+      </w:r>
+      <w:proofErr w:type="spellStart"/>
+      <w:r>
+        <w:rPr>
+          <w:rFonts w:eastAsia="Times New Roman" w:cs="Arial"/>
+          <w:color w:val="777C84" w:themeColor="accent6"/>
+          <w:sz w:val="23"/>
+          <w:szCs w:val="23"/>
+          <w:lang w:eastAsia="nb-NO"/>
+        </w:rPr>
+        <w:t>group</w:t>
+      </w:r>
+      <w:proofErr w:type="spellEnd"/>
+      <w:r>
+        <w:rPr>
+          <w:rFonts w:eastAsia="Times New Roman" w:cs="Arial"/>
+          <w:color w:val="777C84" w:themeColor="accent6"/>
+          <w:sz w:val="23"/>
+          <w:szCs w:val="23"/>
+          <w:lang w:eastAsia="nb-NO"/>
+        </w:rPr>
+        <w:t xml:space="preserve"> </w:t>
+      </w:r>
+      <w:r>
+        <w:rPr>
+          <w:rFonts w:eastAsia="Times New Roman" w:cs="Arial"/>
+          <w:color w:val="777C84" w:themeColor="accent6"/>
+          <w:sz w:val="23"/>
+          <w:szCs w:val="23"/>
+          <w:lang w:eastAsia="nb-NO"/>
+        </w:rPr>
+        <w:t>‘</w:t>
+      </w:r>
+      <w:r>
+        <w:rPr>
+          <w:rFonts w:eastAsia="Times New Roman" w:cs="Arial"/>
+          <w:color w:val="777C84" w:themeColor="accent6"/>
+          <w:sz w:val="23"/>
+          <w:szCs w:val="23"/>
+          <w:lang w:eastAsia="nb-NO"/>
+        </w:rPr>
+        <w:t xml:space="preserve">og </w:t>
+      </w:r>
+      <w:r>
+        <w:rPr>
+          <w:rFonts w:eastAsia="Times New Roman" w:cs="Arial"/>
+          <w:color w:val="777C84" w:themeColor="accent6"/>
+          <w:sz w:val="23"/>
+          <w:szCs w:val="23"/>
+          <w:lang w:eastAsia="nb-NO"/>
+        </w:rPr>
+        <w:t>‘</w:t>
+      </w:r>
+      <w:proofErr w:type="spellStart"/>
+      <w:r>
+        <w:rPr>
+          <w:rFonts w:eastAsia="Times New Roman" w:cs="Arial"/>
+          <w:color w:val="777C84" w:themeColor="accent6"/>
+          <w:sz w:val="23"/>
+          <w:szCs w:val="23"/>
+          <w:lang w:eastAsia="nb-NO"/>
+        </w:rPr>
+        <w:t>room</w:t>
+      </w:r>
+      <w:proofErr w:type="spellEnd"/>
+      <w:r>
+        <w:rPr>
+          <w:rFonts w:eastAsia="Times New Roman" w:cs="Arial"/>
+          <w:color w:val="777C84" w:themeColor="accent6"/>
+          <w:sz w:val="23"/>
+          <w:szCs w:val="23"/>
+          <w:lang w:eastAsia="nb-NO"/>
+        </w:rPr>
+        <w:t>’</w:t>
+      </w:r>
+      <w:r>
+        <w:rPr>
+          <w:rFonts w:eastAsia="Times New Roman" w:cs="Arial"/>
+          <w:color w:val="777C84" w:themeColor="accent6"/>
+          <w:sz w:val="23"/>
+          <w:szCs w:val="23"/>
+          <w:lang w:eastAsia="nb-NO"/>
+        </w:rPr>
+        <w:t>) er blitt testet av en som ikke selv har skrevet koden.</w:t>
+      </w:r>
+    </w:p>
+    <w:p>
+      <w:pPr>
+        <w:spacing w:after="0" w:line="240" w:lineRule="auto"/>
+        <w:rPr>
+          <w:rFonts w:eastAsia="Times New Roman" w:cs="Times New Roman"/>
+          <w:color w:val="777C84" w:themeColor="accent6"/>
+          <w:sz w:val="24"/>
+          <w:szCs w:val="24"/>
+          <w:lang w:eastAsia="nb-NO"/>
+        </w:rPr>
+      </w:pPr>
+      <w:r>
+        <w:rPr>
+          <w:rFonts w:eastAsia="Times New Roman" w:cs="Arial"/>
+          <w:color w:val="777C84" w:themeColor="accent6"/>
+          <w:sz w:val="23"/>
+          <w:szCs w:val="23"/>
+          <w:lang w:eastAsia="nb-NO"/>
+        </w:rPr>
+        <w:t xml:space="preserve">Flertallet av </w:t>
+      </w:r>
+      <w:proofErr w:type="spellStart"/>
+      <w:r>
+        <w:rPr>
+          <w:rFonts w:eastAsia="Times New Roman" w:cs="Arial"/>
+          <w:color w:val="777C84" w:themeColor="accent6"/>
+          <w:sz w:val="23"/>
+          <w:szCs w:val="23"/>
+          <w:lang w:eastAsia="nb-NO"/>
+        </w:rPr>
+        <w:t>enh</w:t>
+      </w:r>
+      <w:r>
+        <w:rPr>
+          <w:rFonts w:eastAsia="Times New Roman" w:cs="Arial"/>
+          <w:color w:val="777C84" w:themeColor="accent6"/>
+          <w:sz w:val="23"/>
+          <w:szCs w:val="23"/>
+          <w:lang w:eastAsia="nb-NO"/>
+        </w:rPr>
+        <w:t>tstestene</w:t>
+      </w:r>
+      <w:proofErr w:type="spellEnd"/>
+      <w:r>
+        <w:rPr>
+          <w:rFonts w:eastAsia="Times New Roman" w:cs="Arial"/>
+          <w:color w:val="777C84" w:themeColor="accent6"/>
+          <w:sz w:val="23"/>
+          <w:szCs w:val="23"/>
+          <w:lang w:eastAsia="nb-NO"/>
+        </w:rPr>
+        <w:t xml:space="preserve"> er blitt skrevet som J-unit tester.   </w:t>
+      </w:r>
+    </w:p>
+    <w:p>
+      <w:pPr>
+        <w:rPr>
+          <w:color w:val="777C84" w:themeColor="accent6"/>
+        </w:rPr>
+      </w:pPr>
+      <w:r>
+        <w:rPr>
+          <w:rFonts w:eastAsia="Times New Roman" w:cs="Times New Roman"/>
+          <w:color w:val="777C84" w:themeColor="accent6"/>
+          <w:sz w:val="24"/>
+          <w:szCs w:val="24"/>
+          <w:lang w:eastAsia="nb-NO"/>
+        </w:rPr>
+        <w:br/>
+      </w:r>
+      <w:r>
+        <w:rPr>
+          <w:rFonts w:eastAsia="Times New Roman" w:cs="Times New Roman"/>
+          <w:color w:val="777C84" w:themeColor="accent6"/>
+          <w:sz w:val="24"/>
+          <w:szCs w:val="24"/>
+          <w:lang w:eastAsia="nb-NO"/>
+        </w:rPr>
+        <w:br/>
+      </w:r>
+      <w:r>
+        <w:rPr>
+          <w:rFonts w:eastAsia="Times New Roman" w:cs="Arial"/>
+          <w:color w:val="777C84" w:themeColor="accent6"/>
+          <w:sz w:val="23"/>
+          <w:szCs w:val="23"/>
+          <w:lang w:eastAsia="nb-NO"/>
+        </w:rPr>
+        <w:t xml:space="preserve">Komponenttestene er blitt foretatt med </w:t>
+      </w:r>
+      <w:proofErr w:type="spellStart"/>
+      <w:r>
+        <w:rPr>
+          <w:rFonts w:eastAsia="Times New Roman" w:cs="Arial"/>
+          <w:color w:val="777C84" w:themeColor="accent6"/>
+          <w:sz w:val="23"/>
+          <w:szCs w:val="23"/>
+          <w:lang w:eastAsia="nb-NO"/>
+        </w:rPr>
+        <w:t>blackbokstesting</w:t>
+      </w:r>
+      <w:proofErr w:type="spellEnd"/>
+      <w:r>
+        <w:rPr>
+          <w:rFonts w:eastAsia="Times New Roman" w:cs="Arial"/>
+          <w:color w:val="777C84" w:themeColor="accent6"/>
+          <w:sz w:val="23"/>
+          <w:szCs w:val="23"/>
+          <w:lang w:eastAsia="nb-NO"/>
+        </w:rPr>
+        <w:t>. I og med at vi alle har vært med på å utvikle systemet, og</w:t>
+      </w:r>
+      <w:r>
+        <w:rPr>
+          <w:rFonts w:eastAsia="Times New Roman" w:cs="Arial"/>
+          <w:color w:val="777C84" w:themeColor="accent6"/>
+          <w:sz w:val="23"/>
+          <w:szCs w:val="23"/>
+          <w:lang w:eastAsia="nb-NO"/>
+        </w:rPr>
+        <w:t xml:space="preserve"> selv har ansvar for testingen, </w:t>
+      </w:r>
+      <w:r>
+        <w:rPr>
+          <w:rFonts w:eastAsia="Times New Roman" w:cs="Arial"/>
+          <w:color w:val="777C84" w:themeColor="accent6"/>
+          <w:sz w:val="23"/>
+          <w:szCs w:val="23"/>
+          <w:lang w:eastAsia="nb-NO"/>
+        </w:rPr>
+        <w:t>så er det ikke denne testfasen blitt foretatt av noe eksternt testteam.</w:t>
+      </w:r>
+    </w:p>
     <w:p/>
     <w:p>
       <w:pPr>
-        <w:pStyle w:val="Heading1"/>
-      </w:pPr>
-      <w:bookmarkStart w:id="10" w:name="_Toc413404701"/>
+        <w:pStyle w:val="Overskrift1"/>
+      </w:pPr>
+      <w:bookmarkStart w:id="10" w:name="_Toc413412686"/>
       <w:proofErr w:type="spellStart"/>
       <w:r>
         <w:t>Riskikoanalyse</w:t>
       </w:r>
+      <w:proofErr w:type="spellEnd"/>
+      <w:r>
+        <w:t xml:space="preserve"> -ferdig</w:t>
+      </w:r>
       <w:bookmarkEnd w:id="10"/>
-      <w:proofErr w:type="spellEnd"/>
-      <w:r>
-        <w:t xml:space="preserve"> -ferdig</w:t>
-      </w:r>
     </w:p>
     <w:p>
       <w:pPr>
@@ -4055,9 +4573,39 @@
         </w:rPr>
       </w:pPr>
     </w:p>
+    <w:p>
+      <w:pPr>
+        <w:pStyle w:val="Bildetekst"/>
+        <w:keepNext/>
+      </w:pPr>
+      <w:r>
+        <w:t xml:space="preserve">Tabell </w:t>
+      </w:r>
+      <w:r>
+        <w:fldChar w:fldCharType="begin"/>
+      </w:r>
+      <w:r>
+        <w:instrText xml:space="preserve"> SEQ Tabell \* ARABIC </w:instrText>
+      </w:r>
+      <w:r>
+        <w:fldChar w:fldCharType="separate"/>
+      </w:r>
+      <w:r>
+        <w:rPr>
+          <w:noProof/>
+        </w:rPr>
+        <w:t>2</w:t>
+      </w:r>
+      <w:r>
+        <w:fldChar w:fldCharType="end"/>
+      </w:r>
+      <w:r>
+        <w:t xml:space="preserve"> – Risikoanalyse fra øving 4</w:t>
+      </w:r>
+    </w:p>
     <w:tbl>
       <w:tblPr>
-        <w:tblStyle w:val="GridTable1Light-Accent1"/>
+        <w:tblStyle w:val="Rutenettabell1lys-uthevingsfarge1"/>
         <w:tblW w:w="9666" w:type="dxa"/>
         <w:tblLayout w:type="fixed"/>
         <w:tblLook w:val="04A0" w:firstRow="1" w:lastRow="0" w:firstColumn="1" w:lastColumn="0" w:noHBand="0" w:noVBand="1"/>
@@ -4201,7 +4749,6 @@
                 <w:shd w:val="clear" w:color="auto" w:fill="FFFFFF"/>
                 <w:lang w:eastAsia="nb-NO"/>
               </w:rPr>
-              <w:lastRenderedPageBreak/>
               <w:t>Ett medlem må pga. sykdom eller lignende være borte fra prosjektet i store deler av tiden</w:t>
             </w:r>
           </w:p>
@@ -4831,7 +5378,6 @@
                 <w:shd w:val="clear" w:color="auto" w:fill="FFFFFF"/>
                 <w:lang w:eastAsia="nb-NO"/>
               </w:rPr>
-              <w:lastRenderedPageBreak/>
               <w:t>Ikke god nok opplæring/kompetanse i programmer/ språk/ verktøy vi bruker</w:t>
             </w:r>
           </w:p>
@@ -5161,9 +5707,9 @@
     <w:p/>
     <w:p>
       <w:pPr>
-        <w:pStyle w:val="Heading1"/>
-      </w:pPr>
-      <w:bookmarkStart w:id="11" w:name="_Toc413404702"/>
+        <w:pStyle w:val="Overskrift1"/>
+      </w:pPr>
+      <w:bookmarkStart w:id="11" w:name="_Toc413412687"/>
       <w:proofErr w:type="spellStart"/>
       <w:r>
         <w:t>Change</w:t>
@@ -5172,54 +5718,457 @@
       <w:r>
         <w:t xml:space="preserve"> management</w:t>
       </w:r>
+      <w:r>
+        <w:t xml:space="preserve"> - påbegynt</w:t>
+      </w:r>
       <w:bookmarkEnd w:id="11"/>
     </w:p>
+    <w:p>
+      <w:pPr>
+        <w:pStyle w:val="Overskrift2"/>
+      </w:pPr>
+      <w:bookmarkStart w:id="12" w:name="_Toc413412688"/>
+      <w:r>
+        <w:t>Pakker</w:t>
+      </w:r>
+      <w:bookmarkEnd w:id="12"/>
+    </w:p>
+    <w:p>
+      <w:r>
+        <w:t xml:space="preserve">Pakkene er blitt endret i forhold til den planen vi la fram i øving 5. Denne endringen gikk vi for tidlig i prosjektet da vi innså at pakkene vi hadde laget ikke var hensiktsmessig med tanke på hvordan vi hadde lyst til å jobbe videre. Lagt ved er originalt pakkediagram og det modifiserte (og gyldige) pakkediagrammet. </w:t>
+      </w:r>
+    </w:p>
+    <w:p>
+      <w:pPr>
+        <w:keepNext/>
+      </w:pPr>
+      <w:r>
+        <w:rPr>
+          <w:rFonts w:ascii="Arial" w:hAnsi="Arial" w:cs="Arial"/>
+          <w:noProof/>
+          <w:color w:val="000000"/>
+          <w:sz w:val="23"/>
+          <w:szCs w:val="23"/>
+          <w:lang w:eastAsia="nb-NO"/>
+        </w:rPr>
+        <w:drawing>
+          <wp:inline distT="0" distB="0" distL="0" distR="0" wp14:anchorId="157A9664" wp14:editId="1AE8402A">
+            <wp:extent cx="5220335" cy="3470950"/>
+            <wp:effectExtent l="0" t="0" r="0" b="0"/>
+            <wp:docPr id="1" name="Bilde 1" descr="https://lh4.googleusercontent.com/JrLxxyyp-rqtsH3YhZDKhNfThn9qYeur969d4LT7y2uMDj6f6GnWuSzZxpgzPClCFJq-v_gzOgueGXVmeUcHl8USn9VgnjHete5zQZx3Ie5IUEK6Y108Rq0JBWdsqllrUnG4XnY"/>
+            <wp:cNvGraphicFramePr>
+              <a:graphicFrameLocks xmlns:a="http://schemas.openxmlformats.org/drawingml/2006/main" noChangeAspect="1"/>
+            </wp:cNvGraphicFramePr>
+            <a:graphic xmlns:a="http://schemas.openxmlformats.org/drawingml/2006/main">
+              <a:graphicData uri="http://schemas.openxmlformats.org/drawingml/2006/picture">
+                <pic:pic xmlns:pic="http://schemas.openxmlformats.org/drawingml/2006/picture">
+                  <pic:nvPicPr>
+                    <pic:cNvPr id="0" name="Picture 2" descr="https://lh4.googleusercontent.com/JrLxxyyp-rqtsH3YhZDKhNfThn9qYeur969d4LT7y2uMDj6f6GnWuSzZxpgzPClCFJq-v_gzOgueGXVmeUcHl8USn9VgnjHete5zQZx3Ie5IUEK6Y108Rq0JBWdsqllrUnG4XnY"/>
+                    <pic:cNvPicPr>
+                      <a:picLocks noChangeAspect="1" noChangeArrowheads="1"/>
+                    </pic:cNvPicPr>
+                  </pic:nvPicPr>
+                  <pic:blipFill>
+                    <a:blip r:embed="rId13">
+                      <a:extLst>
+                        <a:ext uri="{28A0092B-C50C-407E-A947-70E740481C1C}">
+                          <a14:useLocalDpi xmlns:a14="http://schemas.microsoft.com/office/drawing/2010/main" val="0"/>
+                        </a:ext>
+                      </a:extLst>
+                    </a:blip>
+                    <a:srcRect/>
+                    <a:stretch>
+                      <a:fillRect/>
+                    </a:stretch>
+                  </pic:blipFill>
+                  <pic:spPr bwMode="auto">
+                    <a:xfrm>
+                      <a:off x="0" y="0"/>
+                      <a:ext cx="5220335" cy="3470950"/>
+                    </a:xfrm>
+                    <a:prstGeom prst="rect">
+                      <a:avLst/>
+                    </a:prstGeom>
+                    <a:noFill/>
+                    <a:ln>
+                      <a:noFill/>
+                    </a:ln>
+                  </pic:spPr>
+                </pic:pic>
+              </a:graphicData>
+            </a:graphic>
+          </wp:inline>
+        </w:drawing>
+      </w:r>
+    </w:p>
+    <w:p>
+      <w:pPr>
+        <w:pStyle w:val="Bildetekst"/>
+        <w:jc w:val="left"/>
+        <w:rPr>
+          <w:noProof/>
+        </w:rPr>
+      </w:pPr>
+      <w:r>
+        <w:t xml:space="preserve">Figur </w:t>
+      </w:r>
+      <w:r>
+        <w:fldChar w:fldCharType="begin"/>
+      </w:r>
+      <w:r>
+        <w:instrText xml:space="preserve"> SEQ Figur \* ARABIC </w:instrText>
+      </w:r>
+      <w:r>
+        <w:fldChar w:fldCharType="separate"/>
+      </w:r>
+      <w:r>
+        <w:rPr>
+          <w:noProof/>
+        </w:rPr>
+        <w:t>1</w:t>
+      </w:r>
+      <w:r>
+        <w:fldChar w:fldCharType="end"/>
+      </w:r>
+      <w:r>
+        <w:rPr>
+          <w:noProof/>
+        </w:rPr>
+        <w:t xml:space="preserve"> – Originalt pakkediagram, tatt fra øving 5 </w:t>
+      </w:r>
+    </w:p>
+    <w:p>
+      <w:pPr>
+        <w:keepNext/>
+      </w:pPr>
+      <w:r>
+        <w:rPr>
+          <w:noProof/>
+          <w:lang w:eastAsia="nb-NO"/>
+        </w:rPr>
+        <w:lastRenderedPageBreak/>
+        <w:drawing>
+          <wp:inline distT="0" distB="0" distL="0" distR="0" wp14:anchorId="6E701C52" wp14:editId="5DFB5E3D">
+            <wp:extent cx="2857500" cy="3810000"/>
+            <wp:effectExtent l="0" t="0" r="0" b="0"/>
+            <wp:docPr id="2" name="Bilde 2"/>
+            <wp:cNvGraphicFramePr>
+              <a:graphicFrameLocks xmlns:a="http://schemas.openxmlformats.org/drawingml/2006/main" noChangeAspect="1"/>
+            </wp:cNvGraphicFramePr>
+            <a:graphic xmlns:a="http://schemas.openxmlformats.org/drawingml/2006/main">
+              <a:graphicData uri="http://schemas.openxmlformats.org/drawingml/2006/picture">
+                <pic:pic xmlns:pic="http://schemas.openxmlformats.org/drawingml/2006/picture">
+                  <pic:nvPicPr>
+                    <pic:cNvPr id="2" name="desember.jpg"/>
+                    <pic:cNvPicPr/>
+                  </pic:nvPicPr>
+                  <pic:blipFill>
+                    <a:blip r:embed="rId14">
+                      <a:extLst>
+                        <a:ext uri="{28A0092B-C50C-407E-A947-70E740481C1C}">
+                          <a14:useLocalDpi xmlns:a14="http://schemas.microsoft.com/office/drawing/2010/main" val="0"/>
+                        </a:ext>
+                      </a:extLst>
+                    </a:blip>
+                    <a:stretch>
+                      <a:fillRect/>
+                    </a:stretch>
+                  </pic:blipFill>
+                  <pic:spPr>
+                    <a:xfrm>
+                      <a:off x="0" y="0"/>
+                      <a:ext cx="2857500" cy="3810000"/>
+                    </a:xfrm>
+                    <a:prstGeom prst="rect">
+                      <a:avLst/>
+                    </a:prstGeom>
+                  </pic:spPr>
+                </pic:pic>
+              </a:graphicData>
+            </a:graphic>
+          </wp:inline>
+        </w:drawing>
+      </w:r>
+    </w:p>
+    <w:p>
+      <w:pPr>
+        <w:pStyle w:val="Bildetekst"/>
+        <w:jc w:val="left"/>
+      </w:pPr>
+      <w:r>
+        <w:t xml:space="preserve">Figur </w:t>
+      </w:r>
+      <w:r>
+        <w:fldChar w:fldCharType="begin"/>
+      </w:r>
+      <w:r>
+        <w:instrText xml:space="preserve"> SEQ Figur \* ARABIC </w:instrText>
+      </w:r>
+      <w:r>
+        <w:fldChar w:fldCharType="separate"/>
+      </w:r>
+      <w:r>
+        <w:rPr>
+          <w:noProof/>
+        </w:rPr>
+        <w:t>2</w:t>
+      </w:r>
+      <w:r>
+        <w:fldChar w:fldCharType="end"/>
+      </w:r>
+      <w:r>
+        <w:t xml:space="preserve"> – Plassholder for gjeldende pakkediagram</w:t>
+      </w:r>
+    </w:p>
     <w:p/>
     <w:p>
       <w:pPr>
-        <w:pStyle w:val="Heading1"/>
-      </w:pPr>
-      <w:bookmarkStart w:id="12" w:name="_Toc413404703"/>
+        <w:pStyle w:val="Overskrift2"/>
+      </w:pPr>
+      <w:bookmarkStart w:id="13" w:name="_Toc413412689"/>
+      <w:r>
+        <w:t>Klassene</w:t>
+      </w:r>
+      <w:bookmarkEnd w:id="13"/>
+    </w:p>
+    <w:p>
+      <w:r>
+        <w:t xml:space="preserve">Først og fremst har vi gått fra å i øvingene skrive det meste av klasser og metoder på norsk til å konsekvent, under prosjektet, bruke engelsk. Utenom den åpenbare endringene grunnet oversettelse er det også en del metoder og klasser </w:t>
+      </w:r>
+      <w:r>
+        <w:t>som har blitt endret. Som eksempel kan man jo nevne at attributtet ‘</w:t>
+      </w:r>
       <w:proofErr w:type="spellStart"/>
       <w:r>
-        <w:t>TIdsestimat</w:t>
+        <w:t>name</w:t>
       </w:r>
       <w:proofErr w:type="spellEnd"/>
       <w:r>
-        <w:t xml:space="preserve"> og tid brukt</w:t>
-      </w:r>
-      <w:bookmarkEnd w:id="12"/>
+        <w:t>’ under ‘</w:t>
+      </w:r>
+      <w:proofErr w:type="spellStart"/>
+      <w:r>
+        <w:t>user</w:t>
+      </w:r>
+      <w:proofErr w:type="spellEnd"/>
+      <w:r>
+        <w:t>’ -</w:t>
+      </w:r>
+      <w:r>
+        <w:t xml:space="preserve">klassen er blitt delt opp i ‘first </w:t>
+      </w:r>
+      <w:proofErr w:type="spellStart"/>
+      <w:r>
+        <w:t>name</w:t>
+      </w:r>
+      <w:proofErr w:type="spellEnd"/>
+      <w:r>
+        <w:t xml:space="preserve">’ og ‘last </w:t>
+      </w:r>
+      <w:proofErr w:type="spellStart"/>
+      <w:r>
+        <w:t>name</w:t>
+      </w:r>
+      <w:proofErr w:type="spellEnd"/>
+      <w:r>
+        <w:t xml:space="preserve">’ for å gjøre det enklere å samhandle med databasen. </w:t>
+      </w:r>
+      <w:bookmarkStart w:id="14" w:name="_GoBack"/>
+      <w:bookmarkEnd w:id="14"/>
+    </w:p>
+    <w:p>
+      <w:pPr>
+        <w:keepNext/>
+      </w:pPr>
+      <w:r>
+        <w:lastRenderedPageBreak/>
+        <w:t xml:space="preserve"> </w:t>
+      </w:r>
+      <w:r>
+        <w:rPr>
+          <w:noProof/>
+          <w:lang w:eastAsia="nb-NO"/>
+        </w:rPr>
+        <w:drawing>
+          <wp:inline distT="0" distB="0" distL="0" distR="0" wp14:anchorId="659CF1D7" wp14:editId="50F6A40A">
+            <wp:extent cx="6174889" cy="3832249"/>
+            <wp:effectExtent l="0" t="0" r="0" b="0"/>
+            <wp:docPr id="4" name="Bilde 4" descr="C:\Users\Stephanie\Downloads\Klassediagram.png"/>
+            <wp:cNvGraphicFramePr>
+              <a:graphicFrameLocks xmlns:a="http://schemas.openxmlformats.org/drawingml/2006/main" noChangeAspect="1"/>
+            </wp:cNvGraphicFramePr>
+            <a:graphic xmlns:a="http://schemas.openxmlformats.org/drawingml/2006/main">
+              <a:graphicData uri="http://schemas.openxmlformats.org/drawingml/2006/picture">
+                <pic:pic xmlns:pic="http://schemas.openxmlformats.org/drawingml/2006/picture">
+                  <pic:nvPicPr>
+                    <pic:cNvPr id="0" name="Picture 4" descr="C:\Users\Stephanie\Downloads\Klassediagram.png"/>
+                    <pic:cNvPicPr>
+                      <a:picLocks noChangeAspect="1" noChangeArrowheads="1"/>
+                    </pic:cNvPicPr>
+                  </pic:nvPicPr>
+                  <pic:blipFill>
+                    <a:blip r:embed="rId15">
+                      <a:extLst>
+                        <a:ext uri="{28A0092B-C50C-407E-A947-70E740481C1C}">
+                          <a14:useLocalDpi xmlns:a14="http://schemas.microsoft.com/office/drawing/2010/main" val="0"/>
+                        </a:ext>
+                      </a:extLst>
+                    </a:blip>
+                    <a:srcRect/>
+                    <a:stretch>
+                      <a:fillRect/>
+                    </a:stretch>
+                  </pic:blipFill>
+                  <pic:spPr bwMode="auto">
+                    <a:xfrm>
+                      <a:off x="0" y="0"/>
+                      <a:ext cx="6175680" cy="3832740"/>
+                    </a:xfrm>
+                    <a:prstGeom prst="rect">
+                      <a:avLst/>
+                    </a:prstGeom>
+                    <a:noFill/>
+                    <a:ln>
+                      <a:noFill/>
+                    </a:ln>
+                  </pic:spPr>
+                </pic:pic>
+              </a:graphicData>
+            </a:graphic>
+          </wp:inline>
+        </w:drawing>
+      </w:r>
+    </w:p>
+    <w:p>
+      <w:pPr>
+        <w:pStyle w:val="Bildetekst"/>
+        <w:jc w:val="left"/>
+      </w:pPr>
+      <w:r>
+        <w:t xml:space="preserve">Figur </w:t>
+      </w:r>
+      <w:r>
+        <w:fldChar w:fldCharType="begin"/>
+      </w:r>
+      <w:r>
+        <w:instrText xml:space="preserve"> SEQ Figur \* ARABIC </w:instrText>
+      </w:r>
+      <w:r>
+        <w:fldChar w:fldCharType="separate"/>
+      </w:r>
+      <w:r>
+        <w:rPr>
+          <w:noProof/>
+        </w:rPr>
+        <w:t>3</w:t>
+      </w:r>
+      <w:r>
+        <w:fldChar w:fldCharType="end"/>
+      </w:r>
+      <w:r>
+        <w:t xml:space="preserve"> – Originalt klassediagram, tatt fra øving 5 </w:t>
+      </w:r>
     </w:p>
     <w:p/>
-    <w:p>
-      <w:pPr>
-        <w:pStyle w:val="Heading1"/>
-      </w:pPr>
-      <w:bookmarkStart w:id="13" w:name="_Toc413404704"/>
+    <w:p/>
+    <w:p>
+      <w:pPr>
+        <w:pStyle w:val="Overskrift1"/>
+      </w:pPr>
+      <w:bookmarkStart w:id="15" w:name="_Toc413412690"/>
+      <w:r>
+        <w:t>Ti</w:t>
+      </w:r>
+      <w:r>
+        <w:t>dsestimat og tid brukt</w:t>
+      </w:r>
+      <w:bookmarkEnd w:id="15"/>
+    </w:p>
+    <w:p>
+      <w:pPr>
+        <w:pStyle w:val="Overskrift1"/>
+      </w:pPr>
+      <w:bookmarkStart w:id="16" w:name="_Toc413412691"/>
       <w:r>
         <w:t>Gjenstående arbeid</w:t>
       </w:r>
-      <w:bookmarkEnd w:id="13"/>
-    </w:p>
-    <w:p>
-      <w:pPr>
-        <w:pStyle w:val="Heading1"/>
-      </w:pPr>
-      <w:bookmarkStart w:id="14" w:name="_Toc413404705"/>
+      <w:bookmarkEnd w:id="16"/>
+    </w:p>
+    <w:p>
+      <w:pPr>
+        <w:pStyle w:val="Overskrift1"/>
+      </w:pPr>
+      <w:bookmarkStart w:id="17" w:name="_Toc413412692"/>
       <w:r>
         <w:t>Refleksjon om prosjektet</w:t>
       </w:r>
-      <w:bookmarkEnd w:id="14"/>
-    </w:p>
-    <w:p>
-      <w:pPr>
+      <w:r>
+        <w:t xml:space="preserve"> - påbegynt</w:t>
+      </w:r>
+      <w:bookmarkEnd w:id="17"/>
+    </w:p>
+    <w:p>
+      <w:r>
+        <w:t>Vi fikk en litt tøff start på fellesprosjektet ved at vi fikk en utrolig kjedelig beskjed. Daniel var på fjellet på skitur helgen før prosjektstart, og var så utrolig uheldig å pådra seg brudd i kragebeinet. Han måtte vente på operasjon, og visste ikke når han kom tilbake. To uker ut i prosjektperioden hadde vi fremdeles ikke hørt noe fra han. Dette hadde vi tatt høyde for i risikoanalysen, hvor vi hadde skrevet at dersom noen ble borte ville vi løse dette ved å delegere oppgaver videre til et annet gruppemedlem, og eventuelt kutte ut mindre viktig funksjonalitet. Dette har til en viss grad løst seg selv, på den måten at vi uansett måtte prioritere de taskene som vi hadde prioritert høyest i planleggingsfasen.</w:t>
+      </w:r>
+    </w:p>
+    <w:p>
+      <w:r>
+        <w:t xml:space="preserve">Til tross for at Daniel var borte, var vi veldig ivrige i begynnelsen av prosjektperioden. Vi tenkte at det ikke gjorde noe at vi begynte på forskjellige deler, for vi hadde jo planlagt dette tidligere. Dette gjorde at vi i senere tid måtte endre en del på det noen gjorde i begynnelsen, fordi vi hadde litt forskjellige ideer om hvordan pakkene og klassene i systemet skulle kommunisere. I tillegg hadde vi litt problemer i begynnelsen med at vi brukte mye tid på ting som ikke tok oss videre i arbeidet. Et eksempel på dette var problemer med </w:t>
+      </w:r>
+      <w:proofErr w:type="spellStart"/>
+      <w:r>
+        <w:t>Git</w:t>
+      </w:r>
+      <w:proofErr w:type="spellEnd"/>
+      <w:r>
+        <w:t xml:space="preserve">, som gjorde at vi til tider kunne sitte lenge å prøve å finne ut av hva som var feil, og dermed uten mulighet til å komme videre i arbeidet. </w:t>
+      </w:r>
+    </w:p>
+    <w:p>
+      <w:r>
+        <w:t xml:space="preserve">Vi har vært flinke til å være så effektive som mulig når vi har vært samlet for å jobbe, men har hatt litt problemer med at ikke alle på gruppen møter opp presis. Dette har vært frustrerende, men man har sagt hva man har ment og kommet i gang med jobbingen. </w:t>
+      </w:r>
+    </w:p>
+    <w:p>
+      <w:r>
+        <w:t xml:space="preserve">Kunnskapene våre rundt programmering og databaser har vært varierende, og de som har sittet med mye kunnskap har vært flinke til å være tålmodige og lære videre sine kunnskaper slik at alle på gruppen har følt at de kan bidra til å bringe prosjektet framover. Også på de områdene der man ikke nødvendigvis er sterkest. </w:t>
+      </w:r>
+    </w:p>
+    <w:p/>
+    <w:p>
+      <w:r>
+        <w:t xml:space="preserve">Planlegging av sprinter har vært litt så som så, og måten vi har fordelt oppgaven på kunne ha vært mye bedre. Det har vært stunder med mye venting fordi en oppgave må gjøres ferdig før man kan komme videre med noe annet. At en person deler tiden sin mellom flere klasser, men noen ikke har noe å gjøre er dårlig planlagt fra vår side. Bedre bruk av gant-diagram kunne f.eks. vært løsningen på dette. </w:t>
+      </w:r>
+    </w:p>
+    <w:p>
+      <w:pPr>
+        <w:pStyle w:val="Overskrift1"/>
+      </w:pPr>
+      <w:bookmarkStart w:id="18" w:name="_Toc413412693"/>
+      <w:r>
+        <w:t>Kommentarer til gjennomføring av faget</w:t>
+      </w:r>
+      <w:bookmarkEnd w:id="18"/>
+      <w:r>
+        <w:t xml:space="preserve"> </w:t>
+      </w:r>
+      <w:r>
+        <w:t xml:space="preserve"> </w:t>
+      </w:r>
+    </w:p>
+    <w:p>
+      <w:r>
         <w:rPr>
           <w:rFonts w:ascii="Arial" w:hAnsi="Arial" w:cs="Arial"/>
           <w:color w:val="000000"/>
           <w:sz w:val="23"/>
           <w:szCs w:val="23"/>
         </w:rPr>
-      </w:pPr>
+        <w:softHyphen/>
+        <w:t xml:space="preserve">fra </w:t>
+      </w:r>
+      <w:proofErr w:type="gramStart"/>
       <w:r>
         <w:rPr>
           <w:rFonts w:ascii="Arial" w:hAnsi="Arial" w:cs="Arial"/>
@@ -5227,54 +6176,19 @@
           <w:sz w:val="23"/>
           <w:szCs w:val="23"/>
         </w:rPr>
-        <w:t>Fra oppgaveteksten: Hva gjorde dere bra, hvorfor gjorde dere dette bra? Hva kunne dere gjort bedre? Møtte dere på noen vanskeligheter, i så fall hvordan taklet dere disse (brukte dere risikoanalysen?)?</w:t>
-      </w:r>
-    </w:p>
-    <w:p>
-      <w:pPr>
+        <w:t>oppgaveteksten:  Hva</w:t>
+      </w:r>
+      <w:proofErr w:type="gramEnd"/>
+      <w:r>
         <w:rPr>
           <w:rFonts w:ascii="Arial" w:hAnsi="Arial" w:cs="Arial"/>
           <w:color w:val="000000"/>
           <w:sz w:val="23"/>
           <w:szCs w:val="23"/>
         </w:rPr>
-      </w:pPr>
-    </w:p>
-    <w:p>
-      <w:r>
-        <w:lastRenderedPageBreak/>
-        <w:t>Vi fikk en litt tøff start på fellesprosjektet ved at vi fikk en utrolig kjedelig beskjed. Daniel var på fjellet på skitur helgen før prosjektstart, og var så utrolig uheldig å pådra seg brudd i kragebeinet. Han måtte vente på operasjon, og visste ikke når han kom tilbake. To uker ut i prosjektperioden hadde vi fremdeles ikke hørt noe fra han. Dette hadde vi tatt høyde for i risikoanalysen, hvor vi hadde skrevet at dersom noen ble borte ville vi løse dette ved å delegere oppgaver videre til et annet gruppemedlem, og eventuelt kutte ut mindre viktig funksjonalitet. Dette har til en viss grad løst seg selv, på den måten at vi uansett måtte prioritere de taskene som vi hadde prioritert høyest i planleggingsfasen.</w:t>
-      </w:r>
-    </w:p>
-    <w:p>
-      <w:r>
-        <w:t xml:space="preserve">Til tross for at Daniel var borte, var vi veldig ivrige i begynnelsen av prosjektperioden. Vi tenkte at det ikke gjorde noe at vi begynte på forskjellige deler, for vi hadde jo planlagt dette tidligere. Dette gjorde at vi i senere tid måtte endre en del på det noen gjorde i begynnelsen, fordi vi hadde litt forskjellige ideer om hvordan pakkene og klassene i systemet skulle kommunisere. I tillegg hadde vi litt problemer i begynnelsen med at vi brukte mye tid på ting som ikke tok oss videre i arbeidet. Et eksempel på dette var problemer med </w:t>
+        <w:t xml:space="preserve"> synes dere om øvingsopplegget og fellesprosjektet (bra/dårlig)? Hva synes dere om gjennomføringen av forelesningene (øvingsforelesningene og forelesningene). Hva var bra og hva kan vi gjøre </w:t>
       </w:r>
       <w:proofErr w:type="spellStart"/>
-      <w:r>
-        <w:t>Git</w:t>
-      </w:r>
-      <w:proofErr w:type="spellEnd"/>
-      <w:r>
-        <w:t xml:space="preserve">, som gjorde at vi til tider kunne sitte lenge å prøve å finne ut av hva som var feil, og dermed uten mulighet til å komme videre i arbeidet. </w:t>
-      </w:r>
-      <w:bookmarkStart w:id="15" w:name="_GoBack"/>
-      <w:bookmarkEnd w:id="15"/>
-    </w:p>
-    <w:p>
-      <w:pPr>
-        <w:pStyle w:val="Heading1"/>
-      </w:pPr>
-      <w:bookmarkStart w:id="16" w:name="_Toc413404706"/>
-      <w:r>
-        <w:t>Kommentarer til gjennomføring av faget</w:t>
-      </w:r>
-      <w:bookmarkEnd w:id="16"/>
-      <w:r>
-        <w:t xml:space="preserve"> </w:t>
-      </w:r>
-    </w:p>
-    <w:p>
       <w:r>
         <w:rPr>
           <w:rFonts w:ascii="Arial" w:hAnsi="Arial" w:cs="Arial"/>
@@ -5282,10 +6196,9 @@
           <w:sz w:val="23"/>
           <w:szCs w:val="23"/>
         </w:rPr>
-        <w:softHyphen/>
-        <w:t xml:space="preserve">fra </w:t>
-      </w:r>
-      <w:proofErr w:type="gramStart"/>
+        <w:t>anerledes</w:t>
+      </w:r>
+      <w:proofErr w:type="spellEnd"/>
       <w:r>
         <w:rPr>
           <w:rFonts w:ascii="Arial" w:hAnsi="Arial" w:cs="Arial"/>
@@ -5293,43 +6206,13 @@
           <w:sz w:val="23"/>
           <w:szCs w:val="23"/>
         </w:rPr>
-        <w:t>oppgaveteksten:  Hva</w:t>
-      </w:r>
-      <w:proofErr w:type="gramEnd"/>
-      <w:r>
-        <w:rPr>
-          <w:rFonts w:ascii="Arial" w:hAnsi="Arial" w:cs="Arial"/>
-          <w:color w:val="000000"/>
-          <w:sz w:val="23"/>
-          <w:szCs w:val="23"/>
-        </w:rPr>
-        <w:t xml:space="preserve"> synes dere om øvingsopplegget og fellesprosjektet (bra/dårlig)? Hva synes dere om gjennomføringen av forelesningene (øvingsforelesningene og forelesningene). Hva var bra og hva kan vi gjøre </w:t>
-      </w:r>
-      <w:proofErr w:type="spellStart"/>
-      <w:r>
-        <w:rPr>
-          <w:rFonts w:ascii="Arial" w:hAnsi="Arial" w:cs="Arial"/>
-          <w:color w:val="000000"/>
-          <w:sz w:val="23"/>
-          <w:szCs w:val="23"/>
-        </w:rPr>
-        <w:t>anerledes</w:t>
-      </w:r>
-      <w:proofErr w:type="spellEnd"/>
-      <w:r>
-        <w:rPr>
-          <w:rFonts w:ascii="Arial" w:hAnsi="Arial" w:cs="Arial"/>
-          <w:color w:val="000000"/>
-          <w:sz w:val="23"/>
-          <w:szCs w:val="23"/>
-        </w:rPr>
         <w:t>?</w:t>
       </w:r>
     </w:p>
     <w:p/>
     <w:p>
       <w:pPr>
-        <w:pStyle w:val="Title"/>
+        <w:pStyle w:val="Tittel"/>
         <w:rPr>
           <w:i/>
           <w:iCs/>
@@ -5339,13 +6222,13 @@
       <w:proofErr w:type="spellStart"/>
       <w:r>
         <w:rPr>
-          <w:rStyle w:val="SubtleEmphasis"/>
+          <w:rStyle w:val="Svakutheving"/>
         </w:rPr>
         <w:t>A</w:t>
       </w:r>
       <w:r>
         <w:rPr>
-          <w:rStyle w:val="SubtleEmphasis"/>
+          <w:rStyle w:val="Svakutheving"/>
         </w:rPr>
         <w:t>ppendix</w:t>
       </w:r>
@@ -5353,23 +6236,26 @@
     </w:p>
     <w:p>
       <w:pPr>
-        <w:pStyle w:val="Heading1"/>
-      </w:pPr>
-      <w:bookmarkStart w:id="17" w:name="_Toc413404707"/>
+        <w:pStyle w:val="Overskrift1"/>
+      </w:pPr>
+      <w:bookmarkStart w:id="19" w:name="_Toc413412694"/>
       <w:r>
         <w:t>Timeliste</w:t>
       </w:r>
-      <w:bookmarkEnd w:id="17"/>
-    </w:p>
-    <w:p>
-      <w:pPr>
-        <w:pStyle w:val="Heading1"/>
-      </w:pPr>
-      <w:bookmarkStart w:id="18" w:name="_Toc413404708"/>
+      <w:bookmarkEnd w:id="19"/>
+    </w:p>
+    <w:p>
+      <w:pPr>
+        <w:pStyle w:val="Overskrift1"/>
+      </w:pPr>
+      <w:bookmarkStart w:id="20" w:name="_Toc413412695"/>
       <w:r>
         <w:t>Møtereferater</w:t>
       </w:r>
-      <w:bookmarkEnd w:id="18"/>
+      <w:r>
+        <w:t xml:space="preserve"> - påbegynt</w:t>
+      </w:r>
+      <w:bookmarkEnd w:id="20"/>
     </w:p>
     <w:p/>
     <w:p/>
@@ -5377,18 +6263,18 @@
     <w:p/>
     <w:p>
       <w:pPr>
-        <w:pStyle w:val="Heading2"/>
-      </w:pPr>
-      <w:bookmarkStart w:id="19" w:name="h.sz4monrcjnri" w:colFirst="0" w:colLast="0"/>
-      <w:bookmarkStart w:id="20" w:name="_Toc413404709"/>
-      <w:bookmarkEnd w:id="19"/>
+        <w:pStyle w:val="Overskrift2"/>
+      </w:pPr>
+      <w:bookmarkStart w:id="21" w:name="h.sz4monrcjnri" w:colFirst="0" w:colLast="0"/>
+      <w:bookmarkStart w:id="22" w:name="_Toc413412696"/>
+      <w:bookmarkEnd w:id="21"/>
       <w:r>
         <w:t>Referat</w:t>
       </w:r>
-      <w:bookmarkEnd w:id="20"/>
       <w:r>
         <w:t xml:space="preserve"> 23.02</w:t>
       </w:r>
+      <w:bookmarkEnd w:id="22"/>
     </w:p>
     <w:p>
       <w:pPr>
@@ -5477,7 +6363,6 @@
           <w:b/>
           <w:u w:val="single"/>
         </w:rPr>
-        <w:lastRenderedPageBreak/>
         <w:t xml:space="preserve">Ordstyrer: </w:t>
       </w:r>
       <w:r>
@@ -6333,7 +7218,7 @@
     </w:p>
     <w:p>
       <w:pPr>
-        <w:pStyle w:val="Subtitle"/>
+        <w:pStyle w:val="Undertittel"/>
         <w:spacing w:line="240" w:lineRule="auto"/>
         <w:rPr>
           <w:rFonts w:ascii="Times New Roman" w:hAnsi="Times New Roman" w:cs="Times New Roman"/>
@@ -6341,8 +7226,8 @@
           <w:szCs w:val="20"/>
         </w:rPr>
       </w:pPr>
-      <w:bookmarkStart w:id="21" w:name="h.uycgxcy50vzm" w:colFirst="0" w:colLast="0"/>
-      <w:bookmarkEnd w:id="21"/>
+      <w:bookmarkStart w:id="23" w:name="h.uycgxcy50vzm" w:colFirst="0" w:colLast="0"/>
+      <w:bookmarkEnd w:id="23"/>
       <w:r>
         <w:rPr>
           <w:rFonts w:ascii="Times New Roman" w:hAnsi="Times New Roman" w:cs="Times New Roman"/>
@@ -6402,7 +7287,6 @@
               <w:rPr>
                 <w:rFonts w:ascii="Times New Roman" w:hAnsi="Times New Roman" w:cs="Times New Roman"/>
               </w:rPr>
-              <w:lastRenderedPageBreak/>
               <w:t>Hva</w:t>
             </w:r>
           </w:p>
@@ -6643,7 +7527,7 @@
     </w:p>
     <w:p>
       <w:pPr>
-        <w:pStyle w:val="Subtitle"/>
+        <w:pStyle w:val="Undertittel"/>
         <w:spacing w:line="240" w:lineRule="auto"/>
         <w:rPr>
           <w:rFonts w:ascii="Times New Roman" w:hAnsi="Times New Roman" w:cs="Times New Roman"/>
@@ -6651,16 +7535,16 @@
           <w:szCs w:val="20"/>
         </w:rPr>
       </w:pPr>
-      <w:bookmarkStart w:id="22" w:name="h.d3xpl8rckl5v" w:colFirst="0" w:colLast="0"/>
-      <w:bookmarkEnd w:id="22"/>
-    </w:p>
-    <w:p>
-      <w:pPr>
-        <w:pStyle w:val="Subtitle"/>
+      <w:bookmarkStart w:id="24" w:name="h.d3xpl8rckl5v" w:colFirst="0" w:colLast="0"/>
+      <w:bookmarkEnd w:id="24"/>
+    </w:p>
+    <w:p>
+      <w:pPr>
+        <w:pStyle w:val="Undertittel"/>
         <w:spacing w:line="240" w:lineRule="auto"/>
       </w:pPr>
-      <w:bookmarkStart w:id="23" w:name="h.6efcwqekb3ou" w:colFirst="0" w:colLast="0"/>
-      <w:bookmarkEnd w:id="23"/>
+      <w:bookmarkStart w:id="25" w:name="h.6efcwqekb3ou" w:colFirst="0" w:colLast="0"/>
+      <w:bookmarkEnd w:id="25"/>
       <w:r>
         <w:rPr>
           <w:rFonts w:ascii="Times New Roman" w:hAnsi="Times New Roman" w:cs="Times New Roman"/>
@@ -6687,7 +7571,7 @@
     <w:p/>
     <w:p>
       <w:pPr>
-        <w:pStyle w:val="Heading2"/>
+        <w:pStyle w:val="Overskrift2"/>
         <w:rPr>
           <w:rFonts w:asciiTheme="minorHAnsi" w:eastAsiaTheme="minorEastAsia" w:hAnsiTheme="minorHAnsi" w:cstheme="minorBidi"/>
           <w:sz w:val="20"/>
@@ -6697,7 +7581,7 @@
     </w:p>
     <w:p>
       <w:pPr>
-        <w:pStyle w:val="Heading2"/>
+        <w:pStyle w:val="Overskrift2"/>
         <w:rPr>
           <w:rFonts w:asciiTheme="minorHAnsi" w:eastAsiaTheme="minorEastAsia" w:hAnsiTheme="minorHAnsi" w:cstheme="minorBidi"/>
           <w:sz w:val="20"/>
@@ -6707,7 +7591,7 @@
     </w:p>
     <w:p>
       <w:pPr>
-        <w:pStyle w:val="Heading2"/>
+        <w:pStyle w:val="Overskrift2"/>
         <w:rPr>
           <w:rFonts w:asciiTheme="minorHAnsi" w:eastAsiaTheme="minorEastAsia" w:hAnsiTheme="minorHAnsi" w:cstheme="minorBidi"/>
           <w:sz w:val="20"/>
@@ -6717,16 +7601,16 @@
     </w:p>
     <w:p>
       <w:pPr>
-        <w:pStyle w:val="Heading2"/>
-      </w:pPr>
-      <w:bookmarkStart w:id="24" w:name="_Toc413404710"/>
+        <w:pStyle w:val="Overskrift2"/>
+      </w:pPr>
+      <w:bookmarkStart w:id="26" w:name="_Toc413412697"/>
       <w:r>
         <w:t>Referat</w:t>
       </w:r>
-      <w:bookmarkEnd w:id="24"/>
       <w:r>
         <w:t xml:space="preserve"> 24.02</w:t>
       </w:r>
+      <w:bookmarkEnd w:id="26"/>
     </w:p>
     <w:p>
       <w:pPr>
@@ -6807,7 +7691,6 @@
           <w:b/>
           <w:u w:val="single"/>
         </w:rPr>
-        <w:lastRenderedPageBreak/>
         <w:t xml:space="preserve">Ordstyrer: </w:t>
       </w:r>
       <w:r>
@@ -6849,7 +7732,7 @@
     </w:p>
     <w:p>
       <w:pPr>
-        <w:pStyle w:val="Subtitle"/>
+        <w:pStyle w:val="Undertittel"/>
         <w:spacing w:line="360" w:lineRule="auto"/>
         <w:rPr>
           <w:rFonts w:ascii="Times New Roman" w:hAnsi="Times New Roman" w:cs="Times New Roman"/>
@@ -6857,8 +7740,8 @@
           <w:szCs w:val="20"/>
         </w:rPr>
       </w:pPr>
-      <w:bookmarkStart w:id="25" w:name="h.ll6ywqoqyfzq" w:colFirst="0" w:colLast="0"/>
-      <w:bookmarkEnd w:id="25"/>
+      <w:bookmarkStart w:id="27" w:name="h.ll6ywqoqyfzq" w:colFirst="0" w:colLast="0"/>
+      <w:bookmarkEnd w:id="27"/>
     </w:p>
     <w:tbl>
       <w:tblPr>
@@ -7218,7 +8101,7 @@
     </w:p>
     <w:p>
       <w:pPr>
-        <w:pStyle w:val="Subtitle"/>
+        <w:pStyle w:val="Undertittel"/>
         <w:spacing w:line="240" w:lineRule="auto"/>
         <w:rPr>
           <w:rFonts w:ascii="Times New Roman" w:hAnsi="Times New Roman" w:cs="Times New Roman"/>
@@ -7226,8 +8109,8 @@
           <w:szCs w:val="20"/>
         </w:rPr>
       </w:pPr>
-      <w:bookmarkStart w:id="26" w:name="h.qy47zz5qivr6" w:colFirst="0" w:colLast="0"/>
-      <w:bookmarkEnd w:id="26"/>
+      <w:bookmarkStart w:id="28" w:name="h.qy47zz5qivr6" w:colFirst="0" w:colLast="0"/>
+      <w:bookmarkEnd w:id="28"/>
       <w:r>
         <w:rPr>
           <w:rFonts w:ascii="Times New Roman" w:hAnsi="Times New Roman" w:cs="Times New Roman"/>
@@ -7327,26 +8210,26 @@
     </w:p>
     <w:p>
       <w:pPr>
-        <w:pStyle w:val="Subtitle"/>
+        <w:pStyle w:val="Undertittel"/>
         <w:spacing w:line="240" w:lineRule="auto"/>
       </w:pPr>
-      <w:bookmarkStart w:id="27" w:name="h.iyiyum8n2e91" w:colFirst="0" w:colLast="0"/>
-      <w:bookmarkEnd w:id="27"/>
-    </w:p>
-    <w:p>
-      <w:pPr>
-        <w:pStyle w:val="Heading2"/>
-      </w:pPr>
-      <w:bookmarkStart w:id="28" w:name="h.cpipyatr1n2n" w:colFirst="0" w:colLast="0"/>
-      <w:bookmarkStart w:id="29" w:name="_Toc413404711"/>
-      <w:bookmarkEnd w:id="28"/>
+      <w:bookmarkStart w:id="29" w:name="h.iyiyum8n2e91" w:colFirst="0" w:colLast="0"/>
+      <w:bookmarkEnd w:id="29"/>
+    </w:p>
+    <w:p>
+      <w:pPr>
+        <w:pStyle w:val="Overskrift2"/>
+      </w:pPr>
+      <w:bookmarkStart w:id="30" w:name="h.cpipyatr1n2n" w:colFirst="0" w:colLast="0"/>
+      <w:bookmarkStart w:id="31" w:name="_Toc413412698"/>
+      <w:bookmarkEnd w:id="30"/>
       <w:r>
         <w:t>Referat</w:t>
       </w:r>
-      <w:bookmarkEnd w:id="29"/>
       <w:r>
         <w:t xml:space="preserve"> 27.02</w:t>
       </w:r>
+      <w:bookmarkEnd w:id="31"/>
     </w:p>
     <w:p>
       <w:pPr>
@@ -7428,7 +8311,6 @@
           <w:b/>
           <w:u w:val="single"/>
         </w:rPr>
-        <w:lastRenderedPageBreak/>
         <w:t xml:space="preserve">Ordstyrer: </w:t>
       </w:r>
       <w:r>
@@ -8152,7 +9034,7 @@
     </w:p>
     <w:p>
       <w:pPr>
-        <w:pStyle w:val="Subtitle"/>
+        <w:pStyle w:val="Undertittel"/>
         <w:spacing w:line="240" w:lineRule="auto"/>
         <w:rPr>
           <w:rFonts w:ascii="Times New Roman" w:hAnsi="Times New Roman" w:cs="Times New Roman"/>
@@ -8185,16 +9067,200 @@
     </w:p>
     <w:p>
       <w:pPr>
-        <w:pStyle w:val="Heading2"/>
-      </w:pPr>
-      <w:bookmarkStart w:id="30" w:name="_Toc413404712"/>
+        <w:spacing w:line="240" w:lineRule="auto"/>
+        <w:rPr>
+          <w:rFonts w:ascii="Times New Roman" w:hAnsi="Times New Roman" w:cs="Times New Roman"/>
+        </w:rPr>
+      </w:pPr>
+    </w:p>
+    <w:p>
+      <w:pPr>
+        <w:spacing w:line="240" w:lineRule="auto"/>
+        <w:rPr>
+          <w:rFonts w:ascii="Times New Roman" w:hAnsi="Times New Roman" w:cs="Times New Roman"/>
+        </w:rPr>
+      </w:pPr>
+    </w:p>
+    <w:p>
+      <w:pPr>
+        <w:spacing w:line="240" w:lineRule="auto"/>
+        <w:rPr>
+          <w:rFonts w:ascii="Times New Roman" w:hAnsi="Times New Roman" w:cs="Times New Roman"/>
+        </w:rPr>
+      </w:pPr>
+    </w:p>
+    <w:p>
+      <w:pPr>
+        <w:spacing w:line="240" w:lineRule="auto"/>
+        <w:rPr>
+          <w:rFonts w:ascii="Times New Roman" w:hAnsi="Times New Roman" w:cs="Times New Roman"/>
+        </w:rPr>
+      </w:pPr>
+    </w:p>
+    <w:p>
+      <w:pPr>
+        <w:spacing w:line="240" w:lineRule="auto"/>
+        <w:rPr>
+          <w:rFonts w:ascii="Times New Roman" w:hAnsi="Times New Roman" w:cs="Times New Roman"/>
+        </w:rPr>
+      </w:pPr>
+    </w:p>
+    <w:p>
+      <w:pPr>
+        <w:spacing w:line="240" w:lineRule="auto"/>
+        <w:rPr>
+          <w:rFonts w:ascii="Times New Roman" w:hAnsi="Times New Roman" w:cs="Times New Roman"/>
+        </w:rPr>
+      </w:pPr>
+    </w:p>
+    <w:p>
+      <w:pPr>
+        <w:spacing w:line="240" w:lineRule="auto"/>
+        <w:rPr>
+          <w:rFonts w:ascii="Times New Roman" w:hAnsi="Times New Roman" w:cs="Times New Roman"/>
+        </w:rPr>
+      </w:pPr>
+    </w:p>
+    <w:p>
+      <w:pPr>
+        <w:spacing w:line="240" w:lineRule="auto"/>
+        <w:rPr>
+          <w:rFonts w:ascii="Times New Roman" w:hAnsi="Times New Roman" w:cs="Times New Roman"/>
+        </w:rPr>
+      </w:pPr>
+    </w:p>
+    <w:p>
+      <w:pPr>
+        <w:spacing w:line="240" w:lineRule="auto"/>
+        <w:rPr>
+          <w:rFonts w:ascii="Times New Roman" w:hAnsi="Times New Roman" w:cs="Times New Roman"/>
+        </w:rPr>
+      </w:pPr>
+    </w:p>
+    <w:p>
+      <w:pPr>
+        <w:spacing w:line="240" w:lineRule="auto"/>
+        <w:rPr>
+          <w:rFonts w:ascii="Times New Roman" w:hAnsi="Times New Roman" w:cs="Times New Roman"/>
+        </w:rPr>
+      </w:pPr>
+    </w:p>
+    <w:p>
+      <w:pPr>
+        <w:spacing w:line="240" w:lineRule="auto"/>
+        <w:rPr>
+          <w:rFonts w:ascii="Times New Roman" w:hAnsi="Times New Roman" w:cs="Times New Roman"/>
+        </w:rPr>
+      </w:pPr>
+    </w:p>
+    <w:p>
+      <w:pPr>
+        <w:spacing w:line="240" w:lineRule="auto"/>
+        <w:rPr>
+          <w:rFonts w:ascii="Times New Roman" w:hAnsi="Times New Roman" w:cs="Times New Roman"/>
+        </w:rPr>
+      </w:pPr>
+    </w:p>
+    <w:p>
+      <w:pPr>
+        <w:spacing w:line="240" w:lineRule="auto"/>
+        <w:rPr>
+          <w:rFonts w:ascii="Times New Roman" w:hAnsi="Times New Roman" w:cs="Times New Roman"/>
+        </w:rPr>
+      </w:pPr>
+    </w:p>
+    <w:p>
+      <w:pPr>
+        <w:spacing w:line="240" w:lineRule="auto"/>
+        <w:rPr>
+          <w:rFonts w:ascii="Times New Roman" w:hAnsi="Times New Roman" w:cs="Times New Roman"/>
+        </w:rPr>
+      </w:pPr>
+    </w:p>
+    <w:p>
+      <w:pPr>
+        <w:spacing w:line="240" w:lineRule="auto"/>
+        <w:rPr>
+          <w:rFonts w:ascii="Times New Roman" w:hAnsi="Times New Roman" w:cs="Times New Roman"/>
+        </w:rPr>
+      </w:pPr>
+    </w:p>
+    <w:p>
+      <w:pPr>
+        <w:spacing w:line="240" w:lineRule="auto"/>
+        <w:rPr>
+          <w:rFonts w:ascii="Times New Roman" w:hAnsi="Times New Roman" w:cs="Times New Roman"/>
+        </w:rPr>
+      </w:pPr>
+    </w:p>
+    <w:p>
+      <w:pPr>
+        <w:spacing w:line="240" w:lineRule="auto"/>
+        <w:rPr>
+          <w:rFonts w:ascii="Times New Roman" w:hAnsi="Times New Roman" w:cs="Times New Roman"/>
+        </w:rPr>
+      </w:pPr>
+    </w:p>
+    <w:p>
+      <w:pPr>
+        <w:spacing w:line="240" w:lineRule="auto"/>
+        <w:rPr>
+          <w:rFonts w:ascii="Times New Roman" w:hAnsi="Times New Roman" w:cs="Times New Roman"/>
+        </w:rPr>
+      </w:pPr>
+    </w:p>
+    <w:p>
+      <w:pPr>
+        <w:spacing w:line="240" w:lineRule="auto"/>
+        <w:rPr>
+          <w:rFonts w:ascii="Times New Roman" w:hAnsi="Times New Roman" w:cs="Times New Roman"/>
+        </w:rPr>
+      </w:pPr>
+    </w:p>
+    <w:p>
+      <w:pPr>
+        <w:spacing w:line="240" w:lineRule="auto"/>
+        <w:rPr>
+          <w:rFonts w:ascii="Times New Roman" w:hAnsi="Times New Roman" w:cs="Times New Roman"/>
+        </w:rPr>
+      </w:pPr>
+    </w:p>
+    <w:p>
+      <w:pPr>
+        <w:spacing w:line="240" w:lineRule="auto"/>
+        <w:rPr>
+          <w:rFonts w:ascii="Times New Roman" w:hAnsi="Times New Roman" w:cs="Times New Roman"/>
+        </w:rPr>
+      </w:pPr>
+    </w:p>
+    <w:p>
+      <w:pPr>
+        <w:spacing w:line="240" w:lineRule="auto"/>
+        <w:rPr>
+          <w:rFonts w:ascii="Times New Roman" w:hAnsi="Times New Roman" w:cs="Times New Roman"/>
+        </w:rPr>
+      </w:pPr>
+    </w:p>
+    <w:p>
+      <w:pPr>
+        <w:spacing w:line="240" w:lineRule="auto"/>
+        <w:rPr>
+          <w:rFonts w:ascii="Times New Roman" w:hAnsi="Times New Roman" w:cs="Times New Roman"/>
+        </w:rPr>
+      </w:pPr>
+    </w:p>
+    <w:p>
+      <w:pPr>
+        <w:pStyle w:val="Overskrift2"/>
+      </w:pPr>
+      <w:bookmarkStart w:id="32" w:name="_Toc413412699"/>
       <w:r>
         <w:t>Referat</w:t>
       </w:r>
-      <w:bookmarkEnd w:id="30"/>
       <w:r>
         <w:t xml:space="preserve"> 03.03</w:t>
       </w:r>
+      <w:bookmarkEnd w:id="32"/>
     </w:p>
     <w:p>
       <w:pPr>
@@ -8292,7 +9358,6 @@
           <w:b/>
           <w:u w:val="single"/>
         </w:rPr>
-        <w:lastRenderedPageBreak/>
         <w:t xml:space="preserve">Ordstyrer: </w:t>
       </w:r>
       <w:r>
@@ -8858,7 +9923,7 @@
     </w:p>
     <w:p>
       <w:pPr>
-        <w:pStyle w:val="Subtitle"/>
+        <w:pStyle w:val="Undertittel"/>
         <w:spacing w:line="240" w:lineRule="auto"/>
         <w:rPr>
           <w:rFonts w:ascii="Times New Roman" w:hAnsi="Times New Roman" w:cs="Times New Roman"/>
@@ -8899,7 +9964,7 @@
     </w:p>
     <w:p>
       <w:pPr>
-        <w:pStyle w:val="Subtitle"/>
+        <w:pStyle w:val="Undertittel"/>
         <w:spacing w:line="240" w:lineRule="auto"/>
         <w:rPr>
           <w:rFonts w:ascii="Times New Roman" w:hAnsi="Times New Roman" w:cs="Times New Roman"/>
@@ -8910,7 +9975,7 @@
     </w:p>
     <w:p>
       <w:pPr>
-        <w:pStyle w:val="Subtitle"/>
+        <w:pStyle w:val="Undertittel"/>
         <w:spacing w:line="240" w:lineRule="auto"/>
         <w:rPr>
           <w:rFonts w:ascii="Times New Roman" w:hAnsi="Times New Roman" w:cs="Times New Roman"/>
@@ -8942,12 +10007,12 @@
       </w:pPr>
     </w:p>
     <w:sectPr>
-      <w:headerReference w:type="even" r:id="rId13"/>
-      <w:headerReference w:type="default" r:id="rId14"/>
-      <w:footerReference w:type="even" r:id="rId15"/>
-      <w:footerReference w:type="default" r:id="rId16"/>
-      <w:headerReference w:type="first" r:id="rId17"/>
-      <w:footerReference w:type="first" r:id="rId18"/>
+      <w:headerReference w:type="even" r:id="rId16"/>
+      <w:headerReference w:type="default" r:id="rId17"/>
+      <w:footerReference w:type="even" r:id="rId18"/>
+      <w:footerReference w:type="default" r:id="rId19"/>
+      <w:headerReference w:type="first" r:id="rId20"/>
+      <w:footerReference w:type="first" r:id="rId21"/>
       <w:pgSz w:w="11907" w:h="16839"/>
       <w:pgMar w:top="1418" w:right="1843" w:bottom="1418" w:left="1843" w:header="709" w:footer="709" w:gutter="0"/>
       <w:pgNumType w:start="0"/>
@@ -8988,7 +10053,7 @@
 <w:ftr xmlns:wpc="http://schemas.microsoft.com/office/word/2010/wordprocessingCanvas" xmlns:mc="http://schemas.openxmlformats.org/markup-compatibility/2006" xmlns:o="urn:schemas-microsoft-com:office:office" xmlns:r="http://schemas.openxmlformats.org/officeDocument/2006/relationships" xmlns:m="http://schemas.openxmlformats.org/officeDocument/2006/math" xmlns:v="urn:schemas-microsoft-com:vml" xmlns:wp14="http://schemas.microsoft.com/office/word/2010/wordprocessingDrawing" xmlns:wp="http://schemas.openxmlformats.org/drawingml/2006/wordprocessingDrawing" xmlns:w10="urn:schemas-microsoft-com:office:word" xmlns:w="http://schemas.openxmlformats.org/wordprocessingml/2006/main" xmlns:w14="http://schemas.microsoft.com/office/word/2010/wordml" xmlns:w15="http://schemas.microsoft.com/office/word/2012/wordml" xmlns:wpg="http://schemas.microsoft.com/office/word/2010/wordprocessingGroup" xmlns:wpi="http://schemas.microsoft.com/office/word/2010/wordprocessingInk" xmlns:wne="http://schemas.microsoft.com/office/word/2006/wordml" xmlns:wps="http://schemas.microsoft.com/office/word/2010/wordprocessingShape" mc:Ignorable="w14 w15 wp14">
   <w:p>
     <w:pPr>
-      <w:pStyle w:val="Footer"/>
+      <w:pStyle w:val="Bunntekst"/>
     </w:pPr>
   </w:p>
 </w:ftr>
@@ -8998,7 +10063,7 @@
 <w:ftr xmlns:wpc="http://schemas.microsoft.com/office/word/2010/wordprocessingCanvas" xmlns:mc="http://schemas.openxmlformats.org/markup-compatibility/2006" xmlns:o="urn:schemas-microsoft-com:office:office" xmlns:r="http://schemas.openxmlformats.org/officeDocument/2006/relationships" xmlns:m="http://schemas.openxmlformats.org/officeDocument/2006/math" xmlns:v="urn:schemas-microsoft-com:vml" xmlns:wp14="http://schemas.microsoft.com/office/word/2010/wordprocessingDrawing" xmlns:wp="http://schemas.openxmlformats.org/drawingml/2006/wordprocessingDrawing" xmlns:w10="urn:schemas-microsoft-com:office:word" xmlns:w="http://schemas.openxmlformats.org/wordprocessingml/2006/main" xmlns:w14="http://schemas.microsoft.com/office/word/2010/wordml" xmlns:w15="http://schemas.microsoft.com/office/word/2012/wordml" xmlns:wpg="http://schemas.microsoft.com/office/word/2010/wordprocessingGroup" xmlns:wpi="http://schemas.microsoft.com/office/word/2010/wordprocessingInk" xmlns:wne="http://schemas.microsoft.com/office/word/2006/wordml" xmlns:wps="http://schemas.microsoft.com/office/word/2010/wordprocessingShape" mc:Ignorable="w14 w15 wp14">
   <w:p>
     <w:pPr>
-      <w:pStyle w:val="Footer"/>
+      <w:pStyle w:val="Bunntekst"/>
     </w:pPr>
     <w:r>
       <w:ptab w:relativeTo="margin" w:alignment="right" w:leader="none"/>
@@ -9016,7 +10081,7 @@
       <w:rPr>
         <w:noProof/>
       </w:rPr>
-      <w:t>7</w:t>
+      <w:t>4</w:t>
     </w:r>
     <w:r>
       <w:rPr>
@@ -9053,7 +10118,7 @@
 <w:ftr xmlns:wpc="http://schemas.microsoft.com/office/word/2010/wordprocessingCanvas" xmlns:mc="http://schemas.openxmlformats.org/markup-compatibility/2006" xmlns:o="urn:schemas-microsoft-com:office:office" xmlns:r="http://schemas.openxmlformats.org/officeDocument/2006/relationships" xmlns:m="http://schemas.openxmlformats.org/officeDocument/2006/math" xmlns:v="urn:schemas-microsoft-com:vml" xmlns:wp14="http://schemas.microsoft.com/office/word/2010/wordprocessingDrawing" xmlns:wp="http://schemas.openxmlformats.org/drawingml/2006/wordprocessingDrawing" xmlns:w10="urn:schemas-microsoft-com:office:word" xmlns:w="http://schemas.openxmlformats.org/wordprocessingml/2006/main" xmlns:w14="http://schemas.microsoft.com/office/word/2010/wordml" xmlns:w15="http://schemas.microsoft.com/office/word/2012/wordml" xmlns:wpg="http://schemas.microsoft.com/office/word/2010/wordprocessingGroup" xmlns:wpi="http://schemas.microsoft.com/office/word/2010/wordprocessingInk" xmlns:wne="http://schemas.microsoft.com/office/word/2006/wordml" xmlns:wps="http://schemas.microsoft.com/office/word/2010/wordprocessingShape" mc:Ignorable="w14 w15 wp14">
   <w:p>
     <w:pPr>
-      <w:pStyle w:val="Footer"/>
+      <w:pStyle w:val="Bunntekst"/>
     </w:pPr>
   </w:p>
 </w:ftr>
@@ -9088,7 +10153,7 @@
 <w:hdr xmlns:wpc="http://schemas.microsoft.com/office/word/2010/wordprocessingCanvas" xmlns:mc="http://schemas.openxmlformats.org/markup-compatibility/2006" xmlns:o="urn:schemas-microsoft-com:office:office" xmlns:r="http://schemas.openxmlformats.org/officeDocument/2006/relationships" xmlns:m="http://schemas.openxmlformats.org/officeDocument/2006/math" xmlns:v="urn:schemas-microsoft-com:vml" xmlns:wp14="http://schemas.microsoft.com/office/word/2010/wordprocessingDrawing" xmlns:wp="http://schemas.openxmlformats.org/drawingml/2006/wordprocessingDrawing" xmlns:w10="urn:schemas-microsoft-com:office:word" xmlns:w="http://schemas.openxmlformats.org/wordprocessingml/2006/main" xmlns:w14="http://schemas.microsoft.com/office/word/2010/wordml" xmlns:w15="http://schemas.microsoft.com/office/word/2012/wordml" xmlns:wpg="http://schemas.microsoft.com/office/word/2010/wordprocessingGroup" xmlns:wpi="http://schemas.microsoft.com/office/word/2010/wordprocessingInk" xmlns:wne="http://schemas.microsoft.com/office/word/2006/wordml" xmlns:wps="http://schemas.microsoft.com/office/word/2010/wordprocessingShape" mc:Ignorable="w14 w15 wp14">
   <w:p>
     <w:pPr>
-      <w:pStyle w:val="Header"/>
+      <w:pStyle w:val="Topptekst"/>
     </w:pPr>
   </w:p>
 </w:hdr>
@@ -9098,7 +10163,7 @@
 <w:hdr xmlns:wpc="http://schemas.microsoft.com/office/word/2010/wordprocessingCanvas" xmlns:mc="http://schemas.openxmlformats.org/markup-compatibility/2006" xmlns:o="urn:schemas-microsoft-com:office:office" xmlns:r="http://schemas.openxmlformats.org/officeDocument/2006/relationships" xmlns:m="http://schemas.openxmlformats.org/officeDocument/2006/math" xmlns:v="urn:schemas-microsoft-com:vml" xmlns:wp14="http://schemas.microsoft.com/office/word/2010/wordprocessingDrawing" xmlns:wp="http://schemas.openxmlformats.org/drawingml/2006/wordprocessingDrawing" xmlns:w10="urn:schemas-microsoft-com:office:word" xmlns:w="http://schemas.openxmlformats.org/wordprocessingml/2006/main" xmlns:w14="http://schemas.microsoft.com/office/word/2010/wordml" xmlns:w15="http://schemas.microsoft.com/office/word/2012/wordml" xmlns:wpg="http://schemas.microsoft.com/office/word/2010/wordprocessingGroup" xmlns:wpi="http://schemas.microsoft.com/office/word/2010/wordprocessingInk" xmlns:wne="http://schemas.microsoft.com/office/word/2006/wordml" xmlns:wps="http://schemas.microsoft.com/office/word/2010/wordprocessingShape" mc:Ignorable="w14 w15 wp14">
   <w:p>
     <w:pPr>
-      <w:pStyle w:val="Header"/>
+      <w:pStyle w:val="Topptekst"/>
     </w:pPr>
     <w:r>
       <w:ptab w:relativeTo="margin" w:alignment="right" w:leader="none"/>
@@ -9114,7 +10179,6 @@
           <w:calendar w:val="gregorian"/>
         </w:date>
       </w:sdtPr>
-      <w:sdtEndPr/>
       <w:sdtContent>
         <w:r>
           <w:t>20.03.2015</w:t>
@@ -9144,7 +10208,7 @@
 <w:hdr xmlns:wpc="http://schemas.microsoft.com/office/word/2010/wordprocessingCanvas" xmlns:mc="http://schemas.openxmlformats.org/markup-compatibility/2006" xmlns:o="urn:schemas-microsoft-com:office:office" xmlns:r="http://schemas.openxmlformats.org/officeDocument/2006/relationships" xmlns:m="http://schemas.openxmlformats.org/officeDocument/2006/math" xmlns:v="urn:schemas-microsoft-com:vml" xmlns:wp14="http://schemas.microsoft.com/office/word/2010/wordprocessingDrawing" xmlns:wp="http://schemas.openxmlformats.org/drawingml/2006/wordprocessingDrawing" xmlns:w10="urn:schemas-microsoft-com:office:word" xmlns:w="http://schemas.openxmlformats.org/wordprocessingml/2006/main" xmlns:w14="http://schemas.microsoft.com/office/word/2010/wordml" xmlns:w15="http://schemas.microsoft.com/office/word/2012/wordml" xmlns:wpg="http://schemas.microsoft.com/office/word/2010/wordprocessingGroup" xmlns:wpi="http://schemas.microsoft.com/office/word/2010/wordprocessingInk" xmlns:wne="http://schemas.microsoft.com/office/word/2006/wordml" xmlns:wps="http://schemas.microsoft.com/office/word/2010/wordprocessingShape" mc:Ignorable="w14 w15 wp14">
   <w:p>
     <w:pPr>
-      <w:pStyle w:val="Header"/>
+      <w:pStyle w:val="Topptekst"/>
     </w:pPr>
   </w:p>
 </w:hdr>
@@ -11083,11 +12147,11 @@
       <w:lang w:val="nb-NO"/>
     </w:rPr>
   </w:style>
-  <w:style w:type="paragraph" w:styleId="Heading1">
+  <w:style w:type="paragraph" w:styleId="Overskrift1">
     <w:name w:val="heading 1"/>
     <w:basedOn w:val="Normal"/>
     <w:next w:val="Normal"/>
-    <w:link w:val="Heading1Char"/>
+    <w:link w:val="Overskrift1Tegn"/>
     <w:uiPriority w:val="9"/>
     <w:unhideWhenUsed/>
     <w:qFormat/>
@@ -11103,11 +12167,11 @@
       <w:szCs w:val="32"/>
     </w:rPr>
   </w:style>
-  <w:style w:type="paragraph" w:styleId="Heading2">
+  <w:style w:type="paragraph" w:styleId="Overskrift2">
     <w:name w:val="heading 2"/>
     <w:basedOn w:val="Normal"/>
     <w:next w:val="Normal"/>
-    <w:link w:val="Heading2Char"/>
+    <w:link w:val="Overskrift2Tegn"/>
     <w:uiPriority w:val="9"/>
     <w:unhideWhenUsed/>
     <w:qFormat/>
@@ -11121,11 +12185,11 @@
       <w:szCs w:val="28"/>
     </w:rPr>
   </w:style>
-  <w:style w:type="paragraph" w:styleId="Heading3">
+  <w:style w:type="paragraph" w:styleId="Overskrift3">
     <w:name w:val="heading 3"/>
     <w:basedOn w:val="Normal"/>
     <w:next w:val="Normal"/>
-    <w:link w:val="Heading3Char"/>
+    <w:link w:val="Overskrift3Tegn"/>
     <w:uiPriority w:val="9"/>
     <w:unhideWhenUsed/>
     <w:qFormat/>
@@ -11140,11 +12204,11 @@
       <w:szCs w:val="24"/>
     </w:rPr>
   </w:style>
-  <w:style w:type="paragraph" w:styleId="Heading4">
+  <w:style w:type="paragraph" w:styleId="Overskrift4">
     <w:name w:val="heading 4"/>
     <w:basedOn w:val="Normal"/>
     <w:next w:val="Normal"/>
-    <w:link w:val="Heading4Char"/>
+    <w:link w:val="Overskrift4Tegn"/>
     <w:uiPriority w:val="9"/>
     <w:semiHidden/>
     <w:unhideWhenUsed/>
@@ -11160,11 +12224,11 @@
       <w:szCs w:val="22"/>
     </w:rPr>
   </w:style>
-  <w:style w:type="paragraph" w:styleId="Heading5">
+  <w:style w:type="paragraph" w:styleId="Overskrift5">
     <w:name w:val="heading 5"/>
     <w:basedOn w:val="Normal"/>
     <w:next w:val="Normal"/>
-    <w:link w:val="Heading5Char"/>
+    <w:link w:val="Overskrift5Tegn"/>
     <w:uiPriority w:val="9"/>
     <w:semiHidden/>
     <w:unhideWhenUsed/>
@@ -11181,11 +12245,11 @@
       <w:szCs w:val="22"/>
     </w:rPr>
   </w:style>
-  <w:style w:type="paragraph" w:styleId="Heading6">
+  <w:style w:type="paragraph" w:styleId="Overskrift6">
     <w:name w:val="heading 6"/>
     <w:basedOn w:val="Normal"/>
     <w:next w:val="Normal"/>
-    <w:link w:val="Heading6Char"/>
+    <w:link w:val="Overskrift6Tegn"/>
     <w:uiPriority w:val="9"/>
     <w:semiHidden/>
     <w:unhideWhenUsed/>
@@ -11200,11 +12264,11 @@
       <w:color w:val="E65B01" w:themeColor="accent1" w:themeShade="BF"/>
     </w:rPr>
   </w:style>
-  <w:style w:type="paragraph" w:styleId="Heading7">
+  <w:style w:type="paragraph" w:styleId="Overskrift7">
     <w:name w:val="heading 7"/>
     <w:basedOn w:val="Normal"/>
     <w:next w:val="Normal"/>
-    <w:link w:val="Heading7Char"/>
+    <w:link w:val="Overskrift7Tegn"/>
     <w:uiPriority w:val="9"/>
     <w:semiHidden/>
     <w:unhideWhenUsed/>
@@ -11221,11 +12285,11 @@
       <w:color w:val="E65B01" w:themeColor="accent1" w:themeShade="BF"/>
     </w:rPr>
   </w:style>
-  <w:style w:type="paragraph" w:styleId="Heading8">
+  <w:style w:type="paragraph" w:styleId="Overskrift8">
     <w:name w:val="heading 8"/>
     <w:basedOn w:val="Normal"/>
     <w:next w:val="Normal"/>
-    <w:link w:val="Heading8Char"/>
+    <w:link w:val="Overskrift8Tegn"/>
     <w:uiPriority w:val="9"/>
     <w:semiHidden/>
     <w:unhideWhenUsed/>
@@ -11240,11 +12304,11 @@
       <w:color w:val="3667C3" w:themeColor="accent2" w:themeShade="BF"/>
     </w:rPr>
   </w:style>
-  <w:style w:type="paragraph" w:styleId="Heading9">
+  <w:style w:type="paragraph" w:styleId="Overskrift9">
     <w:name w:val="heading 9"/>
     <w:basedOn w:val="Normal"/>
     <w:next w:val="Normal"/>
-    <w:link w:val="Heading9Char"/>
+    <w:link w:val="Overskrift9Tegn"/>
     <w:uiPriority w:val="9"/>
     <w:semiHidden/>
     <w:unhideWhenUsed/>
@@ -11263,13 +12327,13 @@
       <w:szCs w:val="18"/>
     </w:rPr>
   </w:style>
-  <w:style w:type="character" w:default="1" w:styleId="DefaultParagraphFont">
+  <w:style w:type="character" w:default="1" w:styleId="Standardskriftforavsnitt">
     <w:name w:val="Default Paragraph Font"/>
     <w:uiPriority w:val="1"/>
     <w:semiHidden/>
     <w:unhideWhenUsed/>
   </w:style>
-  <w:style w:type="table" w:default="1" w:styleId="TableNormal">
+  <w:style w:type="table" w:default="1" w:styleId="Vanligtabell">
     <w:name w:val="Normal Table"/>
     <w:uiPriority w:val="99"/>
     <w:semiHidden/>
@@ -11284,16 +12348,16 @@
       </w:tblCellMar>
     </w:tblPr>
   </w:style>
-  <w:style w:type="numbering" w:default="1" w:styleId="NoList">
+  <w:style w:type="numbering" w:default="1" w:styleId="Ingenliste">
     <w:name w:val="No List"/>
     <w:uiPriority w:val="99"/>
     <w:semiHidden/>
     <w:unhideWhenUsed/>
   </w:style>
-  <w:style w:type="character" w:customStyle="1" w:styleId="Heading1Char">
-    <w:name w:val="Heading 1 Char"/>
-    <w:basedOn w:val="DefaultParagraphFont"/>
-    <w:link w:val="Heading1"/>
+  <w:style w:type="character" w:customStyle="1" w:styleId="Overskrift1Tegn">
+    <w:name w:val="Overskrift 1 Tegn"/>
+    <w:basedOn w:val="Standardskriftforavsnitt"/>
+    <w:link w:val="Overskrift1"/>
     <w:uiPriority w:val="9"/>
     <w:rPr>
       <w:rFonts w:asciiTheme="majorHAnsi" w:eastAsiaTheme="majorEastAsia" w:hAnsiTheme="majorHAnsi" w:cstheme="majorBidi"/>
@@ -11304,10 +12368,10 @@
       <w:szCs w:val="32"/>
     </w:rPr>
   </w:style>
-  <w:style w:type="character" w:customStyle="1" w:styleId="Heading2Char">
-    <w:name w:val="Heading 2 Char"/>
-    <w:basedOn w:val="DefaultParagraphFont"/>
-    <w:link w:val="Heading2"/>
+  <w:style w:type="character" w:customStyle="1" w:styleId="Overskrift2Tegn">
+    <w:name w:val="Overskrift 2 Tegn"/>
+    <w:basedOn w:val="Standardskriftforavsnitt"/>
+    <w:link w:val="Overskrift2"/>
     <w:uiPriority w:val="9"/>
     <w:rPr>
       <w:rFonts w:asciiTheme="majorHAnsi" w:eastAsiaTheme="majorEastAsia" w:hAnsiTheme="majorHAnsi" w:cstheme="majorBidi"/>
@@ -11316,10 +12380,10 @@
       <w:szCs w:val="28"/>
     </w:rPr>
   </w:style>
-  <w:style w:type="paragraph" w:styleId="Title">
+  <w:style w:type="paragraph" w:styleId="Tittel">
     <w:name w:val="Title"/>
     <w:basedOn w:val="Normal"/>
-    <w:link w:val="TitleChar"/>
+    <w:link w:val="TittelTegn"/>
     <w:qFormat/>
     <w:rPr>
       <w:rFonts w:asciiTheme="majorHAnsi" w:eastAsiaTheme="majorEastAsia" w:hAnsiTheme="majorHAnsi" w:cstheme="majorBidi"/>
@@ -11330,10 +12394,10 @@
       <w:szCs w:val="48"/>
     </w:rPr>
   </w:style>
-  <w:style w:type="character" w:customStyle="1" w:styleId="TitleChar">
-    <w:name w:val="Title Char"/>
-    <w:basedOn w:val="DefaultParagraphFont"/>
-    <w:link w:val="Title"/>
+  <w:style w:type="character" w:customStyle="1" w:styleId="TittelTegn">
+    <w:name w:val="Tittel Tegn"/>
+    <w:basedOn w:val="Standardskriftforavsnitt"/>
+    <w:link w:val="Tittel"/>
     <w:uiPriority w:val="10"/>
     <w:rPr>
       <w:rFonts w:asciiTheme="majorHAnsi" w:eastAsiaTheme="majorEastAsia" w:hAnsiTheme="majorHAnsi" w:cstheme="majorBidi"/>
@@ -11344,10 +12408,10 @@
       <w:szCs w:val="48"/>
     </w:rPr>
   </w:style>
-  <w:style w:type="paragraph" w:styleId="Subtitle">
+  <w:style w:type="paragraph" w:styleId="Undertittel">
     <w:name w:val="Subtitle"/>
     <w:basedOn w:val="Normal"/>
-    <w:link w:val="SubtitleChar"/>
+    <w:link w:val="UndertittelTegn"/>
     <w:qFormat/>
     <w:rPr>
       <w:i/>
@@ -11358,10 +12422,10 @@
       <w:szCs w:val="24"/>
     </w:rPr>
   </w:style>
-  <w:style w:type="character" w:customStyle="1" w:styleId="SubtitleChar">
-    <w:name w:val="Subtitle Char"/>
-    <w:basedOn w:val="DefaultParagraphFont"/>
-    <w:link w:val="Subtitle"/>
+  <w:style w:type="character" w:customStyle="1" w:styleId="UndertittelTegn">
+    <w:name w:val="Undertittel Tegn"/>
+    <w:basedOn w:val="Standardskriftforavsnitt"/>
+    <w:link w:val="Undertittel"/>
     <w:uiPriority w:val="11"/>
     <w:rPr>
       <w:i/>
@@ -11372,10 +12436,10 @@
       <w:szCs w:val="24"/>
     </w:rPr>
   </w:style>
-  <w:style w:type="paragraph" w:styleId="BalloonText">
+  <w:style w:type="paragraph" w:styleId="Bobletekst">
     <w:name w:val="Balloon Text"/>
     <w:basedOn w:val="Normal"/>
-    <w:link w:val="BalloonTextChar"/>
+    <w:link w:val="BobletekstTegn"/>
     <w:uiPriority w:val="99"/>
     <w:semiHidden/>
     <w:unhideWhenUsed/>
@@ -11388,10 +12452,10 @@
       <w:szCs w:val="16"/>
     </w:rPr>
   </w:style>
-  <w:style w:type="character" w:customStyle="1" w:styleId="BalloonTextChar">
-    <w:name w:val="Balloon Text Char"/>
-    <w:basedOn w:val="DefaultParagraphFont"/>
-    <w:link w:val="BalloonText"/>
+  <w:style w:type="character" w:customStyle="1" w:styleId="BobletekstTegn">
+    <w:name w:val="Bobletekst Tegn"/>
+    <w:basedOn w:val="Standardskriftforavsnitt"/>
+    <w:link w:val="Bobletekst"/>
     <w:uiPriority w:val="99"/>
     <w:semiHidden/>
     <w:rPr>
@@ -11402,9 +12466,9 @@
       <w:lang w:val="nb-NO"/>
     </w:rPr>
   </w:style>
-  <w:style w:type="character" w:styleId="BookTitle">
+  <w:style w:type="character" w:styleId="Boktittel">
     <w:name w:val="Book Title"/>
-    <w:basedOn w:val="DefaultParagraphFont"/>
+    <w:basedOn w:val="Standardskriftforavsnitt"/>
     <w:uiPriority w:val="33"/>
     <w:qFormat/>
     <w:rPr>
@@ -11427,7 +12491,7 @@
       </w:numPr>
     </w:pPr>
   </w:style>
-  <w:style w:type="paragraph" w:styleId="Caption">
+  <w:style w:type="paragraph" w:styleId="Bildetekst">
     <w:name w:val="caption"/>
     <w:basedOn w:val="Normal"/>
     <w:next w:val="Normal"/>
@@ -11445,7 +12509,7 @@
       <w:szCs w:val="16"/>
     </w:rPr>
   </w:style>
-  <w:style w:type="character" w:styleId="Emphasis">
+  <w:style w:type="character" w:styleId="Utheving">
     <w:name w:val="Emphasis"/>
     <w:uiPriority w:val="20"/>
     <w:qFormat/>
@@ -11462,10 +12526,10 @@
       <w:lang w:val="nb-NO"/>
     </w:rPr>
   </w:style>
-  <w:style w:type="paragraph" w:styleId="Footer">
+  <w:style w:type="paragraph" w:styleId="Bunntekst">
     <w:name w:val="footer"/>
     <w:basedOn w:val="Normal"/>
-    <w:link w:val="FooterChar"/>
+    <w:link w:val="BunntekstTegn"/>
     <w:uiPriority w:val="99"/>
     <w:unhideWhenUsed/>
     <w:pPr>
@@ -11476,20 +12540,20 @@
       <w:spacing w:after="0" w:line="240" w:lineRule="auto"/>
     </w:pPr>
   </w:style>
-  <w:style w:type="character" w:customStyle="1" w:styleId="FooterChar">
-    <w:name w:val="Footer Char"/>
-    <w:basedOn w:val="DefaultParagraphFont"/>
-    <w:link w:val="Footer"/>
+  <w:style w:type="character" w:customStyle="1" w:styleId="BunntekstTegn">
+    <w:name w:val="Bunntekst Tegn"/>
+    <w:basedOn w:val="Standardskriftforavsnitt"/>
+    <w:link w:val="Bunntekst"/>
     <w:uiPriority w:val="99"/>
     <w:rPr>
       <w:color w:val="414751" w:themeColor="text2" w:themeShade="BF"/>
       <w:sz w:val="20"/>
     </w:rPr>
   </w:style>
-  <w:style w:type="paragraph" w:styleId="Header">
+  <w:style w:type="paragraph" w:styleId="Topptekst">
     <w:name w:val="header"/>
     <w:basedOn w:val="Normal"/>
-    <w:link w:val="HeaderChar"/>
+    <w:link w:val="TopptekstTegn"/>
     <w:uiPriority w:val="99"/>
     <w:semiHidden/>
     <w:unhideWhenUsed/>
@@ -11501,10 +12565,10 @@
       <w:spacing w:after="0" w:line="240" w:lineRule="auto"/>
     </w:pPr>
   </w:style>
-  <w:style w:type="character" w:customStyle="1" w:styleId="HeaderChar">
-    <w:name w:val="Header Char"/>
-    <w:basedOn w:val="DefaultParagraphFont"/>
-    <w:link w:val="Header"/>
+  <w:style w:type="character" w:customStyle="1" w:styleId="TopptekstTegn">
+    <w:name w:val="Topptekst Tegn"/>
+    <w:basedOn w:val="Standardskriftforavsnitt"/>
+    <w:link w:val="Topptekst"/>
     <w:uiPriority w:val="99"/>
     <w:semiHidden/>
     <w:rPr>
@@ -11512,10 +12576,10 @@
       <w:sz w:val="20"/>
     </w:rPr>
   </w:style>
-  <w:style w:type="character" w:customStyle="1" w:styleId="Heading3Char">
-    <w:name w:val="Heading 3 Char"/>
-    <w:basedOn w:val="DefaultParagraphFont"/>
-    <w:link w:val="Heading3"/>
+  <w:style w:type="character" w:customStyle="1" w:styleId="Overskrift3Tegn">
+    <w:name w:val="Overskrift 3 Tegn"/>
+    <w:basedOn w:val="Standardskriftforavsnitt"/>
+    <w:link w:val="Overskrift3"/>
     <w:uiPriority w:val="9"/>
     <w:rPr>
       <w:rFonts w:asciiTheme="majorHAnsi" w:eastAsiaTheme="majorEastAsia" w:hAnsiTheme="majorHAnsi" w:cstheme="majorBidi"/>
@@ -11525,10 +12589,10 @@
       <w:szCs w:val="24"/>
     </w:rPr>
   </w:style>
-  <w:style w:type="character" w:customStyle="1" w:styleId="Heading4Char">
-    <w:name w:val="Heading 4 Char"/>
-    <w:basedOn w:val="DefaultParagraphFont"/>
-    <w:link w:val="Heading4"/>
+  <w:style w:type="character" w:customStyle="1" w:styleId="Overskrift4Tegn">
+    <w:name w:val="Overskrift 4 Tegn"/>
+    <w:basedOn w:val="Standardskriftforavsnitt"/>
+    <w:link w:val="Overskrift4"/>
     <w:uiPriority w:val="9"/>
     <w:semiHidden/>
     <w:rPr>
@@ -11536,10 +12600,10 @@
       <w:color w:val="E65B01" w:themeColor="accent1" w:themeShade="BF"/>
     </w:rPr>
   </w:style>
-  <w:style w:type="character" w:customStyle="1" w:styleId="Heading5Char">
-    <w:name w:val="Heading 5 Char"/>
-    <w:basedOn w:val="DefaultParagraphFont"/>
-    <w:link w:val="Heading5"/>
+  <w:style w:type="character" w:customStyle="1" w:styleId="Overskrift5Tegn">
+    <w:name w:val="Overskrift 5 Tegn"/>
+    <w:basedOn w:val="Standardskriftforavsnitt"/>
+    <w:link w:val="Overskrift5"/>
     <w:uiPriority w:val="9"/>
     <w:semiHidden/>
     <w:rPr>
@@ -11548,10 +12612,10 @@
       <w:color w:val="E65B01" w:themeColor="accent1" w:themeShade="BF"/>
     </w:rPr>
   </w:style>
-  <w:style w:type="character" w:customStyle="1" w:styleId="Heading6Char">
-    <w:name w:val="Heading 6 Char"/>
-    <w:basedOn w:val="DefaultParagraphFont"/>
-    <w:link w:val="Heading6"/>
+  <w:style w:type="character" w:customStyle="1" w:styleId="Overskrift6Tegn">
+    <w:name w:val="Overskrift 6 Tegn"/>
+    <w:basedOn w:val="Standardskriftforavsnitt"/>
+    <w:link w:val="Overskrift6"/>
     <w:uiPriority w:val="9"/>
     <w:semiHidden/>
     <w:rPr>
@@ -11561,10 +12625,10 @@
       <w:sz w:val="20"/>
     </w:rPr>
   </w:style>
-  <w:style w:type="character" w:customStyle="1" w:styleId="Heading7Char">
-    <w:name w:val="Heading 7 Char"/>
-    <w:basedOn w:val="DefaultParagraphFont"/>
-    <w:link w:val="Heading7"/>
+  <w:style w:type="character" w:customStyle="1" w:styleId="Overskrift7Tegn">
+    <w:name w:val="Overskrift 7 Tegn"/>
+    <w:basedOn w:val="Standardskriftforavsnitt"/>
+    <w:link w:val="Overskrift7"/>
     <w:uiPriority w:val="9"/>
     <w:semiHidden/>
     <w:rPr>
@@ -11576,10 +12640,10 @@
       <w:sz w:val="20"/>
     </w:rPr>
   </w:style>
-  <w:style w:type="character" w:customStyle="1" w:styleId="Heading8Char">
-    <w:name w:val="Heading 8 Char"/>
-    <w:basedOn w:val="DefaultParagraphFont"/>
-    <w:link w:val="Heading8"/>
+  <w:style w:type="character" w:customStyle="1" w:styleId="Overskrift8Tegn">
+    <w:name w:val="Overskrift 8 Tegn"/>
+    <w:basedOn w:val="Standardskriftforavsnitt"/>
+    <w:link w:val="Overskrift8"/>
     <w:uiPriority w:val="9"/>
     <w:semiHidden/>
     <w:rPr>
@@ -11589,10 +12653,10 @@
       <w:sz w:val="20"/>
     </w:rPr>
   </w:style>
-  <w:style w:type="character" w:customStyle="1" w:styleId="Heading9Char">
-    <w:name w:val="Heading 9 Char"/>
-    <w:basedOn w:val="DefaultParagraphFont"/>
-    <w:link w:val="Heading9"/>
+  <w:style w:type="character" w:customStyle="1" w:styleId="Overskrift9Tegn">
+    <w:name w:val="Overskrift 9 Tegn"/>
+    <w:basedOn w:val="Standardskriftforavsnitt"/>
+    <w:link w:val="Overskrift9"/>
     <w:uiPriority w:val="9"/>
     <w:semiHidden/>
     <w:rPr>
@@ -11605,9 +12669,9 @@
       <w:szCs w:val="18"/>
     </w:rPr>
   </w:style>
-  <w:style w:type="character" w:styleId="IntenseEmphasis">
+  <w:style w:type="character" w:styleId="Sterkutheving">
     <w:name w:val="Intense Emphasis"/>
-    <w:basedOn w:val="DefaultParagraphFont"/>
+    <w:basedOn w:val="Standardskriftforavsnitt"/>
     <w:uiPriority w:val="21"/>
     <w:qFormat/>
     <w:rPr>
@@ -11620,10 +12684,10 @@
       <w:szCs w:val="18"/>
     </w:rPr>
   </w:style>
-  <w:style w:type="paragraph" w:styleId="Quote">
+  <w:style w:type="paragraph" w:styleId="Sitat">
     <w:name w:val="Quote"/>
     <w:basedOn w:val="Normal"/>
-    <w:link w:val="QuoteChar"/>
+    <w:link w:val="SitatTegn"/>
     <w:uiPriority w:val="29"/>
     <w:qFormat/>
     <w:rPr>
@@ -11631,10 +12695,10 @@
       <w:iCs/>
     </w:rPr>
   </w:style>
-  <w:style w:type="character" w:customStyle="1" w:styleId="QuoteChar">
-    <w:name w:val="Quote Char"/>
-    <w:basedOn w:val="DefaultParagraphFont"/>
-    <w:link w:val="Quote"/>
+  <w:style w:type="character" w:customStyle="1" w:styleId="SitatTegn">
+    <w:name w:val="Sitat Tegn"/>
+    <w:basedOn w:val="Standardskriftforavsnitt"/>
+    <w:link w:val="Sitat"/>
     <w:uiPriority w:val="29"/>
     <w:rPr>
       <w:i/>
@@ -11643,10 +12707,10 @@
       <w:sz w:val="20"/>
     </w:rPr>
   </w:style>
-  <w:style w:type="paragraph" w:styleId="IntenseQuote">
+  <w:style w:type="paragraph" w:styleId="Sterktsitat">
     <w:name w:val="Intense Quote"/>
-    <w:basedOn w:val="Quote"/>
-    <w:link w:val="IntenseQuoteChar"/>
+    <w:basedOn w:val="Sitat"/>
+    <w:link w:val="SterktsitatTegn"/>
     <w:uiPriority w:val="30"/>
     <w:qFormat/>
     <w:pPr>
@@ -11661,19 +12725,19 @@
       <w:color w:val="E65B01" w:themeColor="accent1" w:themeShade="BF"/>
     </w:rPr>
   </w:style>
-  <w:style w:type="character" w:customStyle="1" w:styleId="IntenseQuoteChar">
-    <w:name w:val="Intense Quote Char"/>
-    <w:basedOn w:val="DefaultParagraphFont"/>
-    <w:link w:val="IntenseQuote"/>
+  <w:style w:type="character" w:customStyle="1" w:styleId="SterktsitatTegn">
+    <w:name w:val="Sterkt sitat Tegn"/>
+    <w:basedOn w:val="Standardskriftforavsnitt"/>
+    <w:link w:val="Sterktsitat"/>
     <w:uiPriority w:val="30"/>
     <w:rPr>
       <w:color w:val="E65B01" w:themeColor="accent1" w:themeShade="BF"/>
       <w:sz w:val="20"/>
     </w:rPr>
   </w:style>
-  <w:style w:type="character" w:styleId="IntenseReference">
+  <w:style w:type="character" w:styleId="Sterkreferanse">
     <w:name w:val="Intense Reference"/>
-    <w:basedOn w:val="DefaultParagraphFont"/>
+    <w:basedOn w:val="Standardskriftforavsnitt"/>
     <w:uiPriority w:val="32"/>
     <w:qFormat/>
     <w:rPr>
@@ -11686,7 +12750,7 @@
       <w:szCs w:val="18"/>
     </w:rPr>
   </w:style>
-  <w:style w:type="paragraph" w:styleId="ListParagraph">
+  <w:style w:type="paragraph" w:styleId="Listeavsnitt">
     <w:name w:val="List Paragraph"/>
     <w:basedOn w:val="Normal"/>
     <w:uiPriority w:val="36"/>
@@ -11697,7 +12761,7 @@
       <w:contextualSpacing/>
     </w:pPr>
   </w:style>
-  <w:style w:type="paragraph" w:styleId="NormalIndent">
+  <w:style w:type="paragraph" w:styleId="Vanliginnrykk">
     <w:name w:val="Normal Indent"/>
     <w:basedOn w:val="Normal"/>
     <w:uiPriority w:val="99"/>
@@ -11716,9 +12780,9 @@
       </w:numPr>
     </w:pPr>
   </w:style>
-  <w:style w:type="character" w:styleId="Strong">
+  <w:style w:type="character" w:styleId="Sterk">
     <w:name w:val="Strong"/>
-    <w:basedOn w:val="DefaultParagraphFont"/>
+    <w:basedOn w:val="Standardskriftforavsnitt"/>
     <w:uiPriority w:val="22"/>
     <w:qFormat/>
     <w:rPr>
@@ -11726,9 +12790,9 @@
       <w:bCs/>
     </w:rPr>
   </w:style>
-  <w:style w:type="character" w:styleId="SubtleEmphasis">
+  <w:style w:type="character" w:styleId="Svakutheving">
     <w:name w:val="Subtle Emphasis"/>
-    <w:basedOn w:val="DefaultParagraphFont"/>
+    <w:basedOn w:val="Standardskriftforavsnitt"/>
     <w:uiPriority w:val="19"/>
     <w:qFormat/>
     <w:rPr>
@@ -11737,9 +12801,9 @@
       <w:color w:val="E65B01" w:themeColor="accent1" w:themeShade="BF"/>
     </w:rPr>
   </w:style>
-  <w:style w:type="character" w:styleId="SubtleReference">
+  <w:style w:type="character" w:styleId="Svakreferanse">
     <w:name w:val="Subtle Reference"/>
-    <w:basedOn w:val="DefaultParagraphFont"/>
+    <w:basedOn w:val="Standardskriftforavsnitt"/>
     <w:uiPriority w:val="31"/>
     <w:qFormat/>
     <w:rPr>
@@ -11750,9 +12814,9 @@
       <w:color w:val="3667C3" w:themeColor="accent2" w:themeShade="BF"/>
     </w:rPr>
   </w:style>
-  <w:style w:type="table" w:styleId="TableGrid">
+  <w:style w:type="table" w:styleId="Tabellrutenett">
     <w:name w:val="Table Grid"/>
-    <w:basedOn w:val="TableNormal"/>
+    <w:basedOn w:val="Vanligtabell"/>
     <w:uiPriority w:val="1"/>
     <w:pPr>
       <w:spacing w:after="0" w:line="240" w:lineRule="auto"/>
@@ -11772,9 +12836,9 @@
       </w:tblBorders>
     </w:tblPr>
   </w:style>
-  <w:style w:type="character" w:styleId="PlaceholderText">
+  <w:style w:type="character" w:styleId="Plassholdertekst">
     <w:name w:val="Placeholder Text"/>
-    <w:basedOn w:val="DefaultParagraphFont"/>
+    <w:basedOn w:val="Standardskriftforavsnitt"/>
     <w:uiPriority w:val="99"/>
     <w:semiHidden/>
     <w:qFormat/>
@@ -11782,9 +12846,9 @@
       <w:color w:val="808080"/>
     </w:rPr>
   </w:style>
-  <w:style w:type="paragraph" w:styleId="TOCHeading">
+  <w:style w:type="paragraph" w:styleId="Overskriftforinnholdsfortegnelse">
     <w:name w:val="TOC Heading"/>
-    <w:basedOn w:val="Heading1"/>
+    <w:basedOn w:val="Overskrift1"/>
     <w:next w:val="Normal"/>
     <w:uiPriority w:val="39"/>
     <w:unhideWhenUsed/>
@@ -11803,7 +12867,7 @@
       <w:lang w:eastAsia="nb-NO"/>
     </w:rPr>
   </w:style>
-  <w:style w:type="paragraph" w:styleId="TOC1">
+  <w:style w:type="paragraph" w:styleId="INNH1">
     <w:name w:val="toc 1"/>
     <w:basedOn w:val="Normal"/>
     <w:next w:val="Normal"/>
@@ -11816,7 +12880,7 @@
       <w:spacing w:after="100"/>
     </w:pPr>
   </w:style>
-  <w:style w:type="paragraph" w:styleId="TOC2">
+  <w:style w:type="paragraph" w:styleId="INNH2">
     <w:name w:val="toc 2"/>
     <w:basedOn w:val="Normal"/>
     <w:next w:val="Normal"/>
@@ -11830,9 +12894,9 @@
       <w:ind w:left="200"/>
     </w:pPr>
   </w:style>
-  <w:style w:type="character" w:styleId="Hyperlink">
+  <w:style w:type="character" w:styleId="Hyperkobling">
     <w:name w:val="Hyperlink"/>
-    <w:basedOn w:val="DefaultParagraphFont"/>
+    <w:basedOn w:val="Standardskriftforavsnitt"/>
     <w:uiPriority w:val="99"/>
     <w:unhideWhenUsed/>
     <w:rsid w:val="00387E2E"/>
@@ -11859,9 +12923,9 @@
       <w:lang w:eastAsia="nb-NO"/>
     </w:rPr>
   </w:style>
-  <w:style w:type="character" w:styleId="CommentReference">
+  <w:style w:type="character" w:styleId="Merknadsreferanse">
     <w:name w:val="annotation reference"/>
-    <w:basedOn w:val="DefaultParagraphFont"/>
+    <w:basedOn w:val="Standardskriftforavsnitt"/>
     <w:uiPriority w:val="99"/>
     <w:semiHidden/>
     <w:unhideWhenUsed/>
@@ -11872,10 +12936,10 @@
       <w:szCs w:val="16"/>
     </w:rPr>
   </w:style>
-  <w:style w:type="paragraph" w:styleId="CommentText">
+  <w:style w:type="paragraph" w:styleId="Merknadstekst">
     <w:name w:val="annotation text"/>
     <w:basedOn w:val="Normal"/>
-    <w:link w:val="CommentTextChar"/>
+    <w:link w:val="MerknadstekstTegn"/>
     <w:uiPriority w:val="99"/>
     <w:semiHidden/>
     <w:unhideWhenUsed/>
@@ -11885,10 +12949,10 @@
       <w:spacing w:line="240" w:lineRule="auto"/>
     </w:pPr>
   </w:style>
-  <w:style w:type="character" w:customStyle="1" w:styleId="CommentTextChar">
-    <w:name w:val="Comment Text Char"/>
-    <w:basedOn w:val="DefaultParagraphFont"/>
-    <w:link w:val="CommentText"/>
+  <w:style w:type="character" w:customStyle="1" w:styleId="MerknadstekstTegn">
+    <w:name w:val="Merknadstekst Tegn"/>
+    <w:basedOn w:val="Standardskriftforavsnitt"/>
+    <w:link w:val="Merknadstekst"/>
     <w:uiPriority w:val="99"/>
     <w:semiHidden/>
     <w:rsid w:val="00E8498A"/>
@@ -11900,11 +12964,11 @@
       <w:lang w:val="nb-NO"/>
     </w:rPr>
   </w:style>
-  <w:style w:type="paragraph" w:styleId="CommentSubject">
+  <w:style w:type="paragraph" w:styleId="Kommentaremne">
     <w:name w:val="annotation subject"/>
-    <w:basedOn w:val="CommentText"/>
-    <w:next w:val="CommentText"/>
-    <w:link w:val="CommentSubjectChar"/>
+    <w:basedOn w:val="Merknadstekst"/>
+    <w:next w:val="Merknadstekst"/>
+    <w:link w:val="KommentaremneTegn"/>
     <w:uiPriority w:val="99"/>
     <w:semiHidden/>
     <w:unhideWhenUsed/>
@@ -11915,10 +12979,10 @@
       <w:bCs/>
     </w:rPr>
   </w:style>
-  <w:style w:type="character" w:customStyle="1" w:styleId="CommentSubjectChar">
-    <w:name w:val="Comment Subject Char"/>
-    <w:basedOn w:val="CommentTextChar"/>
-    <w:link w:val="CommentSubject"/>
+  <w:style w:type="character" w:customStyle="1" w:styleId="KommentaremneTegn">
+    <w:name w:val="Kommentaremne Tegn"/>
+    <w:basedOn w:val="MerknadstekstTegn"/>
+    <w:link w:val="Kommentaremne"/>
     <w:uiPriority w:val="99"/>
     <w:semiHidden/>
     <w:rsid w:val="00E8498A"/>
@@ -11932,9 +12996,9 @@
       <w:lang w:val="nb-NO"/>
     </w:rPr>
   </w:style>
-  <w:style w:type="table" w:styleId="GridTable3-Accent1">
+  <w:style w:type="table" w:styleId="Rutenettabell3-uthevingsfarge1">
     <w:name w:val="Grid Table 3 Accent 1"/>
-    <w:basedOn w:val="TableNormal"/>
+    <w:basedOn w:val="Vanligtabell"/>
     <w:uiPriority w:val="48"/>
     <w:rsid w:val="00B01091"/>
     <w:pPr>
@@ -12068,9 +13132,9 @@
       </w:tcPr>
     </w:tblStylePr>
   </w:style>
-  <w:style w:type="table" w:styleId="GridTable1Light-Accent1">
+  <w:style w:type="table" w:styleId="Rutenettabell1lys-uthevingsfarge1">
     <w:name w:val="Grid Table 1 Light Accent 1"/>
-    <w:basedOn w:val="TableNormal"/>
+    <w:basedOn w:val="Vanligtabell"/>
     <w:uiPriority w:val="46"/>
     <w:rsid w:val="00B01091"/>
     <w:pPr>
@@ -12125,9 +13189,9 @@
       </w:rPr>
     </w:tblStylePr>
   </w:style>
-  <w:style w:type="table" w:styleId="PlainTable2">
+  <w:style w:type="table" w:styleId="Vanligtabell2">
     <w:name w:val="Plain Table 2"/>
-    <w:basedOn w:val="TableNormal"/>
+    <w:basedOn w:val="Vanligtabell"/>
     <w:uiPriority w:val="42"/>
     <w:rsid w:val="00B01091"/>
     <w:pPr>
@@ -12454,6 +13518,7 @@
     <w:rsid w:val="00440415"/>
     <w:rsid w:val="0082418C"/>
     <w:rsid w:val="00BA4755"/>
+    <w:rsid w:val="00D33098"/>
     <w:rsid w:val="00DD1DEB"/>
   </w:rsids>
   <m:mathPr>
@@ -12871,11 +13936,11 @@
     <w:name w:val="Normal"/>
     <w:qFormat/>
   </w:style>
-  <w:style w:type="paragraph" w:styleId="Heading1">
+  <w:style w:type="paragraph" w:styleId="Overskrift1">
     <w:name w:val="heading 1"/>
     <w:basedOn w:val="Normal"/>
     <w:next w:val="Normal"/>
-    <w:link w:val="Heading1Char"/>
+    <w:link w:val="Overskrift1Tegn"/>
     <w:uiPriority w:val="1"/>
     <w:qFormat/>
     <w:pPr>
@@ -12892,11 +13957,11 @@
       <w:lang w:val="en-US" w:eastAsia="en-US"/>
     </w:rPr>
   </w:style>
-  <w:style w:type="paragraph" w:styleId="Heading2">
+  <w:style w:type="paragraph" w:styleId="Overskrift2">
     <w:name w:val="heading 2"/>
     <w:basedOn w:val="Normal"/>
     <w:next w:val="Normal"/>
-    <w:link w:val="Heading2Char"/>
+    <w:link w:val="Overskrift2Tegn"/>
     <w:uiPriority w:val="2"/>
     <w:qFormat/>
     <w:pPr>
@@ -12911,13 +13976,13 @@
       <w:lang w:val="en-US" w:eastAsia="en-US"/>
     </w:rPr>
   </w:style>
-  <w:style w:type="character" w:default="1" w:styleId="DefaultParagraphFont">
+  <w:style w:type="character" w:default="1" w:styleId="Standardskriftforavsnitt">
     <w:name w:val="Default Paragraph Font"/>
     <w:uiPriority w:val="1"/>
     <w:semiHidden/>
     <w:unhideWhenUsed/>
   </w:style>
-  <w:style w:type="table" w:default="1" w:styleId="TableNormal">
+  <w:style w:type="table" w:default="1" w:styleId="Vanligtabell">
     <w:name w:val="Normal Table"/>
     <w:uiPriority w:val="99"/>
     <w:semiHidden/>
@@ -12932,7 +13997,7 @@
       </w:tblCellMar>
     </w:tblPr>
   </w:style>
-  <w:style w:type="numbering" w:default="1" w:styleId="NoList">
+  <w:style w:type="numbering" w:default="1" w:styleId="Ingenliste">
     <w:name w:val="No List"/>
     <w:uiPriority w:val="99"/>
     <w:semiHidden/>
@@ -12944,10 +14009,10 @@
   <w:style w:type="paragraph" w:customStyle="1" w:styleId="668596FED432449DB3F157CC8EF888D7">
     <w:name w:val="668596FED432449DB3F157CC8EF888D7"/>
   </w:style>
-  <w:style w:type="character" w:customStyle="1" w:styleId="Heading1Char">
-    <w:name w:val="Heading 1 Char"/>
-    <w:basedOn w:val="DefaultParagraphFont"/>
-    <w:link w:val="Heading1"/>
+  <w:style w:type="character" w:customStyle="1" w:styleId="Overskrift1Tegn">
+    <w:name w:val="Overskrift 1 Tegn"/>
+    <w:basedOn w:val="Standardskriftforavsnitt"/>
+    <w:link w:val="Overskrift1"/>
     <w:uiPriority w:val="1"/>
     <w:rPr>
       <w:rFonts w:asciiTheme="majorHAnsi" w:eastAsiaTheme="minorHAnsi" w:hAnsiTheme="majorHAnsi" w:cstheme="minorHAnsi"/>
@@ -12959,10 +14024,10 @@
       <w:lang w:val="en-US" w:eastAsia="en-US"/>
     </w:rPr>
   </w:style>
-  <w:style w:type="character" w:customStyle="1" w:styleId="Heading2Char">
-    <w:name w:val="Heading 2 Char"/>
-    <w:basedOn w:val="DefaultParagraphFont"/>
-    <w:link w:val="Heading2"/>
+  <w:style w:type="character" w:customStyle="1" w:styleId="Overskrift2Tegn">
+    <w:name w:val="Overskrift 2 Tegn"/>
+    <w:basedOn w:val="Standardskriftforavsnitt"/>
+    <w:link w:val="Overskrift2"/>
     <w:uiPriority w:val="2"/>
     <w:rPr>
       <w:rFonts w:asciiTheme="majorHAnsi" w:eastAsiaTheme="minorHAnsi" w:hAnsiTheme="majorHAnsi" w:cstheme="minorHAnsi"/>
@@ -13305,33 +14370,33 @@
 </file>
 
 <file path=customXml/item2.xml><?xml version="1.0" encoding="utf-8"?>
+<tns:customPropertyEditors xmlns:tns="http://schemas.microsoft.com/office/2006/customDocumentInformationPanel">
+  <tns:showOnOpen/>
+  <tns:defaultPropertyEditorNamespace/>
+</tns:customPropertyEditors>
+</file>
+
+<file path=customXml/item3.xml><?xml version="1.0" encoding="utf-8"?>
 <templateProperties xmlns="urn:microsoft.template.properties">
   <_Version/>
   <_LCID/>
 </templateProperties>
 </file>
 
-<file path=customXml/item3.xml><?xml version="1.0" encoding="utf-8"?>
-<tns:customPropertyEditors xmlns:tns="http://schemas.microsoft.com/office/2006/customDocumentInformationPanel">
-  <tns:showOnOpen/>
-  <tns:defaultPropertyEditorNamespace/>
-</tns:customPropertyEditors>
-</file>
-
 <file path=customXml/item4.xml><?xml version="1.0" encoding="utf-8"?>
-<templateProperties xmlns="urn:microsoft.template.properties">
-  <_Version/>
-  <_LCID/>
-</templateProperties>
-</file>
-
-<file path=customXml/item5.xml><?xml version="1.0" encoding="utf-8"?>
 <?mso-contentType ?>
 <FormTemplates xmlns="http://schemas.microsoft.com/sharepoint/v3/contenttype/forms">
   <Display>DocumentLibraryForm</Display>
   <Edit>AssetEditForm</Edit>
   <New>DocumentLibraryForm</New>
 </FormTemplates>
+</file>
+
+<file path=customXml/item5.xml><?xml version="1.0" encoding="utf-8"?>
+<templateProperties xmlns="urn:microsoft.template.properties">
+  <_Version/>
+  <_LCID/>
+</templateProperties>
 </file>
 
 <file path=customXml/item6.xml><?xml version="1.0" encoding="utf-8"?>
@@ -13347,6 +14412,14 @@
 </file>
 
 <file path=customXml/itemProps2.xml><?xml version="1.0" encoding="utf-8"?>
+<ds:datastoreItem xmlns:ds="http://schemas.openxmlformats.org/officeDocument/2006/customXml" ds:itemID="{2B06F414-C573-4C0B-9746-2EC8EAD8EB56}">
+  <ds:schemaRefs>
+    <ds:schemaRef ds:uri="http://schemas.microsoft.com/office/2006/customDocumentInformationPanel"/>
+  </ds:schemaRefs>
+</ds:datastoreItem>
+</file>
+
+<file path=customXml/itemProps3.xml><?xml version="1.0" encoding="utf-8"?>
 <ds:datastoreItem xmlns:ds="http://schemas.openxmlformats.org/officeDocument/2006/customXml" ds:itemID="{37A44DD3-EB41-461C-8831-8E039C645FD7}">
   <ds:schemaRefs>
     <ds:schemaRef ds:uri="urn:microsoft.template.properties"/>
@@ -13354,15 +14427,15 @@
 </ds:datastoreItem>
 </file>
 
-<file path=customXml/itemProps3.xml><?xml version="1.0" encoding="utf-8"?>
-<ds:datastoreItem xmlns:ds="http://schemas.openxmlformats.org/officeDocument/2006/customXml" ds:itemID="{2B06F414-C573-4C0B-9746-2EC8EAD8EB56}">
+<file path=customXml/itemProps4.xml><?xml version="1.0" encoding="utf-8"?>
+<ds:datastoreItem xmlns:ds="http://schemas.openxmlformats.org/officeDocument/2006/customXml" ds:itemID="{447E0F26-1876-487D-BCAC-4AE90DA76924}">
   <ds:schemaRefs>
-    <ds:schemaRef ds:uri="http://schemas.microsoft.com/office/2006/customDocumentInformationPanel"/>
+    <ds:schemaRef ds:uri="http://schemas.microsoft.com/sharepoint/v3/contenttype/forms"/>
   </ds:schemaRefs>
 </ds:datastoreItem>
 </file>
 
-<file path=customXml/itemProps4.xml><?xml version="1.0" encoding="utf-8"?>
+<file path=customXml/itemProps5.xml><?xml version="1.0" encoding="utf-8"?>
 <ds:datastoreItem xmlns:ds="http://schemas.openxmlformats.org/officeDocument/2006/customXml" ds:itemID="{C7DCFB9A-D0A9-4B95-B0C1-3C48EE5A7A72}">
   <ds:schemaRefs>
     <ds:schemaRef ds:uri="urn:microsoft.template.properties"/>
@@ -13370,16 +14443,8 @@
 </ds:datastoreItem>
 </file>
 
-<file path=customXml/itemProps5.xml><?xml version="1.0" encoding="utf-8"?>
-<ds:datastoreItem xmlns:ds="http://schemas.openxmlformats.org/officeDocument/2006/customXml" ds:itemID="{447E0F26-1876-487D-BCAC-4AE90DA76924}">
-  <ds:schemaRefs>
-    <ds:schemaRef ds:uri="http://schemas.microsoft.com/sharepoint/v3/contenttype/forms"/>
-  </ds:schemaRefs>
-</ds:datastoreItem>
-</file>
-
 <file path=customXml/itemProps6.xml><?xml version="1.0" encoding="utf-8"?>
-<ds:datastoreItem xmlns:ds="http://schemas.openxmlformats.org/officeDocument/2006/customXml" ds:itemID="{FEB3CFA8-5825-4B15-87AE-86A0BEE68CFB}">
+<ds:datastoreItem xmlns:ds="http://schemas.openxmlformats.org/officeDocument/2006/customXml" ds:itemID="{22D0A898-929B-427B-A33C-6E355A079ED1}">
   <ds:schemaRefs>
     <ds:schemaRef ds:uri="http://schemas.openxmlformats.org/officeDocument/2006/bibliography"/>
   </ds:schemaRefs>

</xml_diff>